<commit_message>
Première partie des Résultats
</commit_message>
<xml_diff>
--- a/Projet4/Rapport.docx
+++ b/Projet4/Rapport.docx
@@ -160,6 +160,7 @@
             <w:dataBinding w:prefixMappings="xmlns:ns0='http://purl.org/dc/elements/1.1/' xmlns:ns1='http://schemas.openxmlformats.org/package/2006/metadata/core-properties' " w:xpath="/ns1:coreProperties[1]/ns0:subject[1]" w:storeItemID="{6C3C8BC8-F283-45AE-878A-BAB7291924A1}"/>
             <w:text/>
           </w:sdtPr>
+          <w:sdtEndPr/>
           <w:sdtContent>
             <w:p>
               <w:pPr>
@@ -274,6 +275,7 @@
                                     <w:calendar w:val="gregorian"/>
                                   </w:date>
                                 </w:sdtPr>
+                                <w:sdtEndPr/>
                                 <w:sdtContent>
                                   <w:p>
                                     <w:pPr>
@@ -315,6 +317,7 @@
                                     <w:dataBinding w:prefixMappings="xmlns:ns0='http://schemas.openxmlformats.org/officeDocument/2006/extended-properties' " w:xpath="/ns0:Properties[1]/ns0:Company[1]" w:storeItemID="{6668398D-A668-4E3E-A5EB-62B293D839F1}"/>
                                     <w:text/>
                                   </w:sdtPr>
+                                  <w:sdtEndPr/>
                                   <w:sdtContent>
                                     <w:r>
                                       <w:t>Projet personnel à but formateur et exploratoire</w:t>
@@ -342,6 +345,7 @@
                                     <w:dataBinding w:prefixMappings="xmlns:ns0='http://schemas.microsoft.com/office/2006/coverPageProps' " w:xpath="/ns0:CoverPageProperties[1]/ns0:CompanyAddress[1]" w:storeItemID="{55AF091B-3C7A-41E3-B477-F2FDAA23CFDA}"/>
                                     <w:text/>
                                   </w:sdtPr>
+                                  <w:sdtEndPr/>
                                   <w:sdtContent>
                                     <w:r>
                                       <w:rPr>
@@ -400,6 +404,7 @@
                               <w:calendar w:val="gregorian"/>
                             </w:date>
                           </w:sdtPr>
+                          <w:sdtEndPr/>
                           <w:sdtContent>
                             <w:p>
                               <w:pPr>
@@ -441,6 +446,7 @@
                               <w:dataBinding w:prefixMappings="xmlns:ns0='http://schemas.openxmlformats.org/officeDocument/2006/extended-properties' " w:xpath="/ns0:Properties[1]/ns0:Company[1]" w:storeItemID="{6668398D-A668-4E3E-A5EB-62B293D839F1}"/>
                               <w:text/>
                             </w:sdtPr>
+                            <w:sdtEndPr/>
                             <w:sdtContent>
                               <w:r>
                                 <w:t>Projet personnel à but formateur et exploratoire</w:t>
@@ -468,6 +474,7 @@
                               <w:dataBinding w:prefixMappings="xmlns:ns0='http://schemas.microsoft.com/office/2006/coverPageProps' " w:xpath="/ns0:CoverPageProperties[1]/ns0:CompanyAddress[1]" w:storeItemID="{55AF091B-3C7A-41E3-B477-F2FDAA23CFDA}"/>
                               <w:text/>
                             </w:sdtPr>
+                            <w:sdtEndPr/>
                             <w:sdtContent>
                               <w:r>
                                 <w:rPr>
@@ -574,6 +581,12 @@
     </w:p>
     <w:sdt>
       <w:sdtPr>
+        <w:rPr>
+          <w:rFonts w:asciiTheme="minorHAnsi" w:eastAsiaTheme="minorEastAsia" w:hAnsiTheme="minorHAnsi" w:cstheme="minorBidi"/>
+          <w:color w:val="auto"/>
+          <w:sz w:val="21"/>
+          <w:szCs w:val="21"/>
+        </w:rPr>
         <w:id w:val="352852781"/>
         <w:docPartObj>
           <w:docPartGallery w:val="Table of Contents"/>
@@ -582,12 +595,8 @@
       </w:sdtPr>
       <w:sdtEndPr>
         <w:rPr>
-          <w:rFonts w:asciiTheme="minorHAnsi" w:eastAsiaTheme="minorEastAsia" w:hAnsiTheme="minorHAnsi" w:cstheme="minorBidi"/>
           <w:b/>
           <w:bCs/>
-          <w:color w:val="auto"/>
-          <w:sz w:val="21"/>
-          <w:szCs w:val="21"/>
         </w:rPr>
       </w:sdtEndPr>
       <w:sdtContent>
@@ -1474,39 +1483,7 @@
           <w:color w:val="167AF3" w:themeColor="accent1" w:themeTint="99"/>
           <w:lang w:eastAsia="fr-FR"/>
         </w:rPr>
-        <w:t xml:space="preserve">Nous souhaitons </w:t>
-      </w:r>
-      <w:r>
-        <w:rPr>
-          <w:rFonts w:eastAsia="Times New Roman"/>
-          <w:color w:val="167AF3" w:themeColor="accent1" w:themeTint="99"/>
-          <w:lang w:eastAsia="fr-FR"/>
-        </w:rPr>
-        <w:t>analyser les écarts de performance entre ses</w:t>
-      </w:r>
-      <w:r>
-        <w:rPr>
-          <w:rFonts w:eastAsia="Times New Roman"/>
-          <w:color w:val="167AF3" w:themeColor="accent1" w:themeTint="99"/>
-          <w:lang w:eastAsia="fr-FR"/>
-        </w:rPr>
-        <w:t xml:space="preserve"> </w:t>
-      </w:r>
-      <w:r>
-        <w:rPr>
-          <w:rFonts w:eastAsia="Times New Roman"/>
-          <w:color w:val="167AF3" w:themeColor="accent1" w:themeTint="99"/>
-          <w:lang w:eastAsia="fr-FR"/>
-        </w:rPr>
-        <w:t>départements</w:t>
-      </w:r>
-      <w:r>
-        <w:rPr>
-          <w:rFonts w:eastAsia="Times New Roman"/>
-          <w:color w:val="167AF3" w:themeColor="accent1" w:themeTint="99"/>
-          <w:lang w:eastAsia="fr-FR"/>
-        </w:rPr>
-        <w:t>.</w:t>
+        <w:t>Nous souhaitons analyser les écarts de performance entre ses départements.</w:t>
       </w:r>
     </w:p>
     <w:p>
@@ -1717,10 +1694,7 @@
         </w:rPr>
       </w:pPr>
       <w:r>
-        <w:t>Quelles relations spécifiques peut-on identifier entre les variables qualitatives (départements, satisfaction) et quantitatives (scores de performance, heures travaillées</w:t>
-      </w:r>
-      <w:r>
-        <w:t>) ?</w:t>
+        <w:t>Quelles relations spécifiques peut-on identifier entre les variables qualitatives (départements, satisfaction) et quantitatives (scores de performance, heures travaillées) ?</w:t>
       </w:r>
     </w:p>
     <w:p>
@@ -2010,7 +1984,19 @@
         <w:rPr>
           <w:rFonts w:eastAsiaTheme="minorEastAsia"/>
         </w:rPr>
-        <w:t xml:space="preserve">Analyse des départements Méthodes : </w:t>
+        <w:t>Analyse des départements</w:t>
+      </w:r>
+      <w:r>
+        <w:rPr>
+          <w:rFonts w:eastAsiaTheme="minorEastAsia"/>
+        </w:rPr>
+        <w:t xml:space="preserve"> </w:t>
+      </w:r>
+      <w:r>
+        <w:rPr>
+          <w:rFonts w:eastAsiaTheme="minorEastAsia"/>
+        </w:rPr>
+        <w:t xml:space="preserve">: </w:t>
       </w:r>
     </w:p>
     <w:p>
@@ -2086,7 +2072,7 @@
         </w:numPr>
       </w:pPr>
       <w:r>
-        <w:t xml:space="preserve">Analyse des facteurs explicatifs Méthodes : </w:t>
+        <w:t xml:space="preserve">Analyse des facteurs explicatifs : </w:t>
       </w:r>
     </w:p>
     <w:p>
@@ -2162,7 +2148,13 @@
         </w:numPr>
       </w:pPr>
       <w:r>
-        <w:t xml:space="preserve">Identification des profils de départements Méthodes : </w:t>
+        <w:t>Identification des profils de départements</w:t>
+      </w:r>
+      <w:r>
+        <w:t xml:space="preserve"> </w:t>
+      </w:r>
+      <w:r>
+        <w:t xml:space="preserve">: </w:t>
       </w:r>
     </w:p>
     <w:p>
@@ -2268,15 +2260,20 @@
         <w:t>Synthèse et recommandations</w:t>
       </w:r>
       <w:r>
-        <w:t xml:space="preserve"> </w:t>
-      </w:r>
-      <w:r>
         <w:rPr>
           <w:rStyle w:val="lev"/>
           <w:b w:val="0"/>
           <w:bCs w:val="0"/>
         </w:rPr>
-        <w:t>Méthodes :</w:t>
+        <w:t xml:space="preserve"> </w:t>
+      </w:r>
+      <w:r>
+        <w:rPr>
+          <w:rStyle w:val="lev"/>
+          <w:b w:val="0"/>
+          <w:bCs w:val="0"/>
+        </w:rPr>
+        <w:t>:</w:t>
       </w:r>
     </w:p>
     <w:p>
@@ -2575,6 +2572,1264 @@
     </w:p>
     <w:p>
       <w:pPr>
+        <w:jc w:val="both"/>
+        <w:rPr>
+          <w:sz w:val="22"/>
+          <w:szCs w:val="22"/>
+        </w:rPr>
+      </w:pPr>
+      <w:r>
+        <w:rPr>
+          <w:sz w:val="22"/>
+          <w:szCs w:val="22"/>
+        </w:rPr>
+        <w:t>Cette section présente les résultats de l'analyse quantitative des écarts de performance entre départements. Les données ont été analysées à l'aide de statistiques descriptives et de tests d'inférence statistique conformément à la méthodologie décrite précédemment.</w:t>
+      </w:r>
+    </w:p>
+    <w:p>
+      <w:pPr>
+        <w:jc w:val="both"/>
+        <w:rPr>
+          <w:rFonts w:ascii="Times New Roman" w:eastAsia="Times New Roman" w:hAnsi="Times New Roman" w:cs="Times New Roman"/>
+          <w:sz w:val="22"/>
+          <w:szCs w:val="22"/>
+          <w:lang w:eastAsia="fr-FR"/>
+        </w:rPr>
+      </w:pPr>
+      <w:r>
+        <w:rPr>
+          <w:sz w:val="22"/>
+          <w:szCs w:val="22"/>
+        </w:rPr>
+        <w:t>Dans un premier temps, les indicateurs de tendance centrale et de dispersion sont examinés pour chaque département. Le Tableau 1 synthétise ces statistiques fondamentales, permettant une première comparaison factuelle des performances observées.</w:t>
+      </w:r>
+    </w:p>
+    <w:p>
+      <w:pPr>
+        <w:rPr>
+          <w:sz w:val="22"/>
+          <w:szCs w:val="22"/>
+        </w:rPr>
+      </w:pPr>
+      <w:r>
+        <w:rPr>
+          <w:rFonts w:ascii="Times New Roman" w:eastAsia="Times New Roman" w:hAnsi="Times New Roman" w:cs="Times New Roman"/>
+          <w:sz w:val="22"/>
+          <w:szCs w:val="22"/>
+          <w:highlight w:val="yellow"/>
+          <w:lang w:eastAsia="fr-FR"/>
+        </w:rPr>
+        <w:t>[TABLEAU 1]</w:t>
+      </w:r>
+      <w:r>
+        <w:rPr>
+          <w:rFonts w:ascii="Times New Roman" w:eastAsia="Times New Roman" w:hAnsi="Times New Roman" w:cs="Times New Roman"/>
+          <w:sz w:val="22"/>
+          <w:szCs w:val="22"/>
+          <w:highlight w:val="yellow"/>
+          <w:lang w:eastAsia="fr-FR"/>
+        </w:rPr>
+        <w:t xml:space="preserve"> </w:t>
+      </w:r>
+      <w:r>
+        <w:rPr>
+          <w:sz w:val="22"/>
+          <w:szCs w:val="22"/>
+          <w:highlight w:val="yellow"/>
+        </w:rPr>
+        <w:t>Tableau stats descriptives</w:t>
+      </w:r>
+    </w:p>
+    <w:p>
+      <w:pPr>
+        <w:rPr>
+          <w:rFonts w:eastAsia="Times New Roman"/>
+          <w:sz w:val="22"/>
+          <w:szCs w:val="22"/>
+          <w:lang w:eastAsia="fr-FR"/>
+        </w:rPr>
+      </w:pPr>
+      <w:r>
+        <w:rPr>
+          <w:rFonts w:eastAsia="Times New Roman"/>
+          <w:sz w:val="22"/>
+          <w:szCs w:val="22"/>
+          <w:lang w:eastAsia="fr-FR"/>
+        </w:rPr>
+        <w:t xml:space="preserve">Une remarquable </w:t>
+      </w:r>
+      <w:r>
+        <w:rPr>
+          <w:rFonts w:eastAsia="Times New Roman"/>
+          <w:b/>
+          <w:bCs/>
+          <w:sz w:val="22"/>
+          <w:szCs w:val="22"/>
+          <w:lang w:eastAsia="fr-FR"/>
+        </w:rPr>
+        <w:t>homogénéité</w:t>
+      </w:r>
+      <w:r>
+        <w:rPr>
+          <w:rFonts w:eastAsia="Times New Roman"/>
+          <w:sz w:val="22"/>
+          <w:szCs w:val="22"/>
+          <w:lang w:eastAsia="fr-FR"/>
+        </w:rPr>
+        <w:t xml:space="preserve"> ressort des données : les moyennes varient dans un intervalle restreint, de 2,98 à 3,02, soit une amplitude de 0,04 points. De même, les écarts-types présentent une variabilité minimale (1,41 à 1,42). Les valeurs minimales et maximales sont identiques pour toutes les catégories, et le nombre d'observations par catégorie s'élève à environ 11 000 unités.</w:t>
+      </w:r>
+    </w:p>
+    <w:p>
+      <w:pPr>
+        <w:rPr>
+          <w:rFonts w:eastAsia="Times New Roman"/>
+          <w:sz w:val="22"/>
+          <w:szCs w:val="22"/>
+          <w:lang w:eastAsia="fr-FR"/>
+        </w:rPr>
+      </w:pPr>
+      <w:r>
+        <w:rPr>
+          <w:rFonts w:eastAsia="Times New Roman"/>
+          <w:sz w:val="22"/>
+          <w:szCs w:val="22"/>
+          <w:lang w:eastAsia="fr-FR"/>
+        </w:rPr>
+        <w:t xml:space="preserve">Ces résultats indiquent une </w:t>
+      </w:r>
+      <w:r>
+        <w:rPr>
+          <w:rFonts w:eastAsia="Times New Roman"/>
+          <w:b/>
+          <w:bCs/>
+          <w:sz w:val="22"/>
+          <w:szCs w:val="22"/>
+          <w:lang w:eastAsia="fr-FR"/>
+        </w:rPr>
+        <w:t>distribution</w:t>
+      </w:r>
+      <w:r>
+        <w:rPr>
+          <w:rFonts w:eastAsia="Times New Roman"/>
+          <w:sz w:val="22"/>
+          <w:szCs w:val="22"/>
+          <w:lang w:eastAsia="fr-FR"/>
+        </w:rPr>
+        <w:t xml:space="preserve"> des </w:t>
+      </w:r>
+      <w:r>
+        <w:rPr>
+          <w:rFonts w:eastAsia="Times New Roman"/>
+          <w:sz w:val="22"/>
+          <w:szCs w:val="22"/>
+          <w:lang w:eastAsia="fr-FR"/>
+        </w:rPr>
+        <w:t xml:space="preserve">performances </w:t>
+      </w:r>
+      <w:r>
+        <w:rPr>
+          <w:rFonts w:eastAsia="Times New Roman"/>
+          <w:b/>
+          <w:bCs/>
+          <w:sz w:val="22"/>
+          <w:szCs w:val="22"/>
+          <w:lang w:eastAsia="fr-FR"/>
+        </w:rPr>
+        <w:t>très uniforme</w:t>
+      </w:r>
+      <w:r>
+        <w:rPr>
+          <w:rFonts w:eastAsia="Times New Roman"/>
+          <w:sz w:val="22"/>
+          <w:szCs w:val="22"/>
+          <w:lang w:eastAsia="fr-FR"/>
+        </w:rPr>
+        <w:t xml:space="preserve"> entre les neuf catégories, sans écart notable entre elles.</w:t>
+      </w:r>
+    </w:p>
+    <w:p>
+      <w:pPr>
+        <w:jc w:val="both"/>
+        <w:rPr>
+          <w:rFonts w:ascii="Times New Roman" w:eastAsia="Times New Roman" w:hAnsi="Times New Roman" w:cs="Times New Roman"/>
+          <w:b/>
+          <w:bCs/>
+          <w:sz w:val="22"/>
+          <w:szCs w:val="22"/>
+          <w:lang w:eastAsia="fr-FR"/>
+        </w:rPr>
+      </w:pPr>
+    </w:p>
+    <w:p>
+      <w:pPr>
+        <w:jc w:val="both"/>
+        <w:rPr>
+          <w:rFonts w:eastAsia="Times New Roman"/>
+          <w:sz w:val="22"/>
+          <w:szCs w:val="22"/>
+          <w:lang w:eastAsia="fr-FR"/>
+        </w:rPr>
+      </w:pPr>
+      <w:r>
+        <w:rPr>
+          <w:rFonts w:eastAsia="Times New Roman"/>
+          <w:sz w:val="22"/>
+          <w:szCs w:val="22"/>
+          <w:lang w:eastAsia="fr-FR"/>
+        </w:rPr>
+        <w:t>Afin d’identifier d’éventuelles disparités entre les départements, un test d’ANOVA est réalisé.</w:t>
+      </w:r>
+      <w:r>
+        <w:rPr>
+          <w:rFonts w:eastAsia="Times New Roman"/>
+          <w:sz w:val="22"/>
+          <w:szCs w:val="22"/>
+          <w:lang w:eastAsia="fr-FR"/>
+        </w:rPr>
+        <w:br/>
+        <w:t xml:space="preserve">Ce test permet de détecter si, pour une variable donnée, </w:t>
+      </w:r>
+      <w:r>
+        <w:rPr>
+          <w:rFonts w:eastAsia="Times New Roman"/>
+          <w:b/>
+          <w:bCs/>
+          <w:sz w:val="22"/>
+          <w:szCs w:val="22"/>
+          <w:lang w:eastAsia="fr-FR"/>
+        </w:rPr>
+        <w:t>au moins deux départements</w:t>
+      </w:r>
+      <w:r>
+        <w:rPr>
+          <w:rFonts w:eastAsia="Times New Roman"/>
+          <w:sz w:val="22"/>
+          <w:szCs w:val="22"/>
+          <w:lang w:eastAsia="fr-FR"/>
+        </w:rPr>
+        <w:t xml:space="preserve"> présentent une </w:t>
+      </w:r>
+      <w:r>
+        <w:rPr>
+          <w:rFonts w:eastAsia="Times New Roman"/>
+          <w:b/>
+          <w:bCs/>
+          <w:sz w:val="22"/>
+          <w:szCs w:val="22"/>
+          <w:lang w:eastAsia="fr-FR"/>
+        </w:rPr>
+        <w:t>différence significative de moyenne</w:t>
+      </w:r>
+      <w:r>
+        <w:rPr>
+          <w:rFonts w:eastAsia="Times New Roman"/>
+          <w:sz w:val="22"/>
+          <w:szCs w:val="22"/>
+          <w:lang w:eastAsia="fr-FR"/>
+        </w:rPr>
+        <w:t>.</w:t>
+      </w:r>
+    </w:p>
+    <w:p>
+      <w:pPr>
+        <w:jc w:val="both"/>
+        <w:rPr>
+          <w:rFonts w:eastAsia="Times New Roman"/>
+          <w:sz w:val="22"/>
+          <w:szCs w:val="22"/>
+          <w:lang w:eastAsia="fr-FR"/>
+        </w:rPr>
+      </w:pPr>
+      <w:r>
+        <w:rPr>
+          <w:rFonts w:eastAsia="Times New Roman"/>
+          <w:sz w:val="22"/>
+          <w:szCs w:val="22"/>
+          <w:lang w:eastAsia="fr-FR"/>
+        </w:rPr>
+        <w:t>Les variables sélectionnées pour cette analyse sont les suivantes :</w:t>
+      </w:r>
+    </w:p>
+    <w:p>
+      <w:pPr>
+        <w:pStyle w:val="Paragraphedeliste"/>
+        <w:numPr>
+          <w:ilvl w:val="0"/>
+          <w:numId w:val="50"/>
+        </w:numPr>
+        <w:jc w:val="both"/>
+        <w:rPr>
+          <w:rFonts w:eastAsia="Times New Roman"/>
+          <w:sz w:val="22"/>
+          <w:szCs w:val="22"/>
+          <w:lang w:val="en-GB" w:eastAsia="fr-FR"/>
+        </w:rPr>
+      </w:pPr>
+      <w:proofErr w:type="spellStart"/>
+      <w:r>
+        <w:rPr>
+          <w:rFonts w:ascii="Courier New" w:eastAsia="Times New Roman" w:hAnsi="Courier New" w:cs="Courier New"/>
+          <w:sz w:val="22"/>
+          <w:szCs w:val="22"/>
+          <w:lang w:val="en-GB" w:eastAsia="fr-FR"/>
+        </w:rPr>
+        <w:t>Work_Hours_Per_</w:t>
+      </w:r>
+      <w:proofErr w:type="gramStart"/>
+      <w:r>
+        <w:rPr>
+          <w:rFonts w:ascii="Courier New" w:eastAsia="Times New Roman" w:hAnsi="Courier New" w:cs="Courier New"/>
+          <w:sz w:val="22"/>
+          <w:szCs w:val="22"/>
+          <w:lang w:val="en-GB" w:eastAsia="fr-FR"/>
+        </w:rPr>
+        <w:t>Week</w:t>
+      </w:r>
+      <w:proofErr w:type="spellEnd"/>
+      <w:r>
+        <w:rPr>
+          <w:rFonts w:ascii="Courier New" w:eastAsia="Times New Roman" w:hAnsi="Courier New" w:cs="Courier New"/>
+          <w:sz w:val="22"/>
+          <w:szCs w:val="22"/>
+          <w:lang w:val="en-GB" w:eastAsia="fr-FR"/>
+        </w:rPr>
+        <w:t xml:space="preserve"> </w:t>
+      </w:r>
+      <w:r>
+        <w:rPr>
+          <w:rFonts w:eastAsia="Times New Roman"/>
+          <w:sz w:val="22"/>
+          <w:szCs w:val="22"/>
+          <w:lang w:val="en-GB" w:eastAsia="fr-FR"/>
+        </w:rPr>
+        <w:t>:</w:t>
+      </w:r>
+      <w:proofErr w:type="gramEnd"/>
+      <w:r>
+        <w:rPr>
+          <w:rFonts w:eastAsia="Times New Roman"/>
+          <w:sz w:val="22"/>
+          <w:szCs w:val="22"/>
+          <w:lang w:val="en-GB" w:eastAsia="fr-FR"/>
+        </w:rPr>
+        <w:t xml:space="preserve"> volume </w:t>
+      </w:r>
+      <w:proofErr w:type="spellStart"/>
+      <w:r>
+        <w:rPr>
+          <w:rFonts w:eastAsia="Times New Roman"/>
+          <w:sz w:val="22"/>
+          <w:szCs w:val="22"/>
+          <w:lang w:val="en-GB" w:eastAsia="fr-FR"/>
+        </w:rPr>
+        <w:t>horaire</w:t>
+      </w:r>
+      <w:proofErr w:type="spellEnd"/>
+      <w:r>
+        <w:rPr>
+          <w:rFonts w:eastAsia="Times New Roman"/>
+          <w:sz w:val="22"/>
+          <w:szCs w:val="22"/>
+          <w:lang w:val="en-GB" w:eastAsia="fr-FR"/>
+        </w:rPr>
+        <w:t xml:space="preserve"> de travail</w:t>
+      </w:r>
+    </w:p>
+    <w:p>
+      <w:pPr>
+        <w:pStyle w:val="Paragraphedeliste"/>
+        <w:numPr>
+          <w:ilvl w:val="0"/>
+          <w:numId w:val="50"/>
+        </w:numPr>
+        <w:jc w:val="both"/>
+        <w:rPr>
+          <w:rFonts w:eastAsia="Times New Roman"/>
+          <w:sz w:val="22"/>
+          <w:szCs w:val="22"/>
+          <w:lang w:eastAsia="fr-FR"/>
+        </w:rPr>
+      </w:pPr>
+      <w:proofErr w:type="spellStart"/>
+      <w:r>
+        <w:rPr>
+          <w:rStyle w:val="Titre8Car"/>
+          <w:i w:val="0"/>
+          <w:iCs w:val="0"/>
+          <w:lang w:eastAsia="fr-FR"/>
+        </w:rPr>
+        <w:t>Overtime_Hours</w:t>
+      </w:r>
+      <w:proofErr w:type="spellEnd"/>
+      <w:r>
+        <w:rPr>
+          <w:rFonts w:eastAsia="Times New Roman"/>
+          <w:sz w:val="22"/>
+          <w:szCs w:val="22"/>
+          <w:lang w:eastAsia="fr-FR"/>
+        </w:rPr>
+        <w:t xml:space="preserve"> : charge ou pression supplémentaire</w:t>
+      </w:r>
+    </w:p>
+    <w:p>
+      <w:pPr>
+        <w:pStyle w:val="Paragraphedeliste"/>
+        <w:numPr>
+          <w:ilvl w:val="0"/>
+          <w:numId w:val="50"/>
+        </w:numPr>
+        <w:jc w:val="both"/>
+        <w:rPr>
+          <w:rFonts w:eastAsia="Times New Roman"/>
+          <w:sz w:val="22"/>
+          <w:szCs w:val="22"/>
+          <w:lang w:eastAsia="fr-FR"/>
+        </w:rPr>
+      </w:pPr>
+      <w:proofErr w:type="spellStart"/>
+      <w:r>
+        <w:rPr>
+          <w:rStyle w:val="Titre8Car"/>
+          <w:i w:val="0"/>
+          <w:iCs w:val="0"/>
+          <w:lang w:eastAsia="fr-FR"/>
+        </w:rPr>
+        <w:t>Projects_Handled</w:t>
+      </w:r>
+      <w:proofErr w:type="spellEnd"/>
+      <w:r>
+        <w:rPr>
+          <w:rFonts w:eastAsia="Times New Roman"/>
+          <w:sz w:val="22"/>
+          <w:szCs w:val="22"/>
+          <w:lang w:eastAsia="fr-FR"/>
+        </w:rPr>
+        <w:t xml:space="preserve"> : nombre de missions gérées</w:t>
+      </w:r>
+    </w:p>
+    <w:p>
+      <w:pPr>
+        <w:pStyle w:val="Paragraphedeliste"/>
+        <w:numPr>
+          <w:ilvl w:val="0"/>
+          <w:numId w:val="50"/>
+        </w:numPr>
+        <w:jc w:val="both"/>
+        <w:rPr>
+          <w:rFonts w:eastAsia="Times New Roman"/>
+          <w:sz w:val="22"/>
+          <w:szCs w:val="22"/>
+          <w:lang w:eastAsia="fr-FR"/>
+        </w:rPr>
+      </w:pPr>
+      <w:proofErr w:type="spellStart"/>
+      <w:r>
+        <w:rPr>
+          <w:rStyle w:val="Titre8Car"/>
+          <w:i w:val="0"/>
+          <w:iCs w:val="0"/>
+          <w:lang w:eastAsia="fr-FR"/>
+        </w:rPr>
+        <w:t>Performance_Score</w:t>
+      </w:r>
+      <w:proofErr w:type="spellEnd"/>
+      <w:r>
+        <w:rPr>
+          <w:rFonts w:eastAsia="Times New Roman"/>
+          <w:sz w:val="22"/>
+          <w:szCs w:val="22"/>
+          <w:lang w:eastAsia="fr-FR"/>
+        </w:rPr>
+        <w:t xml:space="preserve"> : niveau de performance évalué</w:t>
+      </w:r>
+    </w:p>
+    <w:p>
+      <w:pPr>
+        <w:pStyle w:val="Paragraphedeliste"/>
+        <w:numPr>
+          <w:ilvl w:val="0"/>
+          <w:numId w:val="50"/>
+        </w:numPr>
+        <w:jc w:val="both"/>
+        <w:rPr>
+          <w:rFonts w:eastAsia="Times New Roman"/>
+          <w:sz w:val="22"/>
+          <w:szCs w:val="22"/>
+          <w:lang w:eastAsia="fr-FR"/>
+        </w:rPr>
+      </w:pPr>
+      <w:proofErr w:type="spellStart"/>
+      <w:r>
+        <w:rPr>
+          <w:rStyle w:val="Titre8Car"/>
+          <w:i w:val="0"/>
+          <w:iCs w:val="0"/>
+          <w:lang w:eastAsia="fr-FR"/>
+        </w:rPr>
+        <w:lastRenderedPageBreak/>
+        <w:t>Remote_Work_Frequency</w:t>
+      </w:r>
+      <w:proofErr w:type="spellEnd"/>
+      <w:r>
+        <w:rPr>
+          <w:rFonts w:eastAsia="Times New Roman"/>
+          <w:i/>
+          <w:iCs/>
+          <w:sz w:val="22"/>
+          <w:szCs w:val="22"/>
+          <w:lang w:eastAsia="fr-FR"/>
+        </w:rPr>
+        <w:t xml:space="preserve"> :</w:t>
+      </w:r>
+      <w:r>
+        <w:rPr>
+          <w:rFonts w:eastAsia="Times New Roman"/>
+          <w:sz w:val="22"/>
+          <w:szCs w:val="22"/>
+          <w:lang w:eastAsia="fr-FR"/>
+        </w:rPr>
+        <w:t xml:space="preserve"> fréquence de télétravail</w:t>
+      </w:r>
+    </w:p>
+    <w:p>
+      <w:pPr>
+        <w:pStyle w:val="Paragraphedeliste"/>
+        <w:numPr>
+          <w:ilvl w:val="0"/>
+          <w:numId w:val="50"/>
+        </w:numPr>
+        <w:jc w:val="both"/>
+        <w:rPr>
+          <w:rFonts w:eastAsia="Times New Roman"/>
+          <w:sz w:val="22"/>
+          <w:szCs w:val="22"/>
+          <w:lang w:eastAsia="fr-FR"/>
+        </w:rPr>
+      </w:pPr>
+      <w:proofErr w:type="spellStart"/>
+      <w:r>
+        <w:rPr>
+          <w:rStyle w:val="Titre8Car"/>
+          <w:i w:val="0"/>
+          <w:iCs w:val="0"/>
+          <w:lang w:eastAsia="fr-FR"/>
+        </w:rPr>
+        <w:t>Team_Size</w:t>
+      </w:r>
+      <w:proofErr w:type="spellEnd"/>
+      <w:r>
+        <w:rPr>
+          <w:rFonts w:eastAsia="Times New Roman"/>
+          <w:i/>
+          <w:iCs/>
+          <w:sz w:val="22"/>
+          <w:szCs w:val="22"/>
+          <w:lang w:eastAsia="fr-FR"/>
+        </w:rPr>
+        <w:t xml:space="preserve"> :</w:t>
+      </w:r>
+      <w:r>
+        <w:rPr>
+          <w:rFonts w:eastAsia="Times New Roman"/>
+          <w:sz w:val="22"/>
+          <w:szCs w:val="22"/>
+          <w:lang w:eastAsia="fr-FR"/>
+        </w:rPr>
+        <w:t xml:space="preserve"> effectif moyen par équipe</w:t>
+      </w:r>
+    </w:p>
+    <w:p>
+      <w:pPr>
+        <w:pStyle w:val="Paragraphedeliste"/>
+        <w:numPr>
+          <w:ilvl w:val="0"/>
+          <w:numId w:val="50"/>
+        </w:numPr>
+        <w:rPr>
+          <w:rFonts w:eastAsia="Times New Roman"/>
+          <w:sz w:val="22"/>
+          <w:szCs w:val="22"/>
+          <w:lang w:eastAsia="fr-FR"/>
+        </w:rPr>
+      </w:pPr>
+      <w:proofErr w:type="spellStart"/>
+      <w:r>
+        <w:rPr>
+          <w:rStyle w:val="Titre8Car"/>
+          <w:i w:val="0"/>
+          <w:iCs w:val="0"/>
+          <w:lang w:eastAsia="fr-FR"/>
+        </w:rPr>
+        <w:t>Monthly_Salary</w:t>
+      </w:r>
+      <w:proofErr w:type="spellEnd"/>
+      <w:r>
+        <w:rPr>
+          <w:rFonts w:eastAsia="Times New Roman"/>
+          <w:i/>
+          <w:iCs/>
+          <w:sz w:val="22"/>
+          <w:szCs w:val="22"/>
+          <w:lang w:eastAsia="fr-FR"/>
+        </w:rPr>
+        <w:t xml:space="preserve"> :</w:t>
+      </w:r>
+      <w:r>
+        <w:rPr>
+          <w:rFonts w:eastAsia="Times New Roman"/>
+          <w:sz w:val="22"/>
+          <w:szCs w:val="22"/>
+          <w:lang w:eastAsia="fr-FR"/>
+        </w:rPr>
+        <w:t xml:space="preserve"> niveau de rémunération mensuelle</w:t>
+      </w:r>
+    </w:p>
+    <w:p>
+      <w:pPr>
+        <w:jc w:val="both"/>
+        <w:rPr>
+          <w:rFonts w:eastAsia="Times New Roman"/>
+          <w:sz w:val="22"/>
+          <w:szCs w:val="22"/>
+          <w:lang w:eastAsia="fr-FR"/>
+        </w:rPr>
+      </w:pPr>
+      <w:r>
+        <w:rPr>
+          <w:rFonts w:eastAsia="Times New Roman"/>
+          <w:sz w:val="22"/>
+          <w:szCs w:val="22"/>
+          <w:lang w:eastAsia="fr-FR"/>
+        </w:rPr>
+        <w:t xml:space="preserve">Ces variables ont été choisies car elles permettent de </w:t>
+      </w:r>
+      <w:r>
+        <w:rPr>
+          <w:rFonts w:eastAsia="Times New Roman"/>
+          <w:b/>
+          <w:bCs/>
+          <w:sz w:val="22"/>
+          <w:szCs w:val="22"/>
+          <w:lang w:eastAsia="fr-FR"/>
+        </w:rPr>
+        <w:t>caractériser de façon concrète l'organisation du travail dans chaque département</w:t>
+      </w:r>
+      <w:r>
+        <w:rPr>
+          <w:rFonts w:eastAsia="Times New Roman"/>
+          <w:sz w:val="22"/>
+          <w:szCs w:val="22"/>
+          <w:lang w:eastAsia="fr-FR"/>
+        </w:rPr>
+        <w:t>.</w:t>
+      </w:r>
+      <w:r>
+        <w:rPr>
+          <w:rFonts w:eastAsia="Times New Roman"/>
+          <w:sz w:val="22"/>
+          <w:szCs w:val="22"/>
+          <w:lang w:eastAsia="fr-FR"/>
+        </w:rPr>
+        <w:t xml:space="preserve"> </w:t>
+      </w:r>
+      <w:r>
+        <w:rPr>
+          <w:rFonts w:eastAsia="Times New Roman"/>
+          <w:sz w:val="22"/>
+          <w:szCs w:val="22"/>
+          <w:lang w:eastAsia="fr-FR"/>
+        </w:rPr>
+        <w:t xml:space="preserve">Un résultat significatif à l’ANOVA indiquerait qu’au moins deux départements présentent des </w:t>
+      </w:r>
+      <w:r>
+        <w:rPr>
+          <w:rFonts w:eastAsia="Times New Roman"/>
+          <w:b/>
+          <w:bCs/>
+          <w:sz w:val="22"/>
+          <w:szCs w:val="22"/>
+          <w:lang w:eastAsia="fr-FR"/>
+        </w:rPr>
+        <w:t>conditions ou résultats sensiblement différents</w:t>
+      </w:r>
+      <w:r>
+        <w:rPr>
+          <w:rFonts w:eastAsia="Times New Roman"/>
+          <w:sz w:val="22"/>
+          <w:szCs w:val="22"/>
+          <w:lang w:eastAsia="fr-FR"/>
+        </w:rPr>
+        <w:t xml:space="preserve"> sur l’un de ces aspects — ce qui pourrait orienter des décisions de pilotage ou d’équilibrage interne.</w:t>
+      </w:r>
+    </w:p>
+    <w:p>
+      <w:pPr>
+        <w:rPr>
+          <w:sz w:val="22"/>
+          <w:szCs w:val="22"/>
+        </w:rPr>
+      </w:pPr>
+      <w:r>
+        <w:rPr>
+          <w:rFonts w:ascii="Times New Roman" w:eastAsia="Times New Roman" w:hAnsi="Times New Roman" w:cs="Times New Roman"/>
+          <w:sz w:val="22"/>
+          <w:szCs w:val="22"/>
+          <w:highlight w:val="yellow"/>
+          <w:lang w:eastAsia="fr-FR"/>
+        </w:rPr>
+        <w:t xml:space="preserve">[TABLEAU </w:t>
+      </w:r>
+      <w:r>
+        <w:rPr>
+          <w:rFonts w:ascii="Times New Roman" w:eastAsia="Times New Roman" w:hAnsi="Times New Roman" w:cs="Times New Roman"/>
+          <w:sz w:val="22"/>
+          <w:szCs w:val="22"/>
+          <w:highlight w:val="yellow"/>
+          <w:lang w:eastAsia="fr-FR"/>
+        </w:rPr>
+        <w:t>2</w:t>
+      </w:r>
+      <w:r>
+        <w:rPr>
+          <w:rFonts w:ascii="Times New Roman" w:eastAsia="Times New Roman" w:hAnsi="Times New Roman" w:cs="Times New Roman"/>
+          <w:sz w:val="22"/>
+          <w:szCs w:val="22"/>
+          <w:highlight w:val="yellow"/>
+          <w:lang w:eastAsia="fr-FR"/>
+        </w:rPr>
+        <w:t>]</w:t>
+      </w:r>
+      <w:r>
+        <w:rPr>
+          <w:rFonts w:ascii="Times New Roman" w:eastAsia="Times New Roman" w:hAnsi="Times New Roman" w:cs="Times New Roman"/>
+          <w:sz w:val="22"/>
+          <w:szCs w:val="22"/>
+          <w:highlight w:val="yellow"/>
+          <w:lang w:eastAsia="fr-FR"/>
+        </w:rPr>
+        <w:t xml:space="preserve"> </w:t>
+      </w:r>
+      <w:r>
+        <w:rPr>
+          <w:sz w:val="22"/>
+          <w:szCs w:val="22"/>
+          <w:highlight w:val="yellow"/>
+        </w:rPr>
+        <w:t>Tableau</w:t>
+      </w:r>
+      <w:r>
+        <w:rPr>
+          <w:sz w:val="22"/>
+          <w:szCs w:val="22"/>
+        </w:rPr>
+        <w:t xml:space="preserve"> </w:t>
+      </w:r>
+      <w:r>
+        <w:rPr>
+          <w:sz w:val="22"/>
+          <w:szCs w:val="22"/>
+          <w:highlight w:val="yellow"/>
+        </w:rPr>
+        <w:t>du test ANOVA</w:t>
+      </w:r>
+    </w:p>
+    <w:p>
+      <w:pPr>
+        <w:jc w:val="both"/>
+        <w:rPr>
+          <w:rFonts w:eastAsia="Times New Roman"/>
+          <w:sz w:val="22"/>
+          <w:szCs w:val="22"/>
+          <w:lang w:eastAsia="fr-FR"/>
+        </w:rPr>
+      </w:pPr>
+      <w:r>
+        <w:rPr>
+          <w:rFonts w:eastAsia="Times New Roman"/>
+          <w:sz w:val="22"/>
+          <w:szCs w:val="22"/>
+          <w:lang w:eastAsia="fr-FR"/>
+        </w:rPr>
+        <w:t xml:space="preserve">Ces résultats suggèrent qu'il n'y a pas de disparité significative entre les départements en termes de </w:t>
+      </w:r>
+      <w:r>
+        <w:rPr>
+          <w:rFonts w:eastAsia="Times New Roman"/>
+          <w:b/>
+          <w:bCs/>
+          <w:sz w:val="22"/>
+          <w:szCs w:val="22"/>
+          <w:lang w:eastAsia="fr-FR"/>
+        </w:rPr>
+        <w:t>charge de travail</w:t>
+      </w:r>
+      <w:r>
+        <w:rPr>
+          <w:rFonts w:eastAsia="Times New Roman"/>
+          <w:sz w:val="22"/>
+          <w:szCs w:val="22"/>
+          <w:lang w:eastAsia="fr-FR"/>
+        </w:rPr>
+        <w:t xml:space="preserve">, </w:t>
+      </w:r>
+      <w:r>
+        <w:rPr>
+          <w:rFonts w:eastAsia="Times New Roman"/>
+          <w:b/>
+          <w:bCs/>
+          <w:sz w:val="22"/>
+          <w:szCs w:val="22"/>
+          <w:lang w:eastAsia="fr-FR"/>
+        </w:rPr>
+        <w:t>pression supplémentaire</w:t>
+      </w:r>
+      <w:r>
+        <w:rPr>
+          <w:rFonts w:eastAsia="Times New Roman"/>
+          <w:sz w:val="22"/>
+          <w:szCs w:val="22"/>
+          <w:lang w:eastAsia="fr-FR"/>
+        </w:rPr>
+        <w:t xml:space="preserve">, </w:t>
+      </w:r>
+      <w:r>
+        <w:rPr>
+          <w:rFonts w:eastAsia="Times New Roman"/>
+          <w:b/>
+          <w:bCs/>
+          <w:sz w:val="22"/>
+          <w:szCs w:val="22"/>
+          <w:lang w:eastAsia="fr-FR"/>
+        </w:rPr>
+        <w:t>nombre de projets gérés</w:t>
+      </w:r>
+      <w:r>
+        <w:rPr>
+          <w:rFonts w:eastAsia="Times New Roman"/>
+          <w:sz w:val="22"/>
+          <w:szCs w:val="22"/>
+          <w:lang w:eastAsia="fr-FR"/>
+        </w:rPr>
+        <w:t xml:space="preserve">, </w:t>
+      </w:r>
+      <w:r>
+        <w:rPr>
+          <w:rFonts w:eastAsia="Times New Roman"/>
+          <w:b/>
+          <w:bCs/>
+          <w:sz w:val="22"/>
+          <w:szCs w:val="22"/>
+          <w:lang w:eastAsia="fr-FR"/>
+        </w:rPr>
+        <w:t>performance</w:t>
+      </w:r>
+      <w:r>
+        <w:rPr>
+          <w:rFonts w:eastAsia="Times New Roman"/>
+          <w:sz w:val="22"/>
+          <w:szCs w:val="22"/>
+          <w:lang w:eastAsia="fr-FR"/>
+        </w:rPr>
+        <w:t xml:space="preserve">, </w:t>
+      </w:r>
+      <w:r>
+        <w:rPr>
+          <w:rFonts w:eastAsia="Times New Roman"/>
+          <w:b/>
+          <w:bCs/>
+          <w:sz w:val="22"/>
+          <w:szCs w:val="22"/>
+          <w:lang w:eastAsia="fr-FR"/>
+        </w:rPr>
+        <w:t>télétravail</w:t>
+      </w:r>
+      <w:r>
+        <w:rPr>
+          <w:rFonts w:eastAsia="Times New Roman"/>
+          <w:sz w:val="22"/>
+          <w:szCs w:val="22"/>
+          <w:lang w:eastAsia="fr-FR"/>
+        </w:rPr>
+        <w:t xml:space="preserve">, </w:t>
+      </w:r>
+      <w:r>
+        <w:rPr>
+          <w:rFonts w:eastAsia="Times New Roman"/>
+          <w:b/>
+          <w:bCs/>
+          <w:sz w:val="22"/>
+          <w:szCs w:val="22"/>
+          <w:lang w:eastAsia="fr-FR"/>
+        </w:rPr>
+        <w:t>taille des équipes</w:t>
+      </w:r>
+      <w:r>
+        <w:rPr>
+          <w:rFonts w:eastAsia="Times New Roman"/>
+          <w:sz w:val="22"/>
+          <w:szCs w:val="22"/>
+          <w:lang w:eastAsia="fr-FR"/>
+        </w:rPr>
+        <w:t xml:space="preserve">, et </w:t>
+      </w:r>
+      <w:r>
+        <w:rPr>
+          <w:rFonts w:eastAsia="Times New Roman"/>
+          <w:b/>
+          <w:bCs/>
+          <w:sz w:val="22"/>
+          <w:szCs w:val="22"/>
+          <w:lang w:eastAsia="fr-FR"/>
+        </w:rPr>
+        <w:t>salaires</w:t>
+      </w:r>
+      <w:r>
+        <w:rPr>
+          <w:rFonts w:eastAsia="Times New Roman"/>
+          <w:sz w:val="22"/>
+          <w:szCs w:val="22"/>
+          <w:lang w:eastAsia="fr-FR"/>
+        </w:rPr>
+        <w:t>.</w:t>
+      </w:r>
+    </w:p>
+    <w:p>
+      <w:pPr>
+        <w:jc w:val="both"/>
+        <w:rPr>
+          <w:rFonts w:eastAsia="Times New Roman"/>
+          <w:sz w:val="22"/>
+          <w:szCs w:val="22"/>
+          <w:lang w:eastAsia="fr-FR"/>
+        </w:rPr>
+      </w:pPr>
+      <w:r>
+        <w:rPr>
+          <w:rFonts w:eastAsia="Times New Roman"/>
+          <w:sz w:val="22"/>
+          <w:szCs w:val="22"/>
+          <w:lang w:eastAsia="fr-FR"/>
+        </w:rPr>
+        <w:t xml:space="preserve">Bien que certaines variables présentent des p-values proches du seuil de significativité (notamment </w:t>
+      </w:r>
+      <w:proofErr w:type="spellStart"/>
+      <w:r>
+        <w:rPr>
+          <w:rFonts w:ascii="Courier New" w:eastAsia="Times New Roman" w:hAnsi="Courier New" w:cs="Courier New"/>
+          <w:sz w:val="22"/>
+          <w:szCs w:val="22"/>
+          <w:lang w:eastAsia="fr-FR"/>
+        </w:rPr>
+        <w:t>Projects_Handled</w:t>
+      </w:r>
+      <w:proofErr w:type="spellEnd"/>
+      <w:r>
+        <w:rPr>
+          <w:rFonts w:eastAsia="Times New Roman"/>
+          <w:sz w:val="22"/>
+          <w:szCs w:val="22"/>
+          <w:lang w:eastAsia="fr-FR"/>
+        </w:rPr>
+        <w:t xml:space="preserve"> avec p = 0.086), ces différences ne sont pas assez marquées pour être considérées comme statistiquement significatives au seuil classique de 5%. Par conséquent, ces résultats ne justifient pas une distinction notable entre les départements pour les aspects analysés.</w:t>
+      </w:r>
+    </w:p>
+    <w:p>
+      <w:pPr>
+        <w:jc w:val="both"/>
+        <w:rPr>
+          <w:rFonts w:eastAsia="Times New Roman"/>
+          <w:sz w:val="22"/>
+          <w:szCs w:val="22"/>
+          <w:lang w:eastAsia="fr-FR"/>
+        </w:rPr>
+      </w:pPr>
+      <w:r>
+        <w:rPr>
+          <w:rStyle w:val="lev"/>
+          <w:b w:val="0"/>
+          <w:bCs w:val="0"/>
+          <w:sz w:val="22"/>
+          <w:szCs w:val="22"/>
+        </w:rPr>
+        <w:t>Intéressons-nous à la répartition des scores de performance au sein des départements.</w:t>
+      </w:r>
+      <w:r>
+        <w:rPr>
+          <w:sz w:val="22"/>
+          <w:szCs w:val="22"/>
+        </w:rPr>
+        <w:t xml:space="preserve"> L’analyse statistique suggère que les distributions des scores sont, à quelques nuances près, similaires entre les départements.</w:t>
+      </w:r>
+      <w:r>
+        <w:rPr>
+          <w:rFonts w:ascii="Times New Roman" w:eastAsia="Times New Roman" w:hAnsi="Times New Roman" w:cs="Times New Roman"/>
+          <w:sz w:val="24"/>
+          <w:szCs w:val="24"/>
+          <w:highlight w:val="yellow"/>
+          <w:lang w:eastAsia="fr-FR"/>
+        </w:rPr>
+        <w:t xml:space="preserve"> </w:t>
+      </w:r>
+    </w:p>
+    <w:p>
+      <w:pPr>
+        <w:rPr>
+          <w:sz w:val="22"/>
+          <w:szCs w:val="22"/>
+          <w:lang w:val="en-GB"/>
+        </w:rPr>
+      </w:pPr>
+      <w:r>
+        <w:rPr>
+          <w:rFonts w:ascii="Times New Roman" w:eastAsia="Times New Roman" w:hAnsi="Times New Roman" w:cs="Times New Roman"/>
+          <w:sz w:val="22"/>
+          <w:szCs w:val="22"/>
+          <w:highlight w:val="yellow"/>
+          <w:lang w:val="en-GB" w:eastAsia="fr-FR"/>
+        </w:rPr>
+        <w:t xml:space="preserve">[TABLEAU </w:t>
+      </w:r>
+      <w:r>
+        <w:rPr>
+          <w:rFonts w:ascii="Times New Roman" w:eastAsia="Times New Roman" w:hAnsi="Times New Roman" w:cs="Times New Roman"/>
+          <w:sz w:val="22"/>
+          <w:szCs w:val="22"/>
+          <w:highlight w:val="yellow"/>
+          <w:lang w:val="en-GB" w:eastAsia="fr-FR"/>
+        </w:rPr>
+        <w:t>3</w:t>
+      </w:r>
+      <w:r>
+        <w:rPr>
+          <w:rFonts w:ascii="Times New Roman" w:eastAsia="Times New Roman" w:hAnsi="Times New Roman" w:cs="Times New Roman"/>
+          <w:sz w:val="22"/>
+          <w:szCs w:val="22"/>
+          <w:highlight w:val="yellow"/>
+          <w:lang w:val="en-GB" w:eastAsia="fr-FR"/>
+        </w:rPr>
+        <w:t>]</w:t>
+      </w:r>
+      <w:r>
+        <w:rPr>
+          <w:rFonts w:ascii="Times New Roman" w:eastAsia="Times New Roman" w:hAnsi="Times New Roman" w:cs="Times New Roman"/>
+          <w:sz w:val="22"/>
+          <w:szCs w:val="22"/>
+          <w:highlight w:val="yellow"/>
+          <w:lang w:val="en-GB" w:eastAsia="fr-FR"/>
+        </w:rPr>
+        <w:t xml:space="preserve"> </w:t>
+      </w:r>
+      <w:proofErr w:type="spellStart"/>
+      <w:r>
+        <w:rPr>
+          <w:sz w:val="22"/>
+          <w:szCs w:val="22"/>
+          <w:highlight w:val="yellow"/>
+          <w:lang w:val="en-GB"/>
+        </w:rPr>
+        <w:t>Histogrammes</w:t>
+      </w:r>
+      <w:proofErr w:type="spellEnd"/>
+      <w:r>
+        <w:rPr>
+          <w:sz w:val="22"/>
+          <w:szCs w:val="22"/>
+          <w:highlight w:val="yellow"/>
+          <w:lang w:val="en-GB"/>
+        </w:rPr>
+        <w:t xml:space="preserve"> % perf by </w:t>
+      </w:r>
+      <w:proofErr w:type="spellStart"/>
+      <w:r>
+        <w:rPr>
+          <w:sz w:val="22"/>
+          <w:szCs w:val="22"/>
+          <w:highlight w:val="yellow"/>
+          <w:lang w:val="en-GB"/>
+        </w:rPr>
+        <w:t>departemetn</w:t>
+      </w:r>
+      <w:proofErr w:type="spellEnd"/>
+    </w:p>
+    <w:p>
+      <w:r>
+        <w:rPr>
+          <w:sz w:val="22"/>
+          <w:szCs w:val="22"/>
+        </w:rPr>
+        <w:t>Cette observation est confirmée par les données : la répartition des scores de performance ne montre pas de disparités significatives entre les départements. La proportion d’employés pour chaque niveau de score (de 1 à 5) reste globalement stable</w:t>
+      </w:r>
+      <w:r>
+        <w:rPr>
+          <w:sz w:val="22"/>
+          <w:szCs w:val="22"/>
+        </w:rPr>
+        <w:t xml:space="preserve"> d’un secteur à l’autre</w:t>
+      </w:r>
+      <w:r>
+        <w:rPr>
+          <w:sz w:val="22"/>
+          <w:szCs w:val="22"/>
+        </w:rPr>
+        <w:t>.</w:t>
+      </w:r>
+    </w:p>
+    <w:p>
+      <w:pPr>
+        <w:rPr>
+          <w:rFonts w:eastAsia="Times New Roman"/>
+          <w:lang w:eastAsia="fr-FR"/>
+        </w:rPr>
+      </w:pPr>
+    </w:p>
+    <w:p>
+      <w:pPr>
+        <w:jc w:val="both"/>
+        <w:rPr>
+          <w:rFonts w:eastAsia="Times New Roman"/>
+          <w:sz w:val="22"/>
+          <w:szCs w:val="22"/>
+          <w:lang w:eastAsia="fr-FR"/>
+        </w:rPr>
+      </w:pPr>
+      <w:r>
+        <w:rPr>
+          <w:rFonts w:eastAsia="Times New Roman"/>
+          <w:sz w:val="22"/>
+          <w:szCs w:val="22"/>
+          <w:lang w:eastAsia="fr-FR"/>
+        </w:rPr>
+        <w:t xml:space="preserve">L’analyse des scores de performance selon les départements révèle une </w:t>
+      </w:r>
+      <w:r>
+        <w:rPr>
+          <w:rFonts w:eastAsia="Times New Roman"/>
+          <w:sz w:val="22"/>
+          <w:szCs w:val="22"/>
+          <w:lang w:eastAsia="fr-FR"/>
+        </w:rPr>
+        <w:t>forte similarité entre les groupes</w:t>
+      </w:r>
+      <w:r>
+        <w:rPr>
+          <w:rFonts w:eastAsia="Times New Roman"/>
+          <w:sz w:val="22"/>
+          <w:szCs w:val="22"/>
+          <w:lang w:eastAsia="fr-FR"/>
+        </w:rPr>
+        <w:t>. Les statistiques descriptives montrent des moyennes très proches</w:t>
+      </w:r>
+      <w:r>
+        <w:rPr>
+          <w:rFonts w:eastAsia="Times New Roman"/>
+          <w:sz w:val="22"/>
+          <w:szCs w:val="22"/>
+          <w:lang w:eastAsia="fr-FR"/>
+        </w:rPr>
+        <w:t xml:space="preserve"> </w:t>
+      </w:r>
+      <w:r>
+        <w:rPr>
+          <w:rFonts w:eastAsia="Times New Roman"/>
+          <w:sz w:val="22"/>
+          <w:szCs w:val="22"/>
+          <w:lang w:eastAsia="fr-FR"/>
+        </w:rPr>
+        <w:t>et des écarts types quasi identiques</w:t>
+      </w:r>
+      <w:r>
+        <w:rPr>
+          <w:rFonts w:eastAsia="Times New Roman"/>
+          <w:sz w:val="22"/>
+          <w:szCs w:val="22"/>
+          <w:lang w:eastAsia="fr-FR"/>
+        </w:rPr>
+        <w:t xml:space="preserve">, le tout </w:t>
+      </w:r>
+      <w:r>
+        <w:rPr>
+          <w:rFonts w:eastAsia="Times New Roman"/>
+          <w:sz w:val="22"/>
+          <w:szCs w:val="22"/>
+          <w:lang w:eastAsia="fr-FR"/>
+        </w:rPr>
+        <w:t xml:space="preserve">avec un volume de données similaire entre départements. Les résultats du test ANOVA confirment cette stabilité, aucune des variables testées ne présentant de différence significative entre les groupes. Par ailleurs, la répartition des scores de </w:t>
+      </w:r>
+      <w:r>
+        <w:rPr>
+          <w:rFonts w:eastAsia="Times New Roman"/>
+          <w:sz w:val="22"/>
+          <w:szCs w:val="22"/>
+          <w:lang w:eastAsia="fr-FR"/>
+        </w:rPr>
+        <w:t>performance</w:t>
+      </w:r>
+      <w:r>
+        <w:rPr>
+          <w:rFonts w:eastAsia="Times New Roman"/>
+          <w:sz w:val="22"/>
+          <w:szCs w:val="22"/>
+          <w:lang w:eastAsia="fr-FR"/>
+        </w:rPr>
+        <w:t xml:space="preserve"> est équilibrée dans l’ensemble des départements, chaque modalité représentant environ 20 % des effectifs. Ces constats </w:t>
+      </w:r>
+      <w:r>
+        <w:rPr>
+          <w:rFonts w:eastAsia="Times New Roman"/>
+          <w:sz w:val="22"/>
+          <w:szCs w:val="22"/>
+          <w:lang w:eastAsia="fr-FR"/>
+        </w:rPr>
+        <w:t xml:space="preserve">ne mettent en évidence aucune variation </w:t>
+      </w:r>
+      <w:r>
+        <w:rPr>
+          <w:rFonts w:eastAsia="Times New Roman"/>
+          <w:sz w:val="22"/>
+          <w:szCs w:val="22"/>
+          <w:lang w:eastAsia="fr-FR"/>
+        </w:rPr>
+        <w:t>notable liée au département</w:t>
+      </w:r>
+      <w:r>
+        <w:rPr>
+          <w:rFonts w:eastAsia="Times New Roman"/>
+          <w:sz w:val="22"/>
+          <w:szCs w:val="22"/>
+          <w:lang w:eastAsia="fr-FR"/>
+        </w:rPr>
+        <w:t xml:space="preserve"> à ce stade de l’analyse</w:t>
+      </w:r>
+      <w:r>
+        <w:rPr>
+          <w:rFonts w:eastAsia="Times New Roman"/>
+          <w:sz w:val="22"/>
+          <w:szCs w:val="22"/>
+          <w:lang w:eastAsia="fr-FR"/>
+        </w:rPr>
+        <w:t xml:space="preserve">. Pour la suite, </w:t>
+      </w:r>
+      <w:r>
+        <w:rPr>
+          <w:rFonts w:eastAsia="Times New Roman"/>
+          <w:sz w:val="22"/>
+          <w:szCs w:val="22"/>
+          <w:lang w:eastAsia="fr-FR"/>
+        </w:rPr>
+        <w:t>nous pourrons nous</w:t>
+      </w:r>
+      <w:r>
+        <w:rPr>
+          <w:rFonts w:eastAsia="Times New Roman"/>
+          <w:sz w:val="22"/>
+          <w:szCs w:val="22"/>
+          <w:lang w:eastAsia="fr-FR"/>
+        </w:rPr>
+        <w:t xml:space="preserve"> concentrer sur d’éventuels leviers internes aux départements ou sur des variables transverses susceptibles d’apporter un éclairage complémentaire.</w:t>
+      </w:r>
+    </w:p>
+    <w:p>
+      <w:pPr>
         <w:pStyle w:val="Titre1"/>
         <w:numPr>
           <w:ilvl w:val="0"/>
@@ -2591,6 +3846,7 @@
           <w:rFonts w:eastAsia="Times New Roman"/>
           <w:lang w:eastAsia="fr-FR"/>
         </w:rPr>
+        <w:lastRenderedPageBreak/>
         <w:t>Analyse approfondie</w:t>
       </w:r>
       <w:bookmarkEnd w:id="4"/>
@@ -3183,6 +4439,155 @@
 <file path=word/numbering.xml><?xml version="1.0" encoding="utf-8"?>
 <w:numbering xmlns:wpc="http://schemas.microsoft.com/office/word/2010/wordprocessingCanvas" xmlns:cx="http://schemas.microsoft.com/office/drawing/2014/chartex" xmlns:cx1="http://schemas.microsoft.com/office/drawing/2015/9/8/chartex" xmlns:cx2="http://schemas.microsoft.com/office/drawing/2015/10/21/chartex" xmlns:cx3="http://schemas.microsoft.com/office/drawing/2016/5/9/chartex" xmlns:cx4="http://schemas.microsoft.com/office/drawing/2016/5/10/chartex" xmlns:cx5="http://schemas.microsoft.com/office/drawing/2016/5/11/chartex" xmlns:cx6="http://schemas.microsoft.com/office/drawing/2016/5/12/chartex" xmlns:cx7="http://schemas.microsoft.com/office/drawing/2016/5/13/chartex" xmlns:cx8="http://schemas.microsoft.com/office/drawing/2016/5/14/chartex" xmlns:mc="http://schemas.openxmlformats.org/markup-compatibility/2006" xmlns:aink="http://schemas.microsoft.com/office/drawing/2016/ink" xmlns:am3d="http://schemas.microsoft.com/office/drawing/2017/model3d" xmlns:o="urn:schemas-microsoft-com:office:office" xmlns:r="http://schemas.openxmlformats.org/officeDocument/2006/relationships" xmlns:m="http://schemas.openxmlformats.org/officeDocument/2006/math" xmlns:v="urn:schemas-microsoft-com:vml" xmlns:wp14="http://schemas.microsoft.com/office/word/2010/wordprocessingDrawing" xmlns:wp="http://schemas.openxmlformats.org/drawingml/2006/wordprocessingDrawing" xmlns:w10="urn:schemas-microsoft-com:office:word" xmlns:w="http://schemas.openxmlformats.org/wordprocessingml/2006/main" xmlns:w14="http://schemas.microsoft.com/office/word/2010/wordml" xmlns:w15="http://schemas.microsoft.com/office/word/2012/wordml" xmlns:w16cex="http://schemas.microsoft.com/office/word/2018/wordml/cex" xmlns:w16cid="http://schemas.microsoft.com/office/word/2016/wordml/cid" xmlns:w16="http://schemas.microsoft.com/office/word/2018/wordml" xmlns:w16sdtdh="http://schemas.microsoft.com/office/word/2020/wordml/sdtdatahash" xmlns:w16se="http://schemas.microsoft.com/office/word/2015/wordml/symex" xmlns:wpg="http://schemas.microsoft.com/office/word/2010/wordprocessingGroup" xmlns:wpi="http://schemas.microsoft.com/office/word/2010/wordprocessingInk" xmlns:wne="http://schemas.microsoft.com/office/word/2006/wordml" xmlns:wps="http://schemas.microsoft.com/office/word/2010/wordprocessingShape" mc:Ignorable="w14 w15 w16se w16cid w16 w16cex w16sdtdh wp14">
   <w:abstractNum w:abstractNumId="0" w15:restartNumberingAfterBreak="0">
+    <w:nsid w:val="07086A00"/>
+    <w:multiLevelType w:val="multilevel"/>
+    <w:tmpl w:val="BE929FF2"/>
+    <w:lvl w:ilvl="0">
+      <w:start w:val="1"/>
+      <w:numFmt w:val="bullet"/>
+      <w:lvlText w:val=""/>
+      <w:lvlJc w:val="left"/>
+      <w:pPr>
+        <w:tabs>
+          <w:tab w:val="num" w:pos="720"/>
+        </w:tabs>
+        <w:ind w:left="720" w:hanging="360"/>
+      </w:pPr>
+      <w:rPr>
+        <w:rFonts w:ascii="Symbol" w:hAnsi="Symbol" w:hint="default"/>
+        <w:sz w:val="20"/>
+      </w:rPr>
+    </w:lvl>
+    <w:lvl w:ilvl="1" w:tentative="1">
+      <w:start w:val="1"/>
+      <w:numFmt w:val="bullet"/>
+      <w:lvlText w:val="o"/>
+      <w:lvlJc w:val="left"/>
+      <w:pPr>
+        <w:tabs>
+          <w:tab w:val="num" w:pos="1440"/>
+        </w:tabs>
+        <w:ind w:left="1440" w:hanging="360"/>
+      </w:pPr>
+      <w:rPr>
+        <w:rFonts w:ascii="Courier New" w:hAnsi="Courier New" w:hint="default"/>
+        <w:sz w:val="20"/>
+      </w:rPr>
+    </w:lvl>
+    <w:lvl w:ilvl="2" w:tentative="1">
+      <w:start w:val="1"/>
+      <w:numFmt w:val="bullet"/>
+      <w:lvlText w:val=""/>
+      <w:lvlJc w:val="left"/>
+      <w:pPr>
+        <w:tabs>
+          <w:tab w:val="num" w:pos="2160"/>
+        </w:tabs>
+        <w:ind w:left="2160" w:hanging="360"/>
+      </w:pPr>
+      <w:rPr>
+        <w:rFonts w:ascii="Wingdings" w:hAnsi="Wingdings" w:hint="default"/>
+        <w:sz w:val="20"/>
+      </w:rPr>
+    </w:lvl>
+    <w:lvl w:ilvl="3" w:tentative="1">
+      <w:start w:val="1"/>
+      <w:numFmt w:val="bullet"/>
+      <w:lvlText w:val=""/>
+      <w:lvlJc w:val="left"/>
+      <w:pPr>
+        <w:tabs>
+          <w:tab w:val="num" w:pos="2880"/>
+        </w:tabs>
+        <w:ind w:left="2880" w:hanging="360"/>
+      </w:pPr>
+      <w:rPr>
+        <w:rFonts w:ascii="Wingdings" w:hAnsi="Wingdings" w:hint="default"/>
+        <w:sz w:val="20"/>
+      </w:rPr>
+    </w:lvl>
+    <w:lvl w:ilvl="4" w:tentative="1">
+      <w:start w:val="1"/>
+      <w:numFmt w:val="bullet"/>
+      <w:lvlText w:val=""/>
+      <w:lvlJc w:val="left"/>
+      <w:pPr>
+        <w:tabs>
+          <w:tab w:val="num" w:pos="3600"/>
+        </w:tabs>
+        <w:ind w:left="3600" w:hanging="360"/>
+      </w:pPr>
+      <w:rPr>
+        <w:rFonts w:ascii="Wingdings" w:hAnsi="Wingdings" w:hint="default"/>
+        <w:sz w:val="20"/>
+      </w:rPr>
+    </w:lvl>
+    <w:lvl w:ilvl="5" w:tentative="1">
+      <w:start w:val="1"/>
+      <w:numFmt w:val="bullet"/>
+      <w:lvlText w:val=""/>
+      <w:lvlJc w:val="left"/>
+      <w:pPr>
+        <w:tabs>
+          <w:tab w:val="num" w:pos="4320"/>
+        </w:tabs>
+        <w:ind w:left="4320" w:hanging="360"/>
+      </w:pPr>
+      <w:rPr>
+        <w:rFonts w:ascii="Wingdings" w:hAnsi="Wingdings" w:hint="default"/>
+        <w:sz w:val="20"/>
+      </w:rPr>
+    </w:lvl>
+    <w:lvl w:ilvl="6" w:tentative="1">
+      <w:start w:val="1"/>
+      <w:numFmt w:val="bullet"/>
+      <w:lvlText w:val=""/>
+      <w:lvlJc w:val="left"/>
+      <w:pPr>
+        <w:tabs>
+          <w:tab w:val="num" w:pos="5040"/>
+        </w:tabs>
+        <w:ind w:left="5040" w:hanging="360"/>
+      </w:pPr>
+      <w:rPr>
+        <w:rFonts w:ascii="Wingdings" w:hAnsi="Wingdings" w:hint="default"/>
+        <w:sz w:val="20"/>
+      </w:rPr>
+    </w:lvl>
+    <w:lvl w:ilvl="7" w:tentative="1">
+      <w:start w:val="1"/>
+      <w:numFmt w:val="bullet"/>
+      <w:lvlText w:val=""/>
+      <w:lvlJc w:val="left"/>
+      <w:pPr>
+        <w:tabs>
+          <w:tab w:val="num" w:pos="5760"/>
+        </w:tabs>
+        <w:ind w:left="5760" w:hanging="360"/>
+      </w:pPr>
+      <w:rPr>
+        <w:rFonts w:ascii="Wingdings" w:hAnsi="Wingdings" w:hint="default"/>
+        <w:sz w:val="20"/>
+      </w:rPr>
+    </w:lvl>
+    <w:lvl w:ilvl="8" w:tentative="1">
+      <w:start w:val="1"/>
+      <w:numFmt w:val="bullet"/>
+      <w:lvlText w:val=""/>
+      <w:lvlJc w:val="left"/>
+      <w:pPr>
+        <w:tabs>
+          <w:tab w:val="num" w:pos="6480"/>
+        </w:tabs>
+        <w:ind w:left="6480" w:hanging="360"/>
+      </w:pPr>
+      <w:rPr>
+        <w:rFonts w:ascii="Wingdings" w:hAnsi="Wingdings" w:hint="default"/>
+        <w:sz w:val="20"/>
+      </w:rPr>
+    </w:lvl>
+  </w:abstractNum>
+  <w:abstractNum w:abstractNumId="1" w15:restartNumberingAfterBreak="0">
     <w:nsid w:val="09C174F3"/>
     <w:multiLevelType w:val="hybridMultilevel"/>
     <w:tmpl w:val="E494BB48"/>
@@ -3268,7 +4673,7 @@
       </w:pPr>
     </w:lvl>
   </w:abstractNum>
-  <w:abstractNum w:abstractNumId="1" w15:restartNumberingAfterBreak="0">
+  <w:abstractNum w:abstractNumId="2" w15:restartNumberingAfterBreak="0">
     <w:nsid w:val="09DF584C"/>
     <w:multiLevelType w:val="multilevel"/>
     <w:tmpl w:val="36A60DDE"/>
@@ -3417,7 +4822,7 @@
       </w:rPr>
     </w:lvl>
   </w:abstractNum>
-  <w:abstractNum w:abstractNumId="2" w15:restartNumberingAfterBreak="0">
+  <w:abstractNum w:abstractNumId="3" w15:restartNumberingAfterBreak="0">
     <w:nsid w:val="0A5C1885"/>
     <w:multiLevelType w:val="hybridMultilevel"/>
     <w:tmpl w:val="A36A9FDC"/>
@@ -3507,7 +4912,7 @@
       </w:pPr>
     </w:lvl>
   </w:abstractNum>
-  <w:abstractNum w:abstractNumId="3" w15:restartNumberingAfterBreak="0">
+  <w:abstractNum w:abstractNumId="4" w15:restartNumberingAfterBreak="0">
     <w:nsid w:val="0B224569"/>
     <w:multiLevelType w:val="multilevel"/>
     <w:tmpl w:val="03DEAF68"/>
@@ -3656,7 +5061,7 @@
       </w:rPr>
     </w:lvl>
   </w:abstractNum>
-  <w:abstractNum w:abstractNumId="4" w15:restartNumberingAfterBreak="0">
+  <w:abstractNum w:abstractNumId="5" w15:restartNumberingAfterBreak="0">
     <w:nsid w:val="0C1B134D"/>
     <w:multiLevelType w:val="multilevel"/>
     <w:tmpl w:val="5484A1C2"/>
@@ -3805,7 +5210,7 @@
       </w:rPr>
     </w:lvl>
   </w:abstractNum>
-  <w:abstractNum w:abstractNumId="5" w15:restartNumberingAfterBreak="0">
+  <w:abstractNum w:abstractNumId="6" w15:restartNumberingAfterBreak="0">
     <w:nsid w:val="11190EAF"/>
     <w:multiLevelType w:val="multilevel"/>
     <w:tmpl w:val="2738E5A8"/>
@@ -3954,7 +5359,7 @@
       </w:rPr>
     </w:lvl>
   </w:abstractNum>
-  <w:abstractNum w:abstractNumId="6" w15:restartNumberingAfterBreak="0">
+  <w:abstractNum w:abstractNumId="7" w15:restartNumberingAfterBreak="0">
     <w:nsid w:val="1341600C"/>
     <w:multiLevelType w:val="hybridMultilevel"/>
     <w:tmpl w:val="8500BE5E"/>
@@ -4045,7 +5450,7 @@
       </w:pPr>
     </w:lvl>
   </w:abstractNum>
-  <w:abstractNum w:abstractNumId="7" w15:restartNumberingAfterBreak="0">
+  <w:abstractNum w:abstractNumId="8" w15:restartNumberingAfterBreak="0">
     <w:nsid w:val="14D142A1"/>
     <w:multiLevelType w:val="hybridMultilevel"/>
     <w:tmpl w:val="CD84EE18"/>
@@ -4136,7 +5541,7 @@
       </w:pPr>
     </w:lvl>
   </w:abstractNum>
-  <w:abstractNum w:abstractNumId="8" w15:restartNumberingAfterBreak="0">
+  <w:abstractNum w:abstractNumId="9" w15:restartNumberingAfterBreak="0">
     <w:nsid w:val="157E4547"/>
     <w:multiLevelType w:val="multilevel"/>
     <w:tmpl w:val="F30A746A"/>
@@ -4285,7 +5690,7 @@
       </w:rPr>
     </w:lvl>
   </w:abstractNum>
-  <w:abstractNum w:abstractNumId="9" w15:restartNumberingAfterBreak="0">
+  <w:abstractNum w:abstractNumId="10" w15:restartNumberingAfterBreak="0">
     <w:nsid w:val="16B13F00"/>
     <w:multiLevelType w:val="multilevel"/>
     <w:tmpl w:val="297A7C96"/>
@@ -4434,7 +5839,156 @@
       </w:rPr>
     </w:lvl>
   </w:abstractNum>
-  <w:abstractNum w:abstractNumId="10" w15:restartNumberingAfterBreak="0">
+  <w:abstractNum w:abstractNumId="11" w15:restartNumberingAfterBreak="0">
+    <w:nsid w:val="180C4335"/>
+    <w:multiLevelType w:val="multilevel"/>
+    <w:tmpl w:val="0ABE726C"/>
+    <w:lvl w:ilvl="0">
+      <w:start w:val="1"/>
+      <w:numFmt w:val="bullet"/>
+      <w:lvlText w:val=""/>
+      <w:lvlJc w:val="left"/>
+      <w:pPr>
+        <w:tabs>
+          <w:tab w:val="num" w:pos="720"/>
+        </w:tabs>
+        <w:ind w:left="720" w:hanging="360"/>
+      </w:pPr>
+      <w:rPr>
+        <w:rFonts w:ascii="Symbol" w:hAnsi="Symbol" w:hint="default"/>
+        <w:sz w:val="20"/>
+      </w:rPr>
+    </w:lvl>
+    <w:lvl w:ilvl="1" w:tentative="1">
+      <w:start w:val="1"/>
+      <w:numFmt w:val="bullet"/>
+      <w:lvlText w:val="o"/>
+      <w:lvlJc w:val="left"/>
+      <w:pPr>
+        <w:tabs>
+          <w:tab w:val="num" w:pos="1440"/>
+        </w:tabs>
+        <w:ind w:left="1440" w:hanging="360"/>
+      </w:pPr>
+      <w:rPr>
+        <w:rFonts w:ascii="Courier New" w:hAnsi="Courier New" w:hint="default"/>
+        <w:sz w:val="20"/>
+      </w:rPr>
+    </w:lvl>
+    <w:lvl w:ilvl="2" w:tentative="1">
+      <w:start w:val="1"/>
+      <w:numFmt w:val="bullet"/>
+      <w:lvlText w:val=""/>
+      <w:lvlJc w:val="left"/>
+      <w:pPr>
+        <w:tabs>
+          <w:tab w:val="num" w:pos="2160"/>
+        </w:tabs>
+        <w:ind w:left="2160" w:hanging="360"/>
+      </w:pPr>
+      <w:rPr>
+        <w:rFonts w:ascii="Wingdings" w:hAnsi="Wingdings" w:hint="default"/>
+        <w:sz w:val="20"/>
+      </w:rPr>
+    </w:lvl>
+    <w:lvl w:ilvl="3" w:tentative="1">
+      <w:start w:val="1"/>
+      <w:numFmt w:val="bullet"/>
+      <w:lvlText w:val=""/>
+      <w:lvlJc w:val="left"/>
+      <w:pPr>
+        <w:tabs>
+          <w:tab w:val="num" w:pos="2880"/>
+        </w:tabs>
+        <w:ind w:left="2880" w:hanging="360"/>
+      </w:pPr>
+      <w:rPr>
+        <w:rFonts w:ascii="Wingdings" w:hAnsi="Wingdings" w:hint="default"/>
+        <w:sz w:val="20"/>
+      </w:rPr>
+    </w:lvl>
+    <w:lvl w:ilvl="4" w:tentative="1">
+      <w:start w:val="1"/>
+      <w:numFmt w:val="bullet"/>
+      <w:lvlText w:val=""/>
+      <w:lvlJc w:val="left"/>
+      <w:pPr>
+        <w:tabs>
+          <w:tab w:val="num" w:pos="3600"/>
+        </w:tabs>
+        <w:ind w:left="3600" w:hanging="360"/>
+      </w:pPr>
+      <w:rPr>
+        <w:rFonts w:ascii="Wingdings" w:hAnsi="Wingdings" w:hint="default"/>
+        <w:sz w:val="20"/>
+      </w:rPr>
+    </w:lvl>
+    <w:lvl w:ilvl="5" w:tentative="1">
+      <w:start w:val="1"/>
+      <w:numFmt w:val="bullet"/>
+      <w:lvlText w:val=""/>
+      <w:lvlJc w:val="left"/>
+      <w:pPr>
+        <w:tabs>
+          <w:tab w:val="num" w:pos="4320"/>
+        </w:tabs>
+        <w:ind w:left="4320" w:hanging="360"/>
+      </w:pPr>
+      <w:rPr>
+        <w:rFonts w:ascii="Wingdings" w:hAnsi="Wingdings" w:hint="default"/>
+        <w:sz w:val="20"/>
+      </w:rPr>
+    </w:lvl>
+    <w:lvl w:ilvl="6" w:tentative="1">
+      <w:start w:val="1"/>
+      <w:numFmt w:val="bullet"/>
+      <w:lvlText w:val=""/>
+      <w:lvlJc w:val="left"/>
+      <w:pPr>
+        <w:tabs>
+          <w:tab w:val="num" w:pos="5040"/>
+        </w:tabs>
+        <w:ind w:left="5040" w:hanging="360"/>
+      </w:pPr>
+      <w:rPr>
+        <w:rFonts w:ascii="Wingdings" w:hAnsi="Wingdings" w:hint="default"/>
+        <w:sz w:val="20"/>
+      </w:rPr>
+    </w:lvl>
+    <w:lvl w:ilvl="7" w:tentative="1">
+      <w:start w:val="1"/>
+      <w:numFmt w:val="bullet"/>
+      <w:lvlText w:val=""/>
+      <w:lvlJc w:val="left"/>
+      <w:pPr>
+        <w:tabs>
+          <w:tab w:val="num" w:pos="5760"/>
+        </w:tabs>
+        <w:ind w:left="5760" w:hanging="360"/>
+      </w:pPr>
+      <w:rPr>
+        <w:rFonts w:ascii="Wingdings" w:hAnsi="Wingdings" w:hint="default"/>
+        <w:sz w:val="20"/>
+      </w:rPr>
+    </w:lvl>
+    <w:lvl w:ilvl="8" w:tentative="1">
+      <w:start w:val="1"/>
+      <w:numFmt w:val="bullet"/>
+      <w:lvlText w:val=""/>
+      <w:lvlJc w:val="left"/>
+      <w:pPr>
+        <w:tabs>
+          <w:tab w:val="num" w:pos="6480"/>
+        </w:tabs>
+        <w:ind w:left="6480" w:hanging="360"/>
+      </w:pPr>
+      <w:rPr>
+        <w:rFonts w:ascii="Wingdings" w:hAnsi="Wingdings" w:hint="default"/>
+        <w:sz w:val="20"/>
+      </w:rPr>
+    </w:lvl>
+  </w:abstractNum>
+  <w:abstractNum w:abstractNumId="12" w15:restartNumberingAfterBreak="0">
     <w:nsid w:val="1A987A7A"/>
     <w:multiLevelType w:val="multilevel"/>
     <w:tmpl w:val="C876E6AC"/>
@@ -4583,7 +6137,7 @@
       </w:rPr>
     </w:lvl>
   </w:abstractNum>
-  <w:abstractNum w:abstractNumId="11" w15:restartNumberingAfterBreak="0">
+  <w:abstractNum w:abstractNumId="13" w15:restartNumberingAfterBreak="0">
     <w:nsid w:val="201E4E93"/>
     <w:multiLevelType w:val="hybridMultilevel"/>
     <w:tmpl w:val="49BAD98C"/>
@@ -4674,7 +6228,7 @@
       </w:pPr>
     </w:lvl>
   </w:abstractNum>
-  <w:abstractNum w:abstractNumId="12" w15:restartNumberingAfterBreak="0">
+  <w:abstractNum w:abstractNumId="14" w15:restartNumberingAfterBreak="0">
     <w:nsid w:val="26D628BE"/>
     <w:multiLevelType w:val="hybridMultilevel"/>
     <w:tmpl w:val="5D12F2F6"/>
@@ -4764,7 +6318,7 @@
       </w:pPr>
     </w:lvl>
   </w:abstractNum>
-  <w:abstractNum w:abstractNumId="13" w15:restartNumberingAfterBreak="0">
+  <w:abstractNum w:abstractNumId="15" w15:restartNumberingAfterBreak="0">
     <w:nsid w:val="29893459"/>
     <w:multiLevelType w:val="multilevel"/>
     <w:tmpl w:val="EB863C56"/>
@@ -4913,7 +6467,156 @@
       </w:rPr>
     </w:lvl>
   </w:abstractNum>
-  <w:abstractNum w:abstractNumId="14" w15:restartNumberingAfterBreak="0">
+  <w:abstractNum w:abstractNumId="16" w15:restartNumberingAfterBreak="0">
+    <w:nsid w:val="29A902B8"/>
+    <w:multiLevelType w:val="multilevel"/>
+    <w:tmpl w:val="F3A0E568"/>
+    <w:lvl w:ilvl="0">
+      <w:start w:val="1"/>
+      <w:numFmt w:val="bullet"/>
+      <w:lvlText w:val=""/>
+      <w:lvlJc w:val="left"/>
+      <w:pPr>
+        <w:tabs>
+          <w:tab w:val="num" w:pos="720"/>
+        </w:tabs>
+        <w:ind w:left="720" w:hanging="360"/>
+      </w:pPr>
+      <w:rPr>
+        <w:rFonts w:ascii="Symbol" w:hAnsi="Symbol" w:hint="default"/>
+        <w:sz w:val="20"/>
+      </w:rPr>
+    </w:lvl>
+    <w:lvl w:ilvl="1" w:tentative="1">
+      <w:start w:val="1"/>
+      <w:numFmt w:val="bullet"/>
+      <w:lvlText w:val="o"/>
+      <w:lvlJc w:val="left"/>
+      <w:pPr>
+        <w:tabs>
+          <w:tab w:val="num" w:pos="1440"/>
+        </w:tabs>
+        <w:ind w:left="1440" w:hanging="360"/>
+      </w:pPr>
+      <w:rPr>
+        <w:rFonts w:ascii="Courier New" w:hAnsi="Courier New" w:hint="default"/>
+        <w:sz w:val="20"/>
+      </w:rPr>
+    </w:lvl>
+    <w:lvl w:ilvl="2" w:tentative="1">
+      <w:start w:val="1"/>
+      <w:numFmt w:val="bullet"/>
+      <w:lvlText w:val=""/>
+      <w:lvlJc w:val="left"/>
+      <w:pPr>
+        <w:tabs>
+          <w:tab w:val="num" w:pos="2160"/>
+        </w:tabs>
+        <w:ind w:left="2160" w:hanging="360"/>
+      </w:pPr>
+      <w:rPr>
+        <w:rFonts w:ascii="Wingdings" w:hAnsi="Wingdings" w:hint="default"/>
+        <w:sz w:val="20"/>
+      </w:rPr>
+    </w:lvl>
+    <w:lvl w:ilvl="3" w:tentative="1">
+      <w:start w:val="1"/>
+      <w:numFmt w:val="bullet"/>
+      <w:lvlText w:val=""/>
+      <w:lvlJc w:val="left"/>
+      <w:pPr>
+        <w:tabs>
+          <w:tab w:val="num" w:pos="2880"/>
+        </w:tabs>
+        <w:ind w:left="2880" w:hanging="360"/>
+      </w:pPr>
+      <w:rPr>
+        <w:rFonts w:ascii="Wingdings" w:hAnsi="Wingdings" w:hint="default"/>
+        <w:sz w:val="20"/>
+      </w:rPr>
+    </w:lvl>
+    <w:lvl w:ilvl="4" w:tentative="1">
+      <w:start w:val="1"/>
+      <w:numFmt w:val="bullet"/>
+      <w:lvlText w:val=""/>
+      <w:lvlJc w:val="left"/>
+      <w:pPr>
+        <w:tabs>
+          <w:tab w:val="num" w:pos="3600"/>
+        </w:tabs>
+        <w:ind w:left="3600" w:hanging="360"/>
+      </w:pPr>
+      <w:rPr>
+        <w:rFonts w:ascii="Wingdings" w:hAnsi="Wingdings" w:hint="default"/>
+        <w:sz w:val="20"/>
+      </w:rPr>
+    </w:lvl>
+    <w:lvl w:ilvl="5" w:tentative="1">
+      <w:start w:val="1"/>
+      <w:numFmt w:val="bullet"/>
+      <w:lvlText w:val=""/>
+      <w:lvlJc w:val="left"/>
+      <w:pPr>
+        <w:tabs>
+          <w:tab w:val="num" w:pos="4320"/>
+        </w:tabs>
+        <w:ind w:left="4320" w:hanging="360"/>
+      </w:pPr>
+      <w:rPr>
+        <w:rFonts w:ascii="Wingdings" w:hAnsi="Wingdings" w:hint="default"/>
+        <w:sz w:val="20"/>
+      </w:rPr>
+    </w:lvl>
+    <w:lvl w:ilvl="6" w:tentative="1">
+      <w:start w:val="1"/>
+      <w:numFmt w:val="bullet"/>
+      <w:lvlText w:val=""/>
+      <w:lvlJc w:val="left"/>
+      <w:pPr>
+        <w:tabs>
+          <w:tab w:val="num" w:pos="5040"/>
+        </w:tabs>
+        <w:ind w:left="5040" w:hanging="360"/>
+      </w:pPr>
+      <w:rPr>
+        <w:rFonts w:ascii="Wingdings" w:hAnsi="Wingdings" w:hint="default"/>
+        <w:sz w:val="20"/>
+      </w:rPr>
+    </w:lvl>
+    <w:lvl w:ilvl="7" w:tentative="1">
+      <w:start w:val="1"/>
+      <w:numFmt w:val="bullet"/>
+      <w:lvlText w:val=""/>
+      <w:lvlJc w:val="left"/>
+      <w:pPr>
+        <w:tabs>
+          <w:tab w:val="num" w:pos="5760"/>
+        </w:tabs>
+        <w:ind w:left="5760" w:hanging="360"/>
+      </w:pPr>
+      <w:rPr>
+        <w:rFonts w:ascii="Wingdings" w:hAnsi="Wingdings" w:hint="default"/>
+        <w:sz w:val="20"/>
+      </w:rPr>
+    </w:lvl>
+    <w:lvl w:ilvl="8" w:tentative="1">
+      <w:start w:val="1"/>
+      <w:numFmt w:val="bullet"/>
+      <w:lvlText w:val=""/>
+      <w:lvlJc w:val="left"/>
+      <w:pPr>
+        <w:tabs>
+          <w:tab w:val="num" w:pos="6480"/>
+        </w:tabs>
+        <w:ind w:left="6480" w:hanging="360"/>
+      </w:pPr>
+      <w:rPr>
+        <w:rFonts w:ascii="Wingdings" w:hAnsi="Wingdings" w:hint="default"/>
+        <w:sz w:val="20"/>
+      </w:rPr>
+    </w:lvl>
+  </w:abstractNum>
+  <w:abstractNum w:abstractNumId="17" w15:restartNumberingAfterBreak="0">
     <w:nsid w:val="2C027F73"/>
     <w:multiLevelType w:val="hybridMultilevel"/>
     <w:tmpl w:val="616E3166"/>
@@ -4999,7 +6702,7 @@
       </w:pPr>
     </w:lvl>
   </w:abstractNum>
-  <w:abstractNum w:abstractNumId="15" w15:restartNumberingAfterBreak="0">
+  <w:abstractNum w:abstractNumId="18" w15:restartNumberingAfterBreak="0">
     <w:nsid w:val="309D3CF7"/>
     <w:multiLevelType w:val="multilevel"/>
     <w:tmpl w:val="2E2A7070"/>
@@ -5148,7 +6851,7 @@
       </w:rPr>
     </w:lvl>
   </w:abstractNum>
-  <w:abstractNum w:abstractNumId="16" w15:restartNumberingAfterBreak="0">
+  <w:abstractNum w:abstractNumId="19" w15:restartNumberingAfterBreak="0">
     <w:nsid w:val="32727AA6"/>
     <w:multiLevelType w:val="hybridMultilevel"/>
     <w:tmpl w:val="1680A8BA"/>
@@ -5237,7 +6940,7 @@
       </w:pPr>
     </w:lvl>
   </w:abstractNum>
-  <w:abstractNum w:abstractNumId="17" w15:restartNumberingAfterBreak="0">
+  <w:abstractNum w:abstractNumId="20" w15:restartNumberingAfterBreak="0">
     <w:nsid w:val="334F112D"/>
     <w:multiLevelType w:val="hybridMultilevel"/>
     <w:tmpl w:val="31A87D9C"/>
@@ -5350,7 +7053,7 @@
       </w:rPr>
     </w:lvl>
   </w:abstractNum>
-  <w:abstractNum w:abstractNumId="18" w15:restartNumberingAfterBreak="0">
+  <w:abstractNum w:abstractNumId="21" w15:restartNumberingAfterBreak="0">
     <w:nsid w:val="3934429A"/>
     <w:multiLevelType w:val="hybridMultilevel"/>
     <w:tmpl w:val="94AADA14"/>
@@ -5463,7 +7166,7 @@
       </w:rPr>
     </w:lvl>
   </w:abstractNum>
-  <w:abstractNum w:abstractNumId="19" w15:restartNumberingAfterBreak="0">
+  <w:abstractNum w:abstractNumId="22" w15:restartNumberingAfterBreak="0">
     <w:nsid w:val="3C177B02"/>
     <w:multiLevelType w:val="multilevel"/>
     <w:tmpl w:val="97F04830"/>
@@ -5612,7 +7315,120 @@
       </w:rPr>
     </w:lvl>
   </w:abstractNum>
-  <w:abstractNum w:abstractNumId="20" w15:restartNumberingAfterBreak="0">
+  <w:abstractNum w:abstractNumId="23" w15:restartNumberingAfterBreak="0">
+    <w:nsid w:val="3C7E7D2C"/>
+    <w:multiLevelType w:val="hybridMultilevel"/>
+    <w:tmpl w:val="A39C269C"/>
+    <w:lvl w:ilvl="0" w:tplc="040C0005">
+      <w:start w:val="1"/>
+      <w:numFmt w:val="bullet"/>
+      <w:lvlText w:val=""/>
+      <w:lvlJc w:val="left"/>
+      <w:pPr>
+        <w:ind w:left="720" w:hanging="360"/>
+      </w:pPr>
+      <w:rPr>
+        <w:rFonts w:ascii="Wingdings" w:hAnsi="Wingdings" w:hint="default"/>
+      </w:rPr>
+    </w:lvl>
+    <w:lvl w:ilvl="1" w:tplc="040C0003" w:tentative="1">
+      <w:start w:val="1"/>
+      <w:numFmt w:val="bullet"/>
+      <w:lvlText w:val="o"/>
+      <w:lvlJc w:val="left"/>
+      <w:pPr>
+        <w:ind w:left="1440" w:hanging="360"/>
+      </w:pPr>
+      <w:rPr>
+        <w:rFonts w:ascii="Courier New" w:hAnsi="Courier New" w:cs="Courier New" w:hint="default"/>
+      </w:rPr>
+    </w:lvl>
+    <w:lvl w:ilvl="2" w:tplc="040C0005" w:tentative="1">
+      <w:start w:val="1"/>
+      <w:numFmt w:val="bullet"/>
+      <w:lvlText w:val=""/>
+      <w:lvlJc w:val="left"/>
+      <w:pPr>
+        <w:ind w:left="2160" w:hanging="360"/>
+      </w:pPr>
+      <w:rPr>
+        <w:rFonts w:ascii="Wingdings" w:hAnsi="Wingdings" w:hint="default"/>
+      </w:rPr>
+    </w:lvl>
+    <w:lvl w:ilvl="3" w:tplc="040C0001" w:tentative="1">
+      <w:start w:val="1"/>
+      <w:numFmt w:val="bullet"/>
+      <w:lvlText w:val=""/>
+      <w:lvlJc w:val="left"/>
+      <w:pPr>
+        <w:ind w:left="2880" w:hanging="360"/>
+      </w:pPr>
+      <w:rPr>
+        <w:rFonts w:ascii="Symbol" w:hAnsi="Symbol" w:hint="default"/>
+      </w:rPr>
+    </w:lvl>
+    <w:lvl w:ilvl="4" w:tplc="040C0003" w:tentative="1">
+      <w:start w:val="1"/>
+      <w:numFmt w:val="bullet"/>
+      <w:lvlText w:val="o"/>
+      <w:lvlJc w:val="left"/>
+      <w:pPr>
+        <w:ind w:left="3600" w:hanging="360"/>
+      </w:pPr>
+      <w:rPr>
+        <w:rFonts w:ascii="Courier New" w:hAnsi="Courier New" w:cs="Courier New" w:hint="default"/>
+      </w:rPr>
+    </w:lvl>
+    <w:lvl w:ilvl="5" w:tplc="040C0005" w:tentative="1">
+      <w:start w:val="1"/>
+      <w:numFmt w:val="bullet"/>
+      <w:lvlText w:val=""/>
+      <w:lvlJc w:val="left"/>
+      <w:pPr>
+        <w:ind w:left="4320" w:hanging="360"/>
+      </w:pPr>
+      <w:rPr>
+        <w:rFonts w:ascii="Wingdings" w:hAnsi="Wingdings" w:hint="default"/>
+      </w:rPr>
+    </w:lvl>
+    <w:lvl w:ilvl="6" w:tplc="040C0001" w:tentative="1">
+      <w:start w:val="1"/>
+      <w:numFmt w:val="bullet"/>
+      <w:lvlText w:val=""/>
+      <w:lvlJc w:val="left"/>
+      <w:pPr>
+        <w:ind w:left="5040" w:hanging="360"/>
+      </w:pPr>
+      <w:rPr>
+        <w:rFonts w:ascii="Symbol" w:hAnsi="Symbol" w:hint="default"/>
+      </w:rPr>
+    </w:lvl>
+    <w:lvl w:ilvl="7" w:tplc="040C0003" w:tentative="1">
+      <w:start w:val="1"/>
+      <w:numFmt w:val="bullet"/>
+      <w:lvlText w:val="o"/>
+      <w:lvlJc w:val="left"/>
+      <w:pPr>
+        <w:ind w:left="5760" w:hanging="360"/>
+      </w:pPr>
+      <w:rPr>
+        <w:rFonts w:ascii="Courier New" w:hAnsi="Courier New" w:cs="Courier New" w:hint="default"/>
+      </w:rPr>
+    </w:lvl>
+    <w:lvl w:ilvl="8" w:tplc="040C0005" w:tentative="1">
+      <w:start w:val="1"/>
+      <w:numFmt w:val="bullet"/>
+      <w:lvlText w:val=""/>
+      <w:lvlJc w:val="left"/>
+      <w:pPr>
+        <w:ind w:left="6480" w:hanging="360"/>
+      </w:pPr>
+      <w:rPr>
+        <w:rFonts w:ascii="Wingdings" w:hAnsi="Wingdings" w:hint="default"/>
+      </w:rPr>
+    </w:lvl>
+  </w:abstractNum>
+  <w:abstractNum w:abstractNumId="24" w15:restartNumberingAfterBreak="0">
     <w:nsid w:val="3D3C5FC9"/>
     <w:multiLevelType w:val="hybridMultilevel"/>
     <w:tmpl w:val="CD7C8DC8"/>
@@ -5725,7 +7541,7 @@
       </w:rPr>
     </w:lvl>
   </w:abstractNum>
-  <w:abstractNum w:abstractNumId="21" w15:restartNumberingAfterBreak="0">
+  <w:abstractNum w:abstractNumId="25" w15:restartNumberingAfterBreak="0">
     <w:nsid w:val="40106B47"/>
     <w:multiLevelType w:val="multilevel"/>
     <w:tmpl w:val="8F321A80"/>
@@ -5874,7 +7690,7 @@
       </w:rPr>
     </w:lvl>
   </w:abstractNum>
-  <w:abstractNum w:abstractNumId="22" w15:restartNumberingAfterBreak="0">
+  <w:abstractNum w:abstractNumId="26" w15:restartNumberingAfterBreak="0">
     <w:nsid w:val="44C90BBD"/>
     <w:multiLevelType w:val="hybridMultilevel"/>
     <w:tmpl w:val="148CA2DC"/>
@@ -5987,7 +7803,7 @@
       </w:rPr>
     </w:lvl>
   </w:abstractNum>
-  <w:abstractNum w:abstractNumId="23" w15:restartNumberingAfterBreak="0">
+  <w:abstractNum w:abstractNumId="27" w15:restartNumberingAfterBreak="0">
     <w:nsid w:val="46E873C3"/>
     <w:multiLevelType w:val="hybridMultilevel"/>
     <w:tmpl w:val="AF8CFFEC"/>
@@ -6073,7 +7889,156 @@
       </w:pPr>
     </w:lvl>
   </w:abstractNum>
-  <w:abstractNum w:abstractNumId="24" w15:restartNumberingAfterBreak="0">
+  <w:abstractNum w:abstractNumId="28" w15:restartNumberingAfterBreak="0">
+    <w:nsid w:val="48180CC3"/>
+    <w:multiLevelType w:val="multilevel"/>
+    <w:tmpl w:val="8342FE48"/>
+    <w:lvl w:ilvl="0">
+      <w:start w:val="1"/>
+      <w:numFmt w:val="bullet"/>
+      <w:lvlText w:val=""/>
+      <w:lvlJc w:val="left"/>
+      <w:pPr>
+        <w:tabs>
+          <w:tab w:val="num" w:pos="720"/>
+        </w:tabs>
+        <w:ind w:left="720" w:hanging="360"/>
+      </w:pPr>
+      <w:rPr>
+        <w:rFonts w:ascii="Symbol" w:hAnsi="Symbol" w:hint="default"/>
+        <w:sz w:val="20"/>
+      </w:rPr>
+    </w:lvl>
+    <w:lvl w:ilvl="1" w:tentative="1">
+      <w:start w:val="1"/>
+      <w:numFmt w:val="bullet"/>
+      <w:lvlText w:val="o"/>
+      <w:lvlJc w:val="left"/>
+      <w:pPr>
+        <w:tabs>
+          <w:tab w:val="num" w:pos="1440"/>
+        </w:tabs>
+        <w:ind w:left="1440" w:hanging="360"/>
+      </w:pPr>
+      <w:rPr>
+        <w:rFonts w:ascii="Courier New" w:hAnsi="Courier New" w:hint="default"/>
+        <w:sz w:val="20"/>
+      </w:rPr>
+    </w:lvl>
+    <w:lvl w:ilvl="2" w:tentative="1">
+      <w:start w:val="1"/>
+      <w:numFmt w:val="bullet"/>
+      <w:lvlText w:val=""/>
+      <w:lvlJc w:val="left"/>
+      <w:pPr>
+        <w:tabs>
+          <w:tab w:val="num" w:pos="2160"/>
+        </w:tabs>
+        <w:ind w:left="2160" w:hanging="360"/>
+      </w:pPr>
+      <w:rPr>
+        <w:rFonts w:ascii="Wingdings" w:hAnsi="Wingdings" w:hint="default"/>
+        <w:sz w:val="20"/>
+      </w:rPr>
+    </w:lvl>
+    <w:lvl w:ilvl="3" w:tentative="1">
+      <w:start w:val="1"/>
+      <w:numFmt w:val="bullet"/>
+      <w:lvlText w:val=""/>
+      <w:lvlJc w:val="left"/>
+      <w:pPr>
+        <w:tabs>
+          <w:tab w:val="num" w:pos="2880"/>
+        </w:tabs>
+        <w:ind w:left="2880" w:hanging="360"/>
+      </w:pPr>
+      <w:rPr>
+        <w:rFonts w:ascii="Wingdings" w:hAnsi="Wingdings" w:hint="default"/>
+        <w:sz w:val="20"/>
+      </w:rPr>
+    </w:lvl>
+    <w:lvl w:ilvl="4" w:tentative="1">
+      <w:start w:val="1"/>
+      <w:numFmt w:val="bullet"/>
+      <w:lvlText w:val=""/>
+      <w:lvlJc w:val="left"/>
+      <w:pPr>
+        <w:tabs>
+          <w:tab w:val="num" w:pos="3600"/>
+        </w:tabs>
+        <w:ind w:left="3600" w:hanging="360"/>
+      </w:pPr>
+      <w:rPr>
+        <w:rFonts w:ascii="Wingdings" w:hAnsi="Wingdings" w:hint="default"/>
+        <w:sz w:val="20"/>
+      </w:rPr>
+    </w:lvl>
+    <w:lvl w:ilvl="5" w:tentative="1">
+      <w:start w:val="1"/>
+      <w:numFmt w:val="bullet"/>
+      <w:lvlText w:val=""/>
+      <w:lvlJc w:val="left"/>
+      <w:pPr>
+        <w:tabs>
+          <w:tab w:val="num" w:pos="4320"/>
+        </w:tabs>
+        <w:ind w:left="4320" w:hanging="360"/>
+      </w:pPr>
+      <w:rPr>
+        <w:rFonts w:ascii="Wingdings" w:hAnsi="Wingdings" w:hint="default"/>
+        <w:sz w:val="20"/>
+      </w:rPr>
+    </w:lvl>
+    <w:lvl w:ilvl="6" w:tentative="1">
+      <w:start w:val="1"/>
+      <w:numFmt w:val="bullet"/>
+      <w:lvlText w:val=""/>
+      <w:lvlJc w:val="left"/>
+      <w:pPr>
+        <w:tabs>
+          <w:tab w:val="num" w:pos="5040"/>
+        </w:tabs>
+        <w:ind w:left="5040" w:hanging="360"/>
+      </w:pPr>
+      <w:rPr>
+        <w:rFonts w:ascii="Wingdings" w:hAnsi="Wingdings" w:hint="default"/>
+        <w:sz w:val="20"/>
+      </w:rPr>
+    </w:lvl>
+    <w:lvl w:ilvl="7" w:tentative="1">
+      <w:start w:val="1"/>
+      <w:numFmt w:val="bullet"/>
+      <w:lvlText w:val=""/>
+      <w:lvlJc w:val="left"/>
+      <w:pPr>
+        <w:tabs>
+          <w:tab w:val="num" w:pos="5760"/>
+        </w:tabs>
+        <w:ind w:left="5760" w:hanging="360"/>
+      </w:pPr>
+      <w:rPr>
+        <w:rFonts w:ascii="Wingdings" w:hAnsi="Wingdings" w:hint="default"/>
+        <w:sz w:val="20"/>
+      </w:rPr>
+    </w:lvl>
+    <w:lvl w:ilvl="8" w:tentative="1">
+      <w:start w:val="1"/>
+      <w:numFmt w:val="bullet"/>
+      <w:lvlText w:val=""/>
+      <w:lvlJc w:val="left"/>
+      <w:pPr>
+        <w:tabs>
+          <w:tab w:val="num" w:pos="6480"/>
+        </w:tabs>
+        <w:ind w:left="6480" w:hanging="360"/>
+      </w:pPr>
+      <w:rPr>
+        <w:rFonts w:ascii="Wingdings" w:hAnsi="Wingdings" w:hint="default"/>
+        <w:sz w:val="20"/>
+      </w:rPr>
+    </w:lvl>
+  </w:abstractNum>
+  <w:abstractNum w:abstractNumId="29" w15:restartNumberingAfterBreak="0">
     <w:nsid w:val="49435FD0"/>
     <w:multiLevelType w:val="multilevel"/>
     <w:tmpl w:val="023C1676"/>
@@ -6222,7 +8187,7 @@
       </w:rPr>
     </w:lvl>
   </w:abstractNum>
-  <w:abstractNum w:abstractNumId="25" w15:restartNumberingAfterBreak="0">
+  <w:abstractNum w:abstractNumId="30" w15:restartNumberingAfterBreak="0">
     <w:nsid w:val="4DE21565"/>
     <w:multiLevelType w:val="multilevel"/>
     <w:tmpl w:val="0CAC7766"/>
@@ -6371,7 +8336,7 @@
       </w:rPr>
     </w:lvl>
   </w:abstractNum>
-  <w:abstractNum w:abstractNumId="26" w15:restartNumberingAfterBreak="0">
+  <w:abstractNum w:abstractNumId="31" w15:restartNumberingAfterBreak="0">
     <w:nsid w:val="506030B3"/>
     <w:multiLevelType w:val="hybridMultilevel"/>
     <w:tmpl w:val="FA426B4E"/>
@@ -6457,7 +8422,7 @@
       </w:pPr>
     </w:lvl>
   </w:abstractNum>
-  <w:abstractNum w:abstractNumId="27" w15:restartNumberingAfterBreak="0">
+  <w:abstractNum w:abstractNumId="32" w15:restartNumberingAfterBreak="0">
     <w:nsid w:val="5A1D5338"/>
     <w:multiLevelType w:val="multilevel"/>
     <w:tmpl w:val="B6682FAA"/>
@@ -6606,7 +8571,7 @@
       </w:rPr>
     </w:lvl>
   </w:abstractNum>
-  <w:abstractNum w:abstractNumId="28" w15:restartNumberingAfterBreak="0">
+  <w:abstractNum w:abstractNumId="33" w15:restartNumberingAfterBreak="0">
     <w:nsid w:val="5AB644DC"/>
     <w:multiLevelType w:val="hybridMultilevel"/>
     <w:tmpl w:val="398C15C2"/>
@@ -6692,7 +8657,7 @@
       </w:pPr>
     </w:lvl>
   </w:abstractNum>
-  <w:abstractNum w:abstractNumId="29" w15:restartNumberingAfterBreak="0">
+  <w:abstractNum w:abstractNumId="34" w15:restartNumberingAfterBreak="0">
     <w:nsid w:val="5B2601CE"/>
     <w:multiLevelType w:val="hybridMultilevel"/>
     <w:tmpl w:val="E3BC37B6"/>
@@ -6778,7 +8743,7 @@
       </w:pPr>
     </w:lvl>
   </w:abstractNum>
-  <w:abstractNum w:abstractNumId="30" w15:restartNumberingAfterBreak="0">
+  <w:abstractNum w:abstractNumId="35" w15:restartNumberingAfterBreak="0">
     <w:nsid w:val="5E193A33"/>
     <w:multiLevelType w:val="hybridMultilevel"/>
     <w:tmpl w:val="C9B23A46"/>
@@ -6864,7 +8829,7 @@
       </w:pPr>
     </w:lvl>
   </w:abstractNum>
-  <w:abstractNum w:abstractNumId="31" w15:restartNumberingAfterBreak="0">
+  <w:abstractNum w:abstractNumId="36" w15:restartNumberingAfterBreak="0">
     <w:nsid w:val="68205134"/>
     <w:multiLevelType w:val="hybridMultilevel"/>
     <w:tmpl w:val="2256BF54"/>
@@ -6950,7 +8915,305 @@
       </w:pPr>
     </w:lvl>
   </w:abstractNum>
-  <w:abstractNum w:abstractNumId="32" w15:restartNumberingAfterBreak="0">
+  <w:abstractNum w:abstractNumId="37" w15:restartNumberingAfterBreak="0">
+    <w:nsid w:val="68B9528A"/>
+    <w:multiLevelType w:val="multilevel"/>
+    <w:tmpl w:val="65E68ED0"/>
+    <w:lvl w:ilvl="0">
+      <w:start w:val="1"/>
+      <w:numFmt w:val="bullet"/>
+      <w:lvlText w:val=""/>
+      <w:lvlJc w:val="left"/>
+      <w:pPr>
+        <w:tabs>
+          <w:tab w:val="num" w:pos="720"/>
+        </w:tabs>
+        <w:ind w:left="720" w:hanging="360"/>
+      </w:pPr>
+      <w:rPr>
+        <w:rFonts w:ascii="Symbol" w:hAnsi="Symbol" w:hint="default"/>
+        <w:sz w:val="20"/>
+      </w:rPr>
+    </w:lvl>
+    <w:lvl w:ilvl="1" w:tentative="1">
+      <w:start w:val="1"/>
+      <w:numFmt w:val="bullet"/>
+      <w:lvlText w:val="o"/>
+      <w:lvlJc w:val="left"/>
+      <w:pPr>
+        <w:tabs>
+          <w:tab w:val="num" w:pos="1440"/>
+        </w:tabs>
+        <w:ind w:left="1440" w:hanging="360"/>
+      </w:pPr>
+      <w:rPr>
+        <w:rFonts w:ascii="Courier New" w:hAnsi="Courier New" w:hint="default"/>
+        <w:sz w:val="20"/>
+      </w:rPr>
+    </w:lvl>
+    <w:lvl w:ilvl="2" w:tentative="1">
+      <w:start w:val="1"/>
+      <w:numFmt w:val="bullet"/>
+      <w:lvlText w:val=""/>
+      <w:lvlJc w:val="left"/>
+      <w:pPr>
+        <w:tabs>
+          <w:tab w:val="num" w:pos="2160"/>
+        </w:tabs>
+        <w:ind w:left="2160" w:hanging="360"/>
+      </w:pPr>
+      <w:rPr>
+        <w:rFonts w:ascii="Wingdings" w:hAnsi="Wingdings" w:hint="default"/>
+        <w:sz w:val="20"/>
+      </w:rPr>
+    </w:lvl>
+    <w:lvl w:ilvl="3" w:tentative="1">
+      <w:start w:val="1"/>
+      <w:numFmt w:val="bullet"/>
+      <w:lvlText w:val=""/>
+      <w:lvlJc w:val="left"/>
+      <w:pPr>
+        <w:tabs>
+          <w:tab w:val="num" w:pos="2880"/>
+        </w:tabs>
+        <w:ind w:left="2880" w:hanging="360"/>
+      </w:pPr>
+      <w:rPr>
+        <w:rFonts w:ascii="Wingdings" w:hAnsi="Wingdings" w:hint="default"/>
+        <w:sz w:val="20"/>
+      </w:rPr>
+    </w:lvl>
+    <w:lvl w:ilvl="4" w:tentative="1">
+      <w:start w:val="1"/>
+      <w:numFmt w:val="bullet"/>
+      <w:lvlText w:val=""/>
+      <w:lvlJc w:val="left"/>
+      <w:pPr>
+        <w:tabs>
+          <w:tab w:val="num" w:pos="3600"/>
+        </w:tabs>
+        <w:ind w:left="3600" w:hanging="360"/>
+      </w:pPr>
+      <w:rPr>
+        <w:rFonts w:ascii="Wingdings" w:hAnsi="Wingdings" w:hint="default"/>
+        <w:sz w:val="20"/>
+      </w:rPr>
+    </w:lvl>
+    <w:lvl w:ilvl="5" w:tentative="1">
+      <w:start w:val="1"/>
+      <w:numFmt w:val="bullet"/>
+      <w:lvlText w:val=""/>
+      <w:lvlJc w:val="left"/>
+      <w:pPr>
+        <w:tabs>
+          <w:tab w:val="num" w:pos="4320"/>
+        </w:tabs>
+        <w:ind w:left="4320" w:hanging="360"/>
+      </w:pPr>
+      <w:rPr>
+        <w:rFonts w:ascii="Wingdings" w:hAnsi="Wingdings" w:hint="default"/>
+        <w:sz w:val="20"/>
+      </w:rPr>
+    </w:lvl>
+    <w:lvl w:ilvl="6" w:tentative="1">
+      <w:start w:val="1"/>
+      <w:numFmt w:val="bullet"/>
+      <w:lvlText w:val=""/>
+      <w:lvlJc w:val="left"/>
+      <w:pPr>
+        <w:tabs>
+          <w:tab w:val="num" w:pos="5040"/>
+        </w:tabs>
+        <w:ind w:left="5040" w:hanging="360"/>
+      </w:pPr>
+      <w:rPr>
+        <w:rFonts w:ascii="Wingdings" w:hAnsi="Wingdings" w:hint="default"/>
+        <w:sz w:val="20"/>
+      </w:rPr>
+    </w:lvl>
+    <w:lvl w:ilvl="7" w:tentative="1">
+      <w:start w:val="1"/>
+      <w:numFmt w:val="bullet"/>
+      <w:lvlText w:val=""/>
+      <w:lvlJc w:val="left"/>
+      <w:pPr>
+        <w:tabs>
+          <w:tab w:val="num" w:pos="5760"/>
+        </w:tabs>
+        <w:ind w:left="5760" w:hanging="360"/>
+      </w:pPr>
+      <w:rPr>
+        <w:rFonts w:ascii="Wingdings" w:hAnsi="Wingdings" w:hint="default"/>
+        <w:sz w:val="20"/>
+      </w:rPr>
+    </w:lvl>
+    <w:lvl w:ilvl="8" w:tentative="1">
+      <w:start w:val="1"/>
+      <w:numFmt w:val="bullet"/>
+      <w:lvlText w:val=""/>
+      <w:lvlJc w:val="left"/>
+      <w:pPr>
+        <w:tabs>
+          <w:tab w:val="num" w:pos="6480"/>
+        </w:tabs>
+        <w:ind w:left="6480" w:hanging="360"/>
+      </w:pPr>
+      <w:rPr>
+        <w:rFonts w:ascii="Wingdings" w:hAnsi="Wingdings" w:hint="default"/>
+        <w:sz w:val="20"/>
+      </w:rPr>
+    </w:lvl>
+  </w:abstractNum>
+  <w:abstractNum w:abstractNumId="38" w15:restartNumberingAfterBreak="0">
+    <w:nsid w:val="6B4A48C3"/>
+    <w:multiLevelType w:val="multilevel"/>
+    <w:tmpl w:val="5ABC37D8"/>
+    <w:lvl w:ilvl="0">
+      <w:start w:val="1"/>
+      <w:numFmt w:val="bullet"/>
+      <w:lvlText w:val=""/>
+      <w:lvlJc w:val="left"/>
+      <w:pPr>
+        <w:tabs>
+          <w:tab w:val="num" w:pos="720"/>
+        </w:tabs>
+        <w:ind w:left="720" w:hanging="360"/>
+      </w:pPr>
+      <w:rPr>
+        <w:rFonts w:ascii="Symbol" w:hAnsi="Symbol" w:hint="default"/>
+        <w:sz w:val="20"/>
+      </w:rPr>
+    </w:lvl>
+    <w:lvl w:ilvl="1" w:tentative="1">
+      <w:start w:val="1"/>
+      <w:numFmt w:val="bullet"/>
+      <w:lvlText w:val="o"/>
+      <w:lvlJc w:val="left"/>
+      <w:pPr>
+        <w:tabs>
+          <w:tab w:val="num" w:pos="1440"/>
+        </w:tabs>
+        <w:ind w:left="1440" w:hanging="360"/>
+      </w:pPr>
+      <w:rPr>
+        <w:rFonts w:ascii="Courier New" w:hAnsi="Courier New" w:hint="default"/>
+        <w:sz w:val="20"/>
+      </w:rPr>
+    </w:lvl>
+    <w:lvl w:ilvl="2" w:tentative="1">
+      <w:start w:val="1"/>
+      <w:numFmt w:val="bullet"/>
+      <w:lvlText w:val=""/>
+      <w:lvlJc w:val="left"/>
+      <w:pPr>
+        <w:tabs>
+          <w:tab w:val="num" w:pos="2160"/>
+        </w:tabs>
+        <w:ind w:left="2160" w:hanging="360"/>
+      </w:pPr>
+      <w:rPr>
+        <w:rFonts w:ascii="Wingdings" w:hAnsi="Wingdings" w:hint="default"/>
+        <w:sz w:val="20"/>
+      </w:rPr>
+    </w:lvl>
+    <w:lvl w:ilvl="3" w:tentative="1">
+      <w:start w:val="1"/>
+      <w:numFmt w:val="bullet"/>
+      <w:lvlText w:val=""/>
+      <w:lvlJc w:val="left"/>
+      <w:pPr>
+        <w:tabs>
+          <w:tab w:val="num" w:pos="2880"/>
+        </w:tabs>
+        <w:ind w:left="2880" w:hanging="360"/>
+      </w:pPr>
+      <w:rPr>
+        <w:rFonts w:ascii="Wingdings" w:hAnsi="Wingdings" w:hint="default"/>
+        <w:sz w:val="20"/>
+      </w:rPr>
+    </w:lvl>
+    <w:lvl w:ilvl="4" w:tentative="1">
+      <w:start w:val="1"/>
+      <w:numFmt w:val="bullet"/>
+      <w:lvlText w:val=""/>
+      <w:lvlJc w:val="left"/>
+      <w:pPr>
+        <w:tabs>
+          <w:tab w:val="num" w:pos="3600"/>
+        </w:tabs>
+        <w:ind w:left="3600" w:hanging="360"/>
+      </w:pPr>
+      <w:rPr>
+        <w:rFonts w:ascii="Wingdings" w:hAnsi="Wingdings" w:hint="default"/>
+        <w:sz w:val="20"/>
+      </w:rPr>
+    </w:lvl>
+    <w:lvl w:ilvl="5" w:tentative="1">
+      <w:start w:val="1"/>
+      <w:numFmt w:val="bullet"/>
+      <w:lvlText w:val=""/>
+      <w:lvlJc w:val="left"/>
+      <w:pPr>
+        <w:tabs>
+          <w:tab w:val="num" w:pos="4320"/>
+        </w:tabs>
+        <w:ind w:left="4320" w:hanging="360"/>
+      </w:pPr>
+      <w:rPr>
+        <w:rFonts w:ascii="Wingdings" w:hAnsi="Wingdings" w:hint="default"/>
+        <w:sz w:val="20"/>
+      </w:rPr>
+    </w:lvl>
+    <w:lvl w:ilvl="6" w:tentative="1">
+      <w:start w:val="1"/>
+      <w:numFmt w:val="bullet"/>
+      <w:lvlText w:val=""/>
+      <w:lvlJc w:val="left"/>
+      <w:pPr>
+        <w:tabs>
+          <w:tab w:val="num" w:pos="5040"/>
+        </w:tabs>
+        <w:ind w:left="5040" w:hanging="360"/>
+      </w:pPr>
+      <w:rPr>
+        <w:rFonts w:ascii="Wingdings" w:hAnsi="Wingdings" w:hint="default"/>
+        <w:sz w:val="20"/>
+      </w:rPr>
+    </w:lvl>
+    <w:lvl w:ilvl="7" w:tentative="1">
+      <w:start w:val="1"/>
+      <w:numFmt w:val="bullet"/>
+      <w:lvlText w:val=""/>
+      <w:lvlJc w:val="left"/>
+      <w:pPr>
+        <w:tabs>
+          <w:tab w:val="num" w:pos="5760"/>
+        </w:tabs>
+        <w:ind w:left="5760" w:hanging="360"/>
+      </w:pPr>
+      <w:rPr>
+        <w:rFonts w:ascii="Wingdings" w:hAnsi="Wingdings" w:hint="default"/>
+        <w:sz w:val="20"/>
+      </w:rPr>
+    </w:lvl>
+    <w:lvl w:ilvl="8" w:tentative="1">
+      <w:start w:val="1"/>
+      <w:numFmt w:val="bullet"/>
+      <w:lvlText w:val=""/>
+      <w:lvlJc w:val="left"/>
+      <w:pPr>
+        <w:tabs>
+          <w:tab w:val="num" w:pos="6480"/>
+        </w:tabs>
+        <w:ind w:left="6480" w:hanging="360"/>
+      </w:pPr>
+      <w:rPr>
+        <w:rFonts w:ascii="Wingdings" w:hAnsi="Wingdings" w:hint="default"/>
+        <w:sz w:val="20"/>
+      </w:rPr>
+    </w:lvl>
+  </w:abstractNum>
+  <w:abstractNum w:abstractNumId="39" w15:restartNumberingAfterBreak="0">
     <w:nsid w:val="6DD95A90"/>
     <w:multiLevelType w:val="hybridMultilevel"/>
     <w:tmpl w:val="1446273A"/>
@@ -7063,7 +9326,7 @@
       </w:rPr>
     </w:lvl>
   </w:abstractNum>
-  <w:abstractNum w:abstractNumId="33" w15:restartNumberingAfterBreak="0">
+  <w:abstractNum w:abstractNumId="40" w15:restartNumberingAfterBreak="0">
     <w:nsid w:val="7217224E"/>
     <w:multiLevelType w:val="hybridMultilevel"/>
     <w:tmpl w:val="974A88BE"/>
@@ -7176,7 +9439,7 @@
       </w:rPr>
     </w:lvl>
   </w:abstractNum>
-  <w:abstractNum w:abstractNumId="34" w15:restartNumberingAfterBreak="0">
+  <w:abstractNum w:abstractNumId="41" w15:restartNumberingAfterBreak="0">
     <w:nsid w:val="76AD2847"/>
     <w:multiLevelType w:val="hybridMultilevel"/>
     <w:tmpl w:val="674ADA92"/>
@@ -7262,7 +9525,7 @@
       </w:pPr>
     </w:lvl>
   </w:abstractNum>
-  <w:abstractNum w:abstractNumId="35" w15:restartNumberingAfterBreak="0">
+  <w:abstractNum w:abstractNumId="42" w15:restartNumberingAfterBreak="0">
     <w:nsid w:val="775C61E8"/>
     <w:multiLevelType w:val="multilevel"/>
     <w:tmpl w:val="A55C49F2"/>
@@ -7411,7 +9674,120 @@
       </w:rPr>
     </w:lvl>
   </w:abstractNum>
-  <w:abstractNum w:abstractNumId="36" w15:restartNumberingAfterBreak="0">
+  <w:abstractNum w:abstractNumId="43" w15:restartNumberingAfterBreak="0">
+    <w:nsid w:val="7AF560B2"/>
+    <w:multiLevelType w:val="hybridMultilevel"/>
+    <w:tmpl w:val="8D32568C"/>
+    <w:lvl w:ilvl="0" w:tplc="040C0005">
+      <w:start w:val="1"/>
+      <w:numFmt w:val="bullet"/>
+      <w:lvlText w:val=""/>
+      <w:lvlJc w:val="left"/>
+      <w:pPr>
+        <w:ind w:left="720" w:hanging="360"/>
+      </w:pPr>
+      <w:rPr>
+        <w:rFonts w:ascii="Wingdings" w:hAnsi="Wingdings" w:hint="default"/>
+      </w:rPr>
+    </w:lvl>
+    <w:lvl w:ilvl="1" w:tplc="040C0003" w:tentative="1">
+      <w:start w:val="1"/>
+      <w:numFmt w:val="bullet"/>
+      <w:lvlText w:val="o"/>
+      <w:lvlJc w:val="left"/>
+      <w:pPr>
+        <w:ind w:left="1440" w:hanging="360"/>
+      </w:pPr>
+      <w:rPr>
+        <w:rFonts w:ascii="Courier New" w:hAnsi="Courier New" w:cs="Courier New" w:hint="default"/>
+      </w:rPr>
+    </w:lvl>
+    <w:lvl w:ilvl="2" w:tplc="040C0005" w:tentative="1">
+      <w:start w:val="1"/>
+      <w:numFmt w:val="bullet"/>
+      <w:lvlText w:val=""/>
+      <w:lvlJc w:val="left"/>
+      <w:pPr>
+        <w:ind w:left="2160" w:hanging="360"/>
+      </w:pPr>
+      <w:rPr>
+        <w:rFonts w:ascii="Wingdings" w:hAnsi="Wingdings" w:hint="default"/>
+      </w:rPr>
+    </w:lvl>
+    <w:lvl w:ilvl="3" w:tplc="040C0001" w:tentative="1">
+      <w:start w:val="1"/>
+      <w:numFmt w:val="bullet"/>
+      <w:lvlText w:val=""/>
+      <w:lvlJc w:val="left"/>
+      <w:pPr>
+        <w:ind w:left="2880" w:hanging="360"/>
+      </w:pPr>
+      <w:rPr>
+        <w:rFonts w:ascii="Symbol" w:hAnsi="Symbol" w:hint="default"/>
+      </w:rPr>
+    </w:lvl>
+    <w:lvl w:ilvl="4" w:tplc="040C0003" w:tentative="1">
+      <w:start w:val="1"/>
+      <w:numFmt w:val="bullet"/>
+      <w:lvlText w:val="o"/>
+      <w:lvlJc w:val="left"/>
+      <w:pPr>
+        <w:ind w:left="3600" w:hanging="360"/>
+      </w:pPr>
+      <w:rPr>
+        <w:rFonts w:ascii="Courier New" w:hAnsi="Courier New" w:cs="Courier New" w:hint="default"/>
+      </w:rPr>
+    </w:lvl>
+    <w:lvl w:ilvl="5" w:tplc="040C0005" w:tentative="1">
+      <w:start w:val="1"/>
+      <w:numFmt w:val="bullet"/>
+      <w:lvlText w:val=""/>
+      <w:lvlJc w:val="left"/>
+      <w:pPr>
+        <w:ind w:left="4320" w:hanging="360"/>
+      </w:pPr>
+      <w:rPr>
+        <w:rFonts w:ascii="Wingdings" w:hAnsi="Wingdings" w:hint="default"/>
+      </w:rPr>
+    </w:lvl>
+    <w:lvl w:ilvl="6" w:tplc="040C0001" w:tentative="1">
+      <w:start w:val="1"/>
+      <w:numFmt w:val="bullet"/>
+      <w:lvlText w:val=""/>
+      <w:lvlJc w:val="left"/>
+      <w:pPr>
+        <w:ind w:left="5040" w:hanging="360"/>
+      </w:pPr>
+      <w:rPr>
+        <w:rFonts w:ascii="Symbol" w:hAnsi="Symbol" w:hint="default"/>
+      </w:rPr>
+    </w:lvl>
+    <w:lvl w:ilvl="7" w:tplc="040C0003" w:tentative="1">
+      <w:start w:val="1"/>
+      <w:numFmt w:val="bullet"/>
+      <w:lvlText w:val="o"/>
+      <w:lvlJc w:val="left"/>
+      <w:pPr>
+        <w:ind w:left="5760" w:hanging="360"/>
+      </w:pPr>
+      <w:rPr>
+        <w:rFonts w:ascii="Courier New" w:hAnsi="Courier New" w:cs="Courier New" w:hint="default"/>
+      </w:rPr>
+    </w:lvl>
+    <w:lvl w:ilvl="8" w:tplc="040C0005" w:tentative="1">
+      <w:start w:val="1"/>
+      <w:numFmt w:val="bullet"/>
+      <w:lvlText w:val=""/>
+      <w:lvlJc w:val="left"/>
+      <w:pPr>
+        <w:ind w:left="6480" w:hanging="360"/>
+      </w:pPr>
+      <w:rPr>
+        <w:rFonts w:ascii="Wingdings" w:hAnsi="Wingdings" w:hint="default"/>
+      </w:rPr>
+    </w:lvl>
+  </w:abstractNum>
+  <w:abstractNum w:abstractNumId="44" w15:restartNumberingAfterBreak="0">
     <w:nsid w:val="7BCB690F"/>
     <w:multiLevelType w:val="multilevel"/>
     <w:tmpl w:val="80941A76"/>
@@ -7560,7 +9936,7 @@
       </w:rPr>
     </w:lvl>
   </w:abstractNum>
-  <w:abstractNum w:abstractNumId="37" w15:restartNumberingAfterBreak="0">
+  <w:abstractNum w:abstractNumId="45" w15:restartNumberingAfterBreak="0">
     <w:nsid w:val="7D7A1718"/>
     <w:multiLevelType w:val="multilevel"/>
     <w:tmpl w:val="6A548402"/>
@@ -7709,7 +10085,7 @@
       </w:rPr>
     </w:lvl>
   </w:abstractNum>
-  <w:abstractNum w:abstractNumId="38" w15:restartNumberingAfterBreak="0">
+  <w:abstractNum w:abstractNumId="46" w15:restartNumberingAfterBreak="0">
     <w:nsid w:val="7E8D317B"/>
     <w:multiLevelType w:val="multilevel"/>
     <w:tmpl w:val="FF9808D4"/>
@@ -7858,7 +10234,7 @@
       </w:rPr>
     </w:lvl>
   </w:abstractNum>
-  <w:abstractNum w:abstractNumId="39" w15:restartNumberingAfterBreak="0">
+  <w:abstractNum w:abstractNumId="47" w15:restartNumberingAfterBreak="0">
     <w:nsid w:val="7EA01D21"/>
     <w:multiLevelType w:val="multilevel"/>
     <w:tmpl w:val="65E21A30"/>
@@ -8007,7 +10383,7 @@
       </w:rPr>
     </w:lvl>
   </w:abstractNum>
-  <w:abstractNum w:abstractNumId="40" w15:restartNumberingAfterBreak="0">
+  <w:abstractNum w:abstractNumId="48" w15:restartNumberingAfterBreak="0">
     <w:nsid w:val="7EF267F1"/>
     <w:multiLevelType w:val="multilevel"/>
     <w:tmpl w:val="9CA0215A"/>
@@ -8156,7 +10532,7 @@
       </w:rPr>
     </w:lvl>
   </w:abstractNum>
-  <w:abstractNum w:abstractNumId="41" w15:restartNumberingAfterBreak="0">
+  <w:abstractNum w:abstractNumId="49" w15:restartNumberingAfterBreak="0">
     <w:nsid w:val="7F361D1C"/>
     <w:multiLevelType w:val="multilevel"/>
     <w:tmpl w:val="E4948454"/>
@@ -8306,130 +10682,154 @@
     </w:lvl>
   </w:abstractNum>
   <w:num w:numId="1">
+    <w:abstractNumId w:val="18"/>
+  </w:num>
+  <w:num w:numId="2">
+    <w:abstractNumId w:val="2"/>
+  </w:num>
+  <w:num w:numId="3">
     <w:abstractNumId w:val="15"/>
   </w:num>
-  <w:num w:numId="2">
+  <w:num w:numId="4">
+    <w:abstractNumId w:val="12"/>
+  </w:num>
+  <w:num w:numId="5">
+    <w:abstractNumId w:val="42"/>
+  </w:num>
+  <w:num w:numId="6">
+    <w:abstractNumId w:val="5"/>
+  </w:num>
+  <w:num w:numId="7">
+    <w:abstractNumId w:val="45"/>
+  </w:num>
+  <w:num w:numId="8">
+    <w:abstractNumId w:val="36"/>
+  </w:num>
+  <w:num w:numId="9">
+    <w:abstractNumId w:val="30"/>
+  </w:num>
+  <w:num w:numId="10">
+    <w:abstractNumId w:val="6"/>
+  </w:num>
+  <w:num w:numId="11">
+    <w:abstractNumId w:val="47"/>
+  </w:num>
+  <w:num w:numId="12">
+    <w:abstractNumId w:val="9"/>
+  </w:num>
+  <w:num w:numId="13">
+    <w:abstractNumId w:val="22"/>
+  </w:num>
+  <w:num w:numId="14">
     <w:abstractNumId w:val="1"/>
   </w:num>
-  <w:num w:numId="3">
+  <w:num w:numId="15">
+    <w:abstractNumId w:val="27"/>
+  </w:num>
+  <w:num w:numId="16">
+    <w:abstractNumId w:val="17"/>
+  </w:num>
+  <w:num w:numId="17">
+    <w:abstractNumId w:val="34"/>
+  </w:num>
+  <w:num w:numId="18">
+    <w:abstractNumId w:val="19"/>
+  </w:num>
+  <w:num w:numId="19">
+    <w:abstractNumId w:val="33"/>
+  </w:num>
+  <w:num w:numId="20">
+    <w:abstractNumId w:val="31"/>
+  </w:num>
+  <w:num w:numId="21">
+    <w:abstractNumId w:val="41"/>
+  </w:num>
+  <w:num w:numId="22">
+    <w:abstractNumId w:val="25"/>
+  </w:num>
+  <w:num w:numId="23">
+    <w:abstractNumId w:val="39"/>
+  </w:num>
+  <w:num w:numId="24">
+    <w:abstractNumId w:val="20"/>
+  </w:num>
+  <w:num w:numId="25">
+    <w:abstractNumId w:val="24"/>
+  </w:num>
+  <w:num w:numId="26">
+    <w:abstractNumId w:val="21"/>
+  </w:num>
+  <w:num w:numId="27">
+    <w:abstractNumId w:val="40"/>
+  </w:num>
+  <w:num w:numId="28">
+    <w:abstractNumId w:val="26"/>
+  </w:num>
+  <w:num w:numId="29">
+    <w:abstractNumId w:val="10"/>
+  </w:num>
+  <w:num w:numId="30">
+    <w:abstractNumId w:val="46"/>
+  </w:num>
+  <w:num w:numId="31">
+    <w:abstractNumId w:val="48"/>
+  </w:num>
+  <w:num w:numId="32">
+    <w:abstractNumId w:val="49"/>
+  </w:num>
+  <w:num w:numId="33">
+    <w:abstractNumId w:val="4"/>
+  </w:num>
+  <w:num w:numId="34">
+    <w:abstractNumId w:val="32"/>
+  </w:num>
+  <w:num w:numId="35">
+    <w:abstractNumId w:val="44"/>
+  </w:num>
+  <w:num w:numId="36">
+    <w:abstractNumId w:val="29"/>
+  </w:num>
+  <w:num w:numId="37">
+    <w:abstractNumId w:val="14"/>
+  </w:num>
+  <w:num w:numId="38">
+    <w:abstractNumId w:val="8"/>
+  </w:num>
+  <w:num w:numId="39">
     <w:abstractNumId w:val="13"/>
   </w:num>
-  <w:num w:numId="4">
-    <w:abstractNumId w:val="10"/>
-  </w:num>
-  <w:num w:numId="5">
+  <w:num w:numId="40">
     <w:abstractNumId w:val="35"/>
   </w:num>
-  <w:num w:numId="6">
-    <w:abstractNumId w:val="4"/>
+  <w:num w:numId="41">
+    <w:abstractNumId w:val="3"/>
   </w:num>
-  <w:num w:numId="7">
+  <w:num w:numId="42">
+    <w:abstractNumId w:val="7"/>
+  </w:num>
+  <w:num w:numId="43">
+    <w:abstractNumId w:val="0"/>
+  </w:num>
+  <w:num w:numId="44">
+    <w:abstractNumId w:val="28"/>
+  </w:num>
+  <w:num w:numId="45">
+    <w:abstractNumId w:val="38"/>
+  </w:num>
+  <w:num w:numId="46">
     <w:abstractNumId w:val="37"/>
   </w:num>
-  <w:num w:numId="8">
-    <w:abstractNumId w:val="31"/>
+  <w:num w:numId="47">
+    <w:abstractNumId w:val="11"/>
   </w:num>
-  <w:num w:numId="9">
-    <w:abstractNumId w:val="25"/>
-  </w:num>
-  <w:num w:numId="10">
-    <w:abstractNumId w:val="5"/>
-  </w:num>
-  <w:num w:numId="11">
-    <w:abstractNumId w:val="39"/>
-  </w:num>
-  <w:num w:numId="12">
-    <w:abstractNumId w:val="8"/>
-  </w:num>
-  <w:num w:numId="13">
-    <w:abstractNumId w:val="19"/>
-  </w:num>
-  <w:num w:numId="14">
-    <w:abstractNumId w:val="0"/>
-  </w:num>
-  <w:num w:numId="15">
+  <w:num w:numId="48">
     <w:abstractNumId w:val="23"/>
   </w:num>
-  <w:num w:numId="16">
-    <w:abstractNumId w:val="14"/>
-  </w:num>
-  <w:num w:numId="17">
-    <w:abstractNumId w:val="29"/>
-  </w:num>
-  <w:num w:numId="18">
+  <w:num w:numId="49">
     <w:abstractNumId w:val="16"/>
   </w:num>
-  <w:num w:numId="19">
-    <w:abstractNumId w:val="28"/>
-  </w:num>
-  <w:num w:numId="20">
-    <w:abstractNumId w:val="26"/>
-  </w:num>
-  <w:num w:numId="21">
-    <w:abstractNumId w:val="34"/>
-  </w:num>
-  <w:num w:numId="22">
-    <w:abstractNumId w:val="21"/>
-  </w:num>
-  <w:num w:numId="23">
-    <w:abstractNumId w:val="32"/>
-  </w:num>
-  <w:num w:numId="24">
-    <w:abstractNumId w:val="17"/>
-  </w:num>
-  <w:num w:numId="25">
-    <w:abstractNumId w:val="20"/>
-  </w:num>
-  <w:num w:numId="26">
-    <w:abstractNumId w:val="18"/>
-  </w:num>
-  <w:num w:numId="27">
-    <w:abstractNumId w:val="33"/>
-  </w:num>
-  <w:num w:numId="28">
-    <w:abstractNumId w:val="22"/>
-  </w:num>
-  <w:num w:numId="29">
-    <w:abstractNumId w:val="9"/>
-  </w:num>
-  <w:num w:numId="30">
-    <w:abstractNumId w:val="38"/>
-  </w:num>
-  <w:num w:numId="31">
-    <w:abstractNumId w:val="40"/>
-  </w:num>
-  <w:num w:numId="32">
-    <w:abstractNumId w:val="41"/>
-  </w:num>
-  <w:num w:numId="33">
-    <w:abstractNumId w:val="3"/>
-  </w:num>
-  <w:num w:numId="34">
-    <w:abstractNumId w:val="27"/>
-  </w:num>
-  <w:num w:numId="35">
-    <w:abstractNumId w:val="36"/>
-  </w:num>
-  <w:num w:numId="36">
-    <w:abstractNumId w:val="24"/>
-  </w:num>
-  <w:num w:numId="37">
-    <w:abstractNumId w:val="12"/>
-  </w:num>
-  <w:num w:numId="38">
-    <w:abstractNumId w:val="7"/>
-  </w:num>
-  <w:num w:numId="39">
-    <w:abstractNumId w:val="11"/>
-  </w:num>
-  <w:num w:numId="40">
-    <w:abstractNumId w:val="30"/>
-  </w:num>
-  <w:num w:numId="41">
-    <w:abstractNumId w:val="2"/>
-  </w:num>
-  <w:num w:numId="42">
-    <w:abstractNumId w:val="6"/>
+  <w:num w:numId="50">
+    <w:abstractNumId w:val="43"/>
   </w:num>
 </w:numbering>
 </file>
@@ -8991,13 +11391,14 @@
   </w:style>
   <w:style w:type="paragraph" w:styleId="Titre8">
     <w:name w:val="heading 8"/>
+    <w:aliases w:val="Code"/>
     <w:basedOn w:val="Normal"/>
     <w:next w:val="Normal"/>
     <w:link w:val="Titre8Car"/>
     <w:uiPriority w:val="9"/>
     <w:unhideWhenUsed/>
     <w:qFormat/>
-    <w:rsid w:val="00CB1523"/>
+    <w:rsid w:val="00447ADD"/>
     <w:pPr>
       <w:keepNext/>
       <w:keepLines/>
@@ -9005,7 +11406,7 @@
       <w:outlineLvl w:val="7"/>
     </w:pPr>
     <w:rPr>
-      <w:rFonts w:asciiTheme="majorHAnsi" w:eastAsiaTheme="majorEastAsia" w:hAnsiTheme="majorHAnsi" w:cstheme="majorBidi"/>
+      <w:rFonts w:ascii="Courier New" w:eastAsiaTheme="majorEastAsia" w:hAnsi="Courier New" w:cstheme="majorBidi"/>
       <w:i/>
       <w:iCs/>
       <w:sz w:val="22"/>
@@ -9038,7 +11439,6 @@
   <w:style w:type="character" w:default="1" w:styleId="Policepardfaut">
     <w:name w:val="Default Paragraph Font"/>
     <w:uiPriority w:val="1"/>
-    <w:semiHidden/>
     <w:unhideWhenUsed/>
   </w:style>
   <w:style w:type="table" w:default="1" w:styleId="TableauNormal">
@@ -9208,12 +11608,13 @@
   </w:style>
   <w:style w:type="character" w:customStyle="1" w:styleId="Titre8Car">
     <w:name w:val="Titre 8 Car"/>
+    <w:aliases w:val="Code Car"/>
     <w:basedOn w:val="Policepardfaut"/>
     <w:link w:val="Titre8"/>
     <w:uiPriority w:val="9"/>
-    <w:rsid w:val="00CB1523"/>
+    <w:rsid w:val="00447ADD"/>
     <w:rPr>
-      <w:rFonts w:asciiTheme="majorHAnsi" w:eastAsiaTheme="majorEastAsia" w:hAnsiTheme="majorHAnsi" w:cstheme="majorBidi"/>
+      <w:rFonts w:ascii="Courier New" w:eastAsiaTheme="majorEastAsia" w:hAnsi="Courier New" w:cstheme="majorBidi"/>
       <w:i/>
       <w:iCs/>
       <w:sz w:val="22"/>
@@ -9572,6 +11973,19 @@
       <w:lang w:eastAsia="fr-FR"/>
     </w:rPr>
   </w:style>
+  <w:style w:type="character" w:styleId="CodeHTML">
+    <w:name w:val="HTML Code"/>
+    <w:basedOn w:val="Policepardfaut"/>
+    <w:uiPriority w:val="99"/>
+    <w:semiHidden/>
+    <w:unhideWhenUsed/>
+    <w:rsid w:val="00447ADD"/>
+    <w:rPr>
+      <w:rFonts w:ascii="Courier New" w:eastAsia="Times New Roman" w:hAnsi="Courier New" w:cs="Courier New"/>
+      <w:sz w:val="20"/>
+      <w:szCs w:val="20"/>
+    </w:rPr>
+  </w:style>
 </w:styles>
 </file>
 
@@ -9718,6 +12132,8 @@
   <w:rsids>
     <w:rsidRoot w:val="004131D1"/>
     <w:rsid w:val="004131D1"/>
+    <w:rsid w:val="007B3F50"/>
+    <w:rsid w:val="00903631"/>
     <w:rsid w:val="00D97302"/>
   </w:rsids>
   <m:mathPr>
@@ -10175,54 +12591,6 @@
     <w:name w:val="24B64EE6691E4407AAB2DCE4578564EB"/>
     <w:rsid w:val="004131D1"/>
   </w:style>
-  <w:style w:type="paragraph" w:customStyle="1" w:styleId="19CD8460DC7F469C9BA477FE7CA58CD3">
-    <w:name w:val="19CD8460DC7F469C9BA477FE7CA58CD3"/>
-    <w:rsid w:val="004131D1"/>
-  </w:style>
-  <w:style w:type="paragraph" w:customStyle="1" w:styleId="A421A122489849288825DD92E4BAB9B1">
-    <w:name w:val="A421A122489849288825DD92E4BAB9B1"/>
-    <w:rsid w:val="004131D1"/>
-  </w:style>
-  <w:style w:type="paragraph" w:customStyle="1" w:styleId="E74C671529A54869A98F107FDA0E5E17">
-    <w:name w:val="E74C671529A54869A98F107FDA0E5E17"/>
-    <w:rsid w:val="004131D1"/>
-  </w:style>
-  <w:style w:type="paragraph" w:customStyle="1" w:styleId="469478C8AABD421387C26AA7B303A2CA">
-    <w:name w:val="469478C8AABD421387C26AA7B303A2CA"/>
-    <w:rsid w:val="004131D1"/>
-  </w:style>
-  <w:style w:type="paragraph" w:customStyle="1" w:styleId="456C3BB3D0B7482CA13BD4235204227E">
-    <w:name w:val="456C3BB3D0B7482CA13BD4235204227E"/>
-    <w:rsid w:val="004131D1"/>
-  </w:style>
-  <w:style w:type="paragraph" w:customStyle="1" w:styleId="A28E6924F88F4A0286703F3408789D4A">
-    <w:name w:val="A28E6924F88F4A0286703F3408789D4A"/>
-    <w:rsid w:val="004131D1"/>
-  </w:style>
-  <w:style w:type="paragraph" w:customStyle="1" w:styleId="59642827788B42B0861F695B651126BD">
-    <w:name w:val="59642827788B42B0861F695B651126BD"/>
-    <w:rsid w:val="004131D1"/>
-  </w:style>
-  <w:style w:type="paragraph" w:customStyle="1" w:styleId="CB92160736F148BC83E53E5CFE206070">
-    <w:name w:val="CB92160736F148BC83E53E5CFE206070"/>
-    <w:rsid w:val="004131D1"/>
-  </w:style>
-  <w:style w:type="paragraph" w:customStyle="1" w:styleId="ED91B765CB094C218319EF3E031BEC5A">
-    <w:name w:val="ED91B765CB094C218319EF3E031BEC5A"/>
-    <w:rsid w:val="004131D1"/>
-  </w:style>
-  <w:style w:type="paragraph" w:customStyle="1" w:styleId="89E80908E58246BEBCAD00337B1162FF">
-    <w:name w:val="89E80908E58246BEBCAD00337B1162FF"/>
-    <w:rsid w:val="004131D1"/>
-  </w:style>
-  <w:style w:type="paragraph" w:customStyle="1" w:styleId="F64F6F2E20EB4FAFA17434111E7D07F9">
-    <w:name w:val="F64F6F2E20EB4FAFA17434111E7D07F9"/>
-    <w:rsid w:val="004131D1"/>
-  </w:style>
-  <w:style w:type="paragraph" w:customStyle="1" w:styleId="E3AEEC5AF4DF43749C2557151BD66431">
-    <w:name w:val="E3AEEC5AF4DF43749C2557151BD66431"/>
-    <w:rsid w:val="004131D1"/>
-  </w:style>
 </w:styles>
 </file>
 

</xml_diff>

<commit_message>
Fin Rapport et Projet4
</commit_message>
<xml_diff>
--- a/Projet4/Rapport.docx
+++ b/Projet4/Rapport.docx
@@ -778,7 +778,7 @@
                 <w:noProof/>
                 <w:webHidden/>
               </w:rPr>
-              <w:t>2</w:t>
+              <w:t>3</w:t>
             </w:r>
             <w:r>
               <w:rPr>
@@ -862,7 +862,7 @@
                 <w:noProof/>
                 <w:webHidden/>
               </w:rPr>
-              <w:t>3</w:t>
+              <w:t>4</w:t>
             </w:r>
             <w:r>
               <w:rPr>
@@ -946,7 +946,7 @@
                 <w:noProof/>
                 <w:webHidden/>
               </w:rPr>
-              <w:t>3</w:t>
+              <w:t>4</w:t>
             </w:r>
             <w:r>
               <w:rPr>
@@ -1030,7 +1030,7 @@
                 <w:noProof/>
                 <w:webHidden/>
               </w:rPr>
-              <w:t>3</w:t>
+              <w:t>4</w:t>
             </w:r>
             <w:r>
               <w:rPr>
@@ -1114,7 +1114,7 @@
                 <w:noProof/>
                 <w:webHidden/>
               </w:rPr>
-              <w:t>3</w:t>
+              <w:t>4</w:t>
             </w:r>
             <w:r>
               <w:rPr>
@@ -1200,7 +1200,7 @@
                 <w:noProof/>
                 <w:webHidden/>
               </w:rPr>
-              <w:t>4</w:t>
+              <w:t>5</w:t>
             </w:r>
             <w:r>
               <w:rPr>
@@ -1286,7 +1286,7 @@
                 <w:noProof/>
                 <w:webHidden/>
               </w:rPr>
-              <w:t>4</w:t>
+              <w:t>5</w:t>
             </w:r>
             <w:r>
               <w:rPr>
@@ -1370,7 +1370,7 @@
                 <w:noProof/>
                 <w:webHidden/>
               </w:rPr>
-              <w:t>4</w:t>
+              <w:t>5</w:t>
             </w:r>
             <w:r>
               <w:rPr>
@@ -1456,7 +1456,7 @@
                 <w:noProof/>
                 <w:webHidden/>
               </w:rPr>
-              <w:t>5</w:t>
+              <w:t>6</w:t>
             </w:r>
             <w:r>
               <w:rPr>
@@ -1542,7 +1542,7 @@
                 <w:noProof/>
                 <w:webHidden/>
               </w:rPr>
-              <w:t>6</w:t>
+              <w:t>7</w:t>
             </w:r>
             <w:r>
               <w:rPr>
@@ -1628,7 +1628,7 @@
                 <w:noProof/>
                 <w:webHidden/>
               </w:rPr>
-              <w:t>7</w:t>
+              <w:t>8</w:t>
             </w:r>
             <w:r>
               <w:rPr>
@@ -1714,7 +1714,7 @@
                 <w:noProof/>
                 <w:webHidden/>
               </w:rPr>
-              <w:t>8</w:t>
+              <w:t>9</w:t>
             </w:r>
             <w:r>
               <w:rPr>
@@ -1800,7 +1800,7 @@
                 <w:noProof/>
                 <w:webHidden/>
               </w:rPr>
-              <w:t>8</w:t>
+              <w:t>9</w:t>
             </w:r>
             <w:r>
               <w:rPr>
@@ -1886,7 +1886,7 @@
                 <w:noProof/>
                 <w:webHidden/>
               </w:rPr>
-              <w:t>11</w:t>
+              <w:t>12</w:t>
             </w:r>
             <w:r>
               <w:rPr>
@@ -1972,7 +1972,7 @@
                 <w:noProof/>
                 <w:webHidden/>
               </w:rPr>
-              <w:t>14</w:t>
+              <w:t>15</w:t>
             </w:r>
             <w:r>
               <w:rPr>
@@ -2056,7 +2056,7 @@
                 <w:noProof/>
                 <w:webHidden/>
               </w:rPr>
-              <w:t>15</w:t>
+              <w:t>16</w:t>
             </w:r>
             <w:r>
               <w:rPr>
@@ -2142,7 +2142,7 @@
                 <w:noProof/>
                 <w:webHidden/>
               </w:rPr>
-              <w:t>17</w:t>
+              <w:t>18</w:t>
             </w:r>
             <w:r>
               <w:rPr>
@@ -2228,7 +2228,7 @@
                 <w:noProof/>
                 <w:webHidden/>
               </w:rPr>
-              <w:t>18</w:t>
+              <w:t>19</w:t>
             </w:r>
             <w:r>
               <w:rPr>
@@ -2312,7 +2312,7 @@
                 <w:noProof/>
                 <w:webHidden/>
               </w:rPr>
-              <w:t>18</w:t>
+              <w:t>19</w:t>
             </w:r>
             <w:r>
               <w:rPr>
@@ -2396,7 +2396,7 @@
                 <w:noProof/>
                 <w:webHidden/>
               </w:rPr>
-              <w:t>18</w:t>
+              <w:t>19</w:t>
             </w:r>
             <w:r>
               <w:rPr>
@@ -2482,7 +2482,7 @@
                 <w:noProof/>
                 <w:webHidden/>
               </w:rPr>
-              <w:t>20</w:t>
+              <w:t>21</w:t>
             </w:r>
             <w:r>
               <w:rPr>
@@ -2568,7 +2568,7 @@
                 <w:noProof/>
                 <w:webHidden/>
               </w:rPr>
-              <w:t>21</w:t>
+              <w:t>22</w:t>
             </w:r>
             <w:r>
               <w:rPr>
@@ -2654,7 +2654,7 @@
                 <w:noProof/>
                 <w:webHidden/>
               </w:rPr>
-              <w:t>21</w:t>
+              <w:t>22</w:t>
             </w:r>
             <w:r>
               <w:rPr>
@@ -2740,7 +2740,7 @@
                 <w:noProof/>
                 <w:webHidden/>
               </w:rPr>
-              <w:t>22</w:t>
+              <w:t>23</w:t>
             </w:r>
             <w:r>
               <w:rPr>
@@ -2826,7 +2826,7 @@
                 <w:noProof/>
                 <w:webHidden/>
               </w:rPr>
-              <w:t>22</w:t>
+              <w:t>23</w:t>
             </w:r>
             <w:r>
               <w:rPr>
@@ -2912,7 +2912,7 @@
                 <w:noProof/>
                 <w:webHidden/>
               </w:rPr>
-              <w:t>22</w:t>
+              <w:t>23</w:t>
             </w:r>
             <w:r>
               <w:rPr>
@@ -2998,7 +2998,7 @@
                 <w:noProof/>
                 <w:webHidden/>
               </w:rPr>
-              <w:t>22</w:t>
+              <w:t>23</w:t>
             </w:r>
             <w:r>
               <w:rPr>
@@ -3084,7 +3084,7 @@
                 <w:noProof/>
                 <w:webHidden/>
               </w:rPr>
-              <w:t>22</w:t>
+              <w:t>23</w:t>
             </w:r>
             <w:r>
               <w:rPr>
@@ -3149,21 +3149,240 @@
     </w:p>
     <w:p>
       <w:pPr>
+        <w:rPr>
+          <w:lang w:eastAsia="fr-FR"/>
+        </w:rPr>
+      </w:pPr>
+    </w:p>
+    <w:p>
+      <w:pPr>
+        <w:pStyle w:val="Titre4"/>
+      </w:pPr>
+      <w:r>
+        <w:t>Introduction</w:t>
+      </w:r>
+    </w:p>
+    <w:p>
+      <w:pPr>
+        <w:rPr>
+          <w:lang w:eastAsia="fr-FR"/>
+        </w:rPr>
+      </w:pPr>
+      <w:r>
+        <w:rPr>
+          <w:lang w:eastAsia="fr-FR"/>
+        </w:rPr>
+        <w:t xml:space="preserve">Dans une logique d’amélioration, une entreprise cherche </w:t>
+      </w:r>
+      <w:r>
+        <w:rPr>
+          <w:lang w:eastAsia="fr-FR"/>
+        </w:rPr>
+        <w:t>à</w:t>
+      </w:r>
+      <w:r>
+        <w:rPr>
+          <w:lang w:eastAsia="fr-FR"/>
+        </w:rPr>
+        <w:t xml:space="preserve"> comprendre les écarts de performance entre ses différents départements.</w:t>
+      </w:r>
+    </w:p>
+    <w:p>
+      <w:pPr>
+        <w:pStyle w:val="Titre4"/>
+        <w:rPr>
+          <w:lang w:eastAsia="fr-FR"/>
+        </w:rPr>
+      </w:pPr>
+      <w:r>
+        <w:rPr>
+          <w:lang w:eastAsia="fr-FR"/>
+        </w:rPr>
+        <w:t>Problématique</w:t>
+      </w:r>
+    </w:p>
+    <w:p>
+      <w:pPr>
+        <w:rPr>
+          <w:lang w:eastAsia="fr-FR"/>
+        </w:rPr>
+      </w:pPr>
+      <w:r>
+        <w:rPr>
+          <w:lang w:eastAsia="fr-FR"/>
+        </w:rPr>
+        <w:t>Nous souhaitons donc mettre en évidence d’éventuelles différences de performance entre les départements et identifier des profils.</w:t>
+      </w:r>
+    </w:p>
+    <w:p>
+      <w:pPr>
+        <w:rPr>
+          <w:rFonts w:eastAsia="Times New Roman"/>
+          <w:lang w:eastAsia="fr-FR"/>
+        </w:rPr>
+      </w:pPr>
+      <w:r>
+        <w:rPr>
+          <w:rFonts w:eastAsia="Times New Roman"/>
+          <w:lang w:eastAsia="fr-FR"/>
+        </w:rPr>
+        <w:t>Existe-t-il des écarts de performance significatifs entre les départements</w:t>
+      </w:r>
+      <w:r>
+        <w:rPr>
+          <w:rFonts w:eastAsia="Times New Roman"/>
+          <w:lang w:eastAsia="fr-FR"/>
+        </w:rPr>
+        <w:t> ?</w:t>
+      </w:r>
+    </w:p>
+    <w:p>
+      <w:pPr>
+        <w:pStyle w:val="Titre4"/>
+        <w:rPr>
+          <w:rFonts w:eastAsia="Times New Roman"/>
+          <w:lang w:eastAsia="fr-FR"/>
+        </w:rPr>
+      </w:pPr>
+      <w:r>
+        <w:rPr>
+          <w:rFonts w:eastAsia="Times New Roman"/>
+          <w:lang w:eastAsia="fr-FR"/>
+        </w:rPr>
+        <w:t>Méthodologie</w:t>
+      </w:r>
+    </w:p>
+    <w:p>
+      <w:r>
+        <w:t>Pour ce faire, nous suivons une approche descendante, partant d’une analyse globale pour aller vers les spécificités départementales, en mobilisant l’ensemble des variables disponibles — quantitatives comme qualitatives — à travers des traitements allant des statistiques descriptives aux tests statistiques, corrélations, régressions linéaires et mesures de performance explicative.</w:t>
+      </w:r>
+    </w:p>
+    <w:p>
+      <w:pPr>
+        <w:pStyle w:val="Titre4"/>
+        <w:rPr>
+          <w:rFonts w:eastAsia="Times New Roman"/>
+          <w:lang w:eastAsia="fr-FR"/>
+        </w:rPr>
+      </w:pPr>
+      <w:r>
+        <w:rPr>
+          <w:rFonts w:eastAsia="Times New Roman"/>
+          <w:lang w:eastAsia="fr-FR"/>
+        </w:rPr>
+        <w:t>Résultats clés</w:t>
+      </w:r>
+    </w:p>
+    <w:p>
+      <w:r>
+        <w:t>Aucune corrélation marquante ne ressort entre les variables testées et le score de performance. Les valeurs sont globalement homogènes, et seule une part limitée du score — environ 26</w:t>
+      </w:r>
+      <w:r>
+        <w:rPr>
+          <w:rFonts w:ascii="Arial" w:hAnsi="Arial" w:cs="Arial"/>
+        </w:rPr>
+        <w:t> </w:t>
+      </w:r>
+      <w:r>
+        <w:t xml:space="preserve">% </w:t>
+      </w:r>
+      <w:r>
+        <w:rPr>
+          <w:rFonts w:ascii="Century Gothic" w:hAnsi="Century Gothic" w:cs="Century Gothic"/>
+        </w:rPr>
+        <w:t>—</w:t>
+      </w:r>
+      <w:r>
+        <w:t xml:space="preserve"> peut </w:t>
+      </w:r>
+      <w:r>
+        <w:rPr>
+          <w:rFonts w:ascii="Century Gothic" w:hAnsi="Century Gothic" w:cs="Century Gothic"/>
+        </w:rPr>
+        <w:t>ê</w:t>
+      </w:r>
+      <w:r>
+        <w:t>tre expliqu</w:t>
+      </w:r>
+      <w:r>
+        <w:rPr>
+          <w:rFonts w:ascii="Century Gothic" w:hAnsi="Century Gothic" w:cs="Century Gothic"/>
+        </w:rPr>
+        <w:t>é</w:t>
+      </w:r>
+      <w:r>
+        <w:t>e, principalement par le salaire mensuel</w:t>
+      </w:r>
+    </w:p>
+    <w:p>
+      <w:pPr>
+        <w:pStyle w:val="Titre4"/>
+        <w:rPr>
+          <w:rFonts w:eastAsia="Times New Roman"/>
+          <w:lang w:eastAsia="fr-FR"/>
+        </w:rPr>
+      </w:pPr>
+      <w:r>
+        <w:rPr>
+          <w:rFonts w:eastAsia="Times New Roman"/>
+          <w:lang w:eastAsia="fr-FR"/>
+        </w:rPr>
+        <w:t>Conclusion</w:t>
+      </w:r>
+    </w:p>
+    <w:p>
+      <w:r>
+        <w:t>L’analyse ne permet pas d’isoler de profils distincts, les écarts entre départements restant marginaux.</w:t>
+      </w:r>
+    </w:p>
+    <w:p>
+      <w:r>
+        <w:t>De</w:t>
+      </w:r>
+      <w:r>
+        <w:t>s différences de profils entre départements semblent plausibles, notamment en termes d’exigence ou de qualification, mais elles ne sont pas confirmées par les données disponibles.</w:t>
+      </w:r>
+    </w:p>
+    <w:p>
+      <w:pPr>
+        <w:pStyle w:val="Titre4"/>
+      </w:pPr>
+      <w:r>
+        <w:t>Recommandations</w:t>
+      </w:r>
+    </w:p>
+    <w:p>
+      <w:pPr>
+        <w:jc w:val="left"/>
+      </w:pPr>
+      <w:r>
+        <w:t>Revoir le système de notation, améliorer la qualité et la granularité des données, réviser la grille salariale selon des critères définis, réévaluer le niveau de qualification attendu, et mettre en place un système de satisfaction plus</w:t>
+      </w:r>
+      <w:r>
+        <w:t xml:space="preserve"> adapté.</w:t>
+      </w:r>
+      <w:r>
+        <w:br w:type="page"/>
+      </w:r>
+    </w:p>
+    <w:p>
+      <w:pPr>
+        <w:pStyle w:val="Titre1"/>
         <w:numPr>
           <w:ilvl w:val="0"/>
-          <w:numId w:val="1"/>
+          <w:numId w:val="6"/>
         </w:numPr>
+      </w:pPr>
+      <w:bookmarkStart w:id="1" w:name="_Toc196491566"/>
+      <w:r>
+        <w:lastRenderedPageBreak/>
+        <w:t>Introduction</w:t>
+      </w:r>
+      <w:bookmarkEnd w:id="1"/>
+    </w:p>
+    <w:p>
+      <w:pPr>
         <w:spacing w:before="100" w:beforeAutospacing="1" w:after="100" w:afterAutospacing="1" w:line="240" w:lineRule="auto"/>
-        <w:rPr>
-          <w:rFonts w:eastAsia="Times New Roman" w:cstheme="minorHAnsi"/>
-          <w:color w:val="167AF3" w:themeColor="accent1" w:themeTint="99"/>
-          <w:sz w:val="24"/>
-          <w:szCs w:val="24"/>
-          <w:lang w:eastAsia="fr-FR"/>
-        </w:rPr>
-      </w:pPr>
-      <w:proofErr w:type="gramStart"/>
-      <w:r>
         <w:rPr>
           <w:rFonts w:eastAsia="Times New Roman" w:cstheme="minorHAnsi"/>
           <w:b/>
@@ -3173,40 +3392,194 @@
           <w:szCs w:val="24"/>
           <w:lang w:eastAsia="fr-FR"/>
         </w:rPr>
-        <w:t>Contenu</w:t>
-      </w:r>
-      <w:r>
-        <w:rPr>
-          <w:rFonts w:eastAsia="Times New Roman" w:cstheme="minorHAnsi"/>
-          <w:color w:val="167AF3" w:themeColor="accent1" w:themeTint="99"/>
+      </w:pPr>
+    </w:p>
+    <w:p>
+      <w:pPr>
+        <w:spacing w:before="100" w:beforeAutospacing="1" w:after="100" w:afterAutospacing="1" w:line="240" w:lineRule="auto"/>
+        <w:rPr>
+          <w:rFonts w:ascii="Times New Roman" w:eastAsia="Times New Roman" w:hAnsi="Times New Roman" w:cs="Times New Roman"/>
           <w:sz w:val="24"/>
           <w:szCs w:val="24"/>
           <w:lang w:eastAsia="fr-FR"/>
         </w:rPr>
-        <w:t>:</w:t>
-      </w:r>
-      <w:proofErr w:type="gramEnd"/>
-      <w:r>
-        <w:rPr>
-          <w:rFonts w:eastAsia="Times New Roman" w:cstheme="minorHAnsi"/>
-          <w:color w:val="167AF3" w:themeColor="accent1" w:themeTint="99"/>
+      </w:pPr>
+      <w:r>
+        <w:rPr>
+          <w:rStyle w:val="Titre4Car"/>
+          <w:szCs w:val="32"/>
+        </w:rPr>
+        <w:t>Contexte</w:t>
+      </w:r>
+      <w:r>
+        <w:rPr>
+          <w:rStyle w:val="Titre4Car"/>
+          <w:szCs w:val="32"/>
+        </w:rPr>
+        <w:t> :</w:t>
+      </w:r>
+      <w:r>
+        <w:rPr>
+          <w:rFonts w:ascii="Times New Roman" w:eastAsia="Times New Roman" w:hAnsi="Times New Roman" w:cs="Times New Roman"/>
           <w:sz w:val="24"/>
           <w:szCs w:val="24"/>
           <w:lang w:eastAsia="fr-FR"/>
         </w:rPr>
-        <w:t xml:space="preserve"> Contexte, objectif, méthodes, résultats clés, recommandations principales</w:t>
-      </w:r>
-    </w:p>
-    <w:p>
-      <w:pPr>
+        <w:br/>
+      </w:r>
+      <w:r>
+        <w:rPr>
+          <w:rStyle w:val="SansinterligneCar"/>
+          <w:lang w:eastAsia="fr-FR"/>
+        </w:rPr>
+        <w:t>Dans un souci d’amélioration continue, une entreprise a exprimé le besoin d’évaluer les écarts de performance entre ses différents départements. Cette initiative vise à mieux comprendre les facteurs internes qui influencent la productivité et la satisfaction des collaborateurs.</w:t>
+      </w:r>
+    </w:p>
+    <w:p>
+      <w:pPr>
+        <w:spacing w:before="100" w:beforeAutospacing="1" w:after="100" w:afterAutospacing="1" w:line="240" w:lineRule="auto"/>
+        <w:rPr>
+          <w:rFonts w:ascii="Times New Roman" w:eastAsia="Times New Roman" w:hAnsi="Times New Roman" w:cs="Times New Roman"/>
+          <w:sz w:val="24"/>
+          <w:szCs w:val="24"/>
+          <w:lang w:eastAsia="fr-FR"/>
+        </w:rPr>
+      </w:pPr>
+      <w:r>
+        <w:rPr>
+          <w:rStyle w:val="Titre4Car"/>
+        </w:rPr>
+        <w:t>Objectifs</w:t>
+      </w:r>
+      <w:r>
+        <w:rPr>
+          <w:rStyle w:val="Titre4Car"/>
+        </w:rPr>
+        <w:t> :</w:t>
+      </w:r>
+      <w:r>
+        <w:rPr>
+          <w:rFonts w:ascii="Times New Roman" w:eastAsia="Times New Roman" w:hAnsi="Times New Roman" w:cs="Times New Roman"/>
+          <w:sz w:val="24"/>
+          <w:szCs w:val="24"/>
+          <w:lang w:eastAsia="fr-FR"/>
+        </w:rPr>
+        <w:br/>
+      </w:r>
+      <w:r>
+        <w:rPr>
+          <w:rStyle w:val="SansinterligneCar"/>
+          <w:lang w:eastAsia="fr-FR"/>
+        </w:rPr>
+        <w:t>L’objectif principal de cette analyse est d’identifier les différences de performance entre départements, à partir de variables à la fois qualitatives (comme le type de département ou le niveau de satisfaction) et quantitatives (comme les scores de performance ou les heures travaillées). Il s’agit également de détecter d’éventuelles corrélations ou tendances permettant d’orienter des décisions de gestion ou d’optimisation des ressources.</w:t>
+      </w:r>
+    </w:p>
+    <w:p>
+      <w:pPr>
+        <w:pStyle w:val="Titre4"/>
+        <w:rPr>
+          <w:rFonts w:eastAsia="Times New Roman"/>
+          <w:lang w:eastAsia="fr-FR"/>
+        </w:rPr>
+      </w:pPr>
+      <w:r>
+        <w:rPr>
+          <w:rFonts w:eastAsia="Times New Roman"/>
+          <w:lang w:eastAsia="fr-FR"/>
+        </w:rPr>
+        <w:t>Questions de recherche</w:t>
+      </w:r>
+    </w:p>
+    <w:p>
+      <w:pPr>
+        <w:pStyle w:val="Paragraphedeliste"/>
         <w:numPr>
           <w:ilvl w:val="0"/>
-          <w:numId w:val="1"/>
+          <w:numId w:val="7"/>
         </w:numPr>
-        <w:spacing w:before="100" w:beforeAutospacing="1" w:after="100" w:afterAutospacing="1" w:line="240" w:lineRule="auto"/>
+        <w:rPr>
+          <w:rFonts w:eastAsia="Times New Roman"/>
+          <w:lang w:eastAsia="fr-FR"/>
+        </w:rPr>
+      </w:pPr>
+      <w:r>
+        <w:rPr>
+          <w:rFonts w:eastAsia="Times New Roman"/>
+          <w:lang w:eastAsia="fr-FR"/>
+        </w:rPr>
+        <w:t>Existe-t-il des écarts de performance significatifs entre les départements ?</w:t>
+      </w:r>
+      <w:r>
+        <w:t xml:space="preserve"> </w:t>
+      </w:r>
+    </w:p>
+    <w:p>
+      <w:pPr>
+        <w:pStyle w:val="Paragraphedeliste"/>
+        <w:numPr>
+          <w:ilvl w:val="0"/>
+          <w:numId w:val="7"/>
+        </w:numPr>
+        <w:rPr>
+          <w:rFonts w:eastAsia="Times New Roman"/>
+          <w:lang w:eastAsia="fr-FR"/>
+        </w:rPr>
+      </w:pPr>
+      <w:r>
+        <w:t xml:space="preserve">Quels facteurs (satisfaction des employés, heures travaillées) expliquent les écarts de performance observés entre les </w:t>
+      </w:r>
+      <w:r>
+        <w:t>départements ?</w:t>
+      </w:r>
+      <w:r>
+        <w:rPr>
+          <w:rFonts w:eastAsia="Times New Roman"/>
+          <w:lang w:eastAsia="fr-FR"/>
+        </w:rPr>
+        <w:t xml:space="preserve"> </w:t>
+      </w:r>
+    </w:p>
+    <w:p>
+      <w:pPr>
+        <w:pStyle w:val="Paragraphedeliste"/>
+        <w:numPr>
+          <w:ilvl w:val="0"/>
+          <w:numId w:val="7"/>
+        </w:numPr>
+        <w:rPr>
+          <w:rFonts w:eastAsia="Times New Roman"/>
+          <w:lang w:eastAsia="fr-FR"/>
+        </w:rPr>
+      </w:pPr>
+      <w:r>
+        <w:t>Quelles relations spécifiques peut-on identifier entre les variables qualitatives (départements, satisfaction) et quantitatives (scores de performance, heures travaillées) ?</w:t>
+      </w:r>
+    </w:p>
+    <w:p>
+      <w:pPr>
+        <w:pStyle w:val="Paragraphedeliste"/>
+        <w:numPr>
+          <w:ilvl w:val="0"/>
+          <w:numId w:val="7"/>
+        </w:numPr>
+        <w:rPr>
+          <w:rFonts w:eastAsia="Times New Roman"/>
+          <w:lang w:eastAsia="fr-FR"/>
+        </w:rPr>
+      </w:pPr>
+      <w:r>
+        <w:rPr>
+          <w:rFonts w:eastAsia="Times New Roman"/>
+          <w:lang w:eastAsia="fr-FR"/>
+        </w:rPr>
+        <w:t>Peut-on identifier des profils de départements plus performants ou moins performants que la moyenne ?</w:t>
+      </w:r>
+    </w:p>
+    <w:p>
+      <w:pPr>
+        <w:jc w:val="left"/>
         <w:rPr>
           <w:rFonts w:eastAsia="Times New Roman" w:cstheme="minorHAnsi"/>
-          <w:color w:val="167AF3" w:themeColor="accent1" w:themeTint="99"/>
           <w:sz w:val="24"/>
           <w:szCs w:val="24"/>
           <w:lang w:eastAsia="fr-FR"/>
@@ -3215,49 +3588,23 @@
       <w:r>
         <w:rPr>
           <w:rFonts w:eastAsia="Times New Roman" w:cstheme="minorHAnsi"/>
-          <w:b/>
-          <w:bCs/>
-          <w:color w:val="167AF3" w:themeColor="accent1" w:themeTint="99"/>
           <w:sz w:val="24"/>
           <w:szCs w:val="24"/>
           <w:lang w:eastAsia="fr-FR"/>
         </w:rPr>
-        <w:t xml:space="preserve">Bonnes </w:t>
-      </w:r>
-      <w:proofErr w:type="gramStart"/>
-      <w:r>
+        <w:br w:type="page"/>
+      </w:r>
+    </w:p>
+    <w:p>
+      <w:pPr>
+        <w:spacing w:before="100" w:beforeAutospacing="1" w:after="100" w:afterAutospacing="1" w:line="240" w:lineRule="auto"/>
         <w:rPr>
           <w:rFonts w:eastAsia="Times New Roman" w:cstheme="minorHAnsi"/>
-          <w:b/>
-          <w:bCs/>
-          <w:color w:val="167AF3" w:themeColor="accent1" w:themeTint="99"/>
           <w:sz w:val="24"/>
           <w:szCs w:val="24"/>
           <w:lang w:eastAsia="fr-FR"/>
         </w:rPr>
-        <w:t>pratiques</w:t>
-      </w:r>
-      <w:r>
-        <w:rPr>
-          <w:rFonts w:eastAsia="Times New Roman" w:cstheme="minorHAnsi"/>
-          <w:color w:val="167AF3" w:themeColor="accent1" w:themeTint="99"/>
-          <w:sz w:val="24"/>
-          <w:szCs w:val="24"/>
-          <w:lang w:eastAsia="fr-FR"/>
-        </w:rPr>
-        <w:t>:</w:t>
-      </w:r>
-      <w:proofErr w:type="gramEnd"/>
-      <w:r>
-        <w:rPr>
-          <w:rFonts w:eastAsia="Times New Roman" w:cstheme="minorHAnsi"/>
-          <w:color w:val="167AF3" w:themeColor="accent1" w:themeTint="99"/>
-          <w:sz w:val="24"/>
-          <w:szCs w:val="24"/>
-          <w:lang w:eastAsia="fr-FR"/>
-        </w:rPr>
-        <w:t xml:space="preserve"> Limiter à 1 page, être percutant, centrer sur la valeur business</w:t>
-      </w:r>
+      </w:pPr>
     </w:p>
     <w:p>
       <w:pPr>
@@ -3267,236 +3614,367 @@
           <w:numId w:val="6"/>
         </w:numPr>
       </w:pPr>
-      <w:bookmarkStart w:id="1" w:name="_Toc196491566"/>
-      <w:r>
-        <w:t>Introduction</w:t>
-      </w:r>
-      <w:bookmarkEnd w:id="1"/>
-    </w:p>
-    <w:p>
-      <w:pPr>
-        <w:spacing w:before="100" w:beforeAutospacing="1" w:after="100" w:afterAutospacing="1" w:line="240" w:lineRule="auto"/>
-        <w:rPr>
-          <w:rFonts w:eastAsia="Times New Roman" w:cstheme="minorHAnsi"/>
+      <w:bookmarkStart w:id="2" w:name="_Toc196491567"/>
+      <w:r>
+        <w:t>Méthodologie</w:t>
+      </w:r>
+      <w:bookmarkEnd w:id="2"/>
+    </w:p>
+    <w:p>
+      <w:pPr>
+        <w:rPr>
+          <w:lang w:eastAsia="fr-FR"/>
+        </w:rPr>
+      </w:pPr>
+    </w:p>
+    <w:p>
+      <w:pPr>
+        <w:pStyle w:val="Titre2"/>
+        <w:numPr>
+          <w:ilvl w:val="0"/>
+          <w:numId w:val="22"/>
+        </w:numPr>
+      </w:pPr>
+      <w:bookmarkStart w:id="3" w:name="_Toc196491568"/>
+      <w:r>
+        <w:rPr>
+          <w:rFonts w:eastAsiaTheme="minorEastAsia"/>
+        </w:rPr>
+        <w:t>Analyse des départements</w:t>
+      </w:r>
+      <w:r>
+        <w:rPr>
+          <w:rFonts w:eastAsiaTheme="minorEastAsia"/>
+        </w:rPr>
+        <w:t xml:space="preserve"> </w:t>
+      </w:r>
+      <w:r>
+        <w:rPr>
+          <w:rFonts w:eastAsiaTheme="minorEastAsia"/>
+        </w:rPr>
+        <w:t>:</w:t>
+      </w:r>
+      <w:bookmarkEnd w:id="3"/>
+      <w:r>
+        <w:rPr>
+          <w:rFonts w:eastAsiaTheme="minorEastAsia"/>
+        </w:rPr>
+        <w:t xml:space="preserve"> </w:t>
+      </w:r>
+    </w:p>
+    <w:p>
+      <w:pPr>
+        <w:pStyle w:val="Sansinterligne"/>
+        <w:ind w:left="360"/>
+      </w:pPr>
+    </w:p>
+    <w:p>
+      <w:pPr>
+        <w:ind w:left="360"/>
+      </w:pPr>
+      <w:r>
+        <w:rPr>
           <w:b/>
           <w:bCs/>
-          <w:color w:val="167AF3" w:themeColor="accent1" w:themeTint="99"/>
-          <w:sz w:val="24"/>
-          <w:szCs w:val="24"/>
-          <w:lang w:eastAsia="fr-FR"/>
-        </w:rPr>
-      </w:pPr>
-    </w:p>
-    <w:p>
-      <w:pPr>
-        <w:spacing w:before="100" w:beforeAutospacing="1" w:after="100" w:afterAutospacing="1" w:line="240" w:lineRule="auto"/>
-        <w:rPr>
-          <w:rFonts w:ascii="Times New Roman" w:eastAsia="Times New Roman" w:hAnsi="Times New Roman" w:cs="Times New Roman"/>
-          <w:sz w:val="24"/>
-          <w:szCs w:val="24"/>
-          <w:lang w:eastAsia="fr-FR"/>
-        </w:rPr>
-      </w:pPr>
-      <w:r>
-        <w:rPr>
-          <w:rStyle w:val="Titre4Car"/>
-          <w:szCs w:val="32"/>
-        </w:rPr>
-        <w:t>Contexte</w:t>
-      </w:r>
-      <w:r>
-        <w:rPr>
-          <w:rStyle w:val="Titre4Car"/>
-          <w:szCs w:val="32"/>
-        </w:rPr>
-        <w:t> :</w:t>
-      </w:r>
-      <w:r>
-        <w:rPr>
-          <w:rFonts w:ascii="Times New Roman" w:eastAsia="Times New Roman" w:hAnsi="Times New Roman" w:cs="Times New Roman"/>
-          <w:sz w:val="24"/>
-          <w:szCs w:val="24"/>
-          <w:lang w:eastAsia="fr-FR"/>
-        </w:rPr>
+        </w:rPr>
+        <w:t>Méthodes :</w:t>
+      </w:r>
+      <w:r>
+        <w:t xml:space="preserve"> </w:t>
+      </w:r>
+      <w:r>
+        <w:t>Statistiques descriptives comparatives, tests d'hypothèses sur les différences (ANOVA, tests t), analyse de distribution des performances</w:t>
+      </w:r>
+    </w:p>
+    <w:p>
+      <w:pPr>
+        <w:ind w:left="360"/>
+      </w:pPr>
+      <w:r>
         <w:br/>
       </w:r>
       <w:r>
         <w:rPr>
-          <w:rStyle w:val="SansinterligneCar"/>
-          <w:lang w:eastAsia="fr-FR"/>
-        </w:rPr>
-        <w:t>Dans un souci d’amélioration continue, une entreprise a exprimé le besoin d’évaluer les écarts de performance entre ses différents départements. Cette initiative vise à mieux comprendre les facteurs internes qui influencent la productivité et la satisfaction des collaborateurs.</w:t>
-      </w:r>
-    </w:p>
-    <w:p>
-      <w:pPr>
-        <w:spacing w:before="100" w:beforeAutospacing="1" w:after="100" w:afterAutospacing="1" w:line="240" w:lineRule="auto"/>
-        <w:rPr>
-          <w:rFonts w:ascii="Times New Roman" w:eastAsia="Times New Roman" w:hAnsi="Times New Roman" w:cs="Times New Roman"/>
-          <w:sz w:val="24"/>
-          <w:szCs w:val="24"/>
-          <w:lang w:eastAsia="fr-FR"/>
-        </w:rPr>
-      </w:pPr>
-      <w:r>
-        <w:rPr>
-          <w:rStyle w:val="Titre4Car"/>
-        </w:rPr>
-        <w:t>Objectifs</w:t>
-      </w:r>
-      <w:r>
-        <w:rPr>
-          <w:rStyle w:val="Titre4Car"/>
-        </w:rPr>
-        <w:t> :</w:t>
-      </w:r>
-      <w:r>
-        <w:rPr>
-          <w:rFonts w:ascii="Times New Roman" w:eastAsia="Times New Roman" w:hAnsi="Times New Roman" w:cs="Times New Roman"/>
-          <w:sz w:val="24"/>
-          <w:szCs w:val="24"/>
-          <w:lang w:eastAsia="fr-FR"/>
-        </w:rPr>
-        <w:br/>
-      </w:r>
-      <w:r>
-        <w:rPr>
-          <w:rStyle w:val="SansinterligneCar"/>
-          <w:lang w:eastAsia="fr-FR"/>
-        </w:rPr>
-        <w:t>L’objectif principal de cette analyse est d’identifier les différences de performance entre départements, à partir de variables à la fois qualitatives (comme le type de département ou le niveau de satisfaction) et quantitatives (comme les scores de performance ou les heures travaillées). Il s’agit également de détecter d’éventuelles corrélations ou tendances permettant d’orienter des décisions de gestion ou d’optimisation des ressources.</w:t>
-      </w:r>
-    </w:p>
-    <w:p>
-      <w:pPr>
-        <w:pStyle w:val="Titre4"/>
-        <w:rPr>
-          <w:rFonts w:eastAsia="Times New Roman"/>
-          <w:lang w:eastAsia="fr-FR"/>
-        </w:rPr>
-      </w:pPr>
-      <w:r>
-        <w:rPr>
-          <w:rFonts w:eastAsia="Times New Roman"/>
-          <w:lang w:eastAsia="fr-FR"/>
-        </w:rPr>
-        <w:t>Questions de recherche</w:t>
-      </w:r>
-    </w:p>
-    <w:p>
-      <w:pPr>
-        <w:pStyle w:val="Paragraphedeliste"/>
+          <w:b/>
+          <w:bCs/>
+        </w:rPr>
+        <w:t>Objectif</w:t>
+      </w:r>
+      <w:r>
+        <w:t xml:space="preserve"> : Identifier et quantifier les écarts de performance entre les départements, en répondant à la question : "Existe-t-il des écarts significatifs de performance entre les départements ?"</w:t>
+      </w:r>
+    </w:p>
+    <w:p>
+      <w:pPr>
+        <w:pStyle w:val="Sansinterligne"/>
+        <w:rPr>
+          <w:i/>
+          <w:iCs/>
+        </w:rPr>
+      </w:pPr>
+    </w:p>
+    <w:p>
+      <w:pPr>
+        <w:pStyle w:val="Titre2"/>
         <w:numPr>
           <w:ilvl w:val="0"/>
-          <w:numId w:val="7"/>
+          <w:numId w:val="22"/>
         </w:numPr>
-        <w:rPr>
-          <w:rFonts w:eastAsia="Times New Roman"/>
-          <w:lang w:eastAsia="fr-FR"/>
-        </w:rPr>
-      </w:pPr>
-      <w:r>
-        <w:rPr>
-          <w:rFonts w:eastAsia="Times New Roman"/>
-          <w:lang w:eastAsia="fr-FR"/>
-        </w:rPr>
-        <w:t>Existe-t-il des écarts de performance significatifs entre les départements ?</w:t>
-      </w:r>
+      </w:pPr>
+      <w:bookmarkStart w:id="4" w:name="_Toc196491569"/>
+      <w:r>
+        <w:t>Analyse des facteurs explicatifs :</w:t>
+      </w:r>
+      <w:bookmarkEnd w:id="4"/>
       <w:r>
         <w:t xml:space="preserve"> </w:t>
       </w:r>
     </w:p>
     <w:p>
       <w:pPr>
-        <w:pStyle w:val="Paragraphedeliste"/>
+        <w:pStyle w:val="Sansinterligne"/>
+        <w:ind w:left="360"/>
+      </w:pPr>
+    </w:p>
+    <w:p>
+      <w:pPr>
+        <w:ind w:left="360"/>
+      </w:pPr>
+      <w:r>
+        <w:rPr>
+          <w:b/>
+          <w:bCs/>
+        </w:rPr>
+        <w:t>Méthodes :</w:t>
+      </w:r>
+      <w:r>
+        <w:t xml:space="preserve"> </w:t>
+      </w:r>
+      <w:r>
+        <w:t>Analyse de corrélation bivariée et multivariée, modélisation des relations entre variables, analyse de régression</w:t>
+      </w:r>
+    </w:p>
+    <w:p>
+      <w:pPr>
+        <w:ind w:left="360"/>
+        <w:rPr>
+          <w:i/>
+          <w:iCs/>
+        </w:rPr>
+      </w:pPr>
+      <w:r>
+        <w:br/>
+      </w:r>
+      <w:r>
+        <w:rPr>
+          <w:b/>
+          <w:bCs/>
+        </w:rPr>
+        <w:t>Objectif :</w:t>
+      </w:r>
+      <w:r>
+        <w:t xml:space="preserve"> Déterminer l'influence de la satisfaction des employés et des heures travaillées sur la performance, pour répondre à : </w:t>
+      </w:r>
+      <w:r>
+        <w:rPr>
+          <w:i/>
+          <w:iCs/>
+        </w:rPr>
+        <w:t>"Quels facteurs expliquent les écarts de performance observés entre les départements ?"</w:t>
+      </w:r>
+    </w:p>
+    <w:p>
+      <w:pPr>
+        <w:pStyle w:val="Sansinterligne"/>
+        <w:rPr>
+          <w:i/>
+          <w:iCs/>
+        </w:rPr>
+      </w:pPr>
+    </w:p>
+    <w:p>
+      <w:pPr>
+        <w:pStyle w:val="Titre2"/>
         <w:numPr>
           <w:ilvl w:val="0"/>
-          <w:numId w:val="7"/>
+          <w:numId w:val="22"/>
         </w:numPr>
-        <w:rPr>
-          <w:rFonts w:eastAsia="Times New Roman"/>
-          <w:lang w:eastAsia="fr-FR"/>
-        </w:rPr>
-      </w:pPr>
-      <w:r>
-        <w:t xml:space="preserve">Quels facteurs (satisfaction des employés, heures travaillées) expliquent les écarts de performance observés entre les </w:t>
-      </w:r>
-      <w:r>
-        <w:t>départements ?</w:t>
-      </w:r>
-      <w:r>
-        <w:rPr>
-          <w:rFonts w:eastAsia="Times New Roman"/>
-          <w:lang w:eastAsia="fr-FR"/>
-        </w:rPr>
+      </w:pPr>
+      <w:bookmarkStart w:id="5" w:name="_Toc196491570"/>
+      <w:r>
+        <w:t>Identification des profils de départements</w:t>
+      </w:r>
+      <w:r>
         <w:t xml:space="preserve"> </w:t>
       </w:r>
-    </w:p>
-    <w:p>
-      <w:pPr>
-        <w:pStyle w:val="Paragraphedeliste"/>
+      <w:r>
+        <w:t>:</w:t>
+      </w:r>
+      <w:bookmarkEnd w:id="5"/>
+      <w:r>
+        <w:t xml:space="preserve"> </w:t>
+      </w:r>
+    </w:p>
+    <w:p>
+      <w:pPr>
+        <w:pStyle w:val="Sansinterligne"/>
+        <w:ind w:left="360"/>
+      </w:pPr>
+    </w:p>
+    <w:p>
+      <w:pPr>
+        <w:ind w:left="360"/>
+      </w:pPr>
+      <w:r>
+        <w:rPr>
+          <w:b/>
+          <w:bCs/>
+        </w:rPr>
+        <w:t>Méthodes :</w:t>
+      </w:r>
+      <w:r>
+        <w:t xml:space="preserve"> </w:t>
+      </w:r>
+      <w:r>
+        <w:t>Techniques de segmentation, analyse comparative des groupes de performance, caractérisation multidimensionnelle des profils</w:t>
+      </w:r>
+    </w:p>
+    <w:p>
+      <w:pPr>
+        <w:ind w:left="360"/>
+        <w:rPr>
+          <w:i/>
+          <w:iCs/>
+        </w:rPr>
+      </w:pPr>
+      <w:r>
+        <w:br/>
+      </w:r>
+      <w:r>
+        <w:rPr>
+          <w:b/>
+          <w:bCs/>
+        </w:rPr>
+        <w:t>Objectif :</w:t>
+      </w:r>
+      <w:r>
+        <w:t xml:space="preserve"> Caractériser les départements sur</w:t>
+      </w:r>
+      <w:r>
+        <w:t>-</w:t>
+      </w:r>
+      <w:r>
+        <w:t xml:space="preserve">performants et </w:t>
+      </w:r>
+      <w:proofErr w:type="spellStart"/>
+      <w:r>
+        <w:t>sous-performant</w:t>
+      </w:r>
+      <w:r>
+        <w:t>s</w:t>
+      </w:r>
+      <w:proofErr w:type="spellEnd"/>
+      <w:r>
+        <w:t xml:space="preserve"> et identifier leurs attributs distinctifs, répondant à : </w:t>
+      </w:r>
+      <w:r>
+        <w:rPr>
+          <w:i/>
+          <w:iCs/>
+        </w:rPr>
+        <w:t>"Peut-on identifier des profils de départements plus performants ou moins performants que la moyenne ?"</w:t>
+      </w:r>
+    </w:p>
+    <w:p>
+      <w:pPr>
+        <w:pStyle w:val="Sansinterligne"/>
+        <w:ind w:left="360"/>
+        <w:rPr>
+          <w:i/>
+          <w:iCs/>
+        </w:rPr>
+      </w:pPr>
+    </w:p>
+    <w:p>
+      <w:pPr>
+        <w:pStyle w:val="Titre5"/>
         <w:numPr>
           <w:ilvl w:val="0"/>
-          <w:numId w:val="7"/>
+          <w:numId w:val="22"/>
         </w:numPr>
         <w:rPr>
-          <w:rFonts w:eastAsia="Times New Roman"/>
-          <w:lang w:eastAsia="fr-FR"/>
-        </w:rPr>
-      </w:pPr>
-      <w:r>
-        <w:t>Quelles relations spécifiques peut-on identifier entre les variables qualitatives (départements, satisfaction) et quantitatives (scores de performance, heures travaillées) ?</w:t>
-      </w:r>
-    </w:p>
-    <w:p>
-      <w:pPr>
-        <w:pStyle w:val="Paragraphedeliste"/>
-        <w:numPr>
-          <w:ilvl w:val="0"/>
-          <w:numId w:val="7"/>
-        </w:numPr>
-        <w:rPr>
-          <w:rFonts w:eastAsia="Times New Roman"/>
-          <w:lang w:eastAsia="fr-FR"/>
-        </w:rPr>
-      </w:pPr>
-      <w:r>
-        <w:rPr>
-          <w:rFonts w:eastAsia="Times New Roman"/>
-          <w:lang w:eastAsia="fr-FR"/>
-        </w:rPr>
-        <w:t>Peut-on identifier des profils de départements plus performants ou moins performants que la moyenne ?</w:t>
-      </w:r>
-    </w:p>
-    <w:p>
-      <w:pPr>
-        <w:jc w:val="left"/>
-        <w:rPr>
-          <w:rFonts w:eastAsia="Times New Roman" w:cstheme="minorHAnsi"/>
-          <w:sz w:val="24"/>
-          <w:szCs w:val="24"/>
-          <w:lang w:eastAsia="fr-FR"/>
-        </w:rPr>
-      </w:pPr>
-      <w:r>
-        <w:rPr>
-          <w:rFonts w:eastAsia="Times New Roman" w:cstheme="minorHAnsi"/>
-          <w:sz w:val="24"/>
-          <w:szCs w:val="24"/>
-          <w:lang w:eastAsia="fr-FR"/>
-        </w:rPr>
-        <w:br w:type="page"/>
-      </w:r>
-    </w:p>
-    <w:p>
-      <w:pPr>
-        <w:spacing w:before="100" w:beforeAutospacing="1" w:after="100" w:afterAutospacing="1" w:line="240" w:lineRule="auto"/>
-        <w:rPr>
-          <w:rFonts w:eastAsia="Times New Roman" w:cstheme="minorHAnsi"/>
-          <w:sz w:val="24"/>
-          <w:szCs w:val="24"/>
-          <w:lang w:eastAsia="fr-FR"/>
-        </w:rPr>
+          <w:rStyle w:val="lev"/>
+          <w:b w:val="0"/>
+          <w:bCs w:val="0"/>
+        </w:rPr>
+      </w:pPr>
+      <w:r>
+        <w:rPr>
+          <w:rStyle w:val="lev"/>
+          <w:b w:val="0"/>
+          <w:bCs w:val="0"/>
+        </w:rPr>
+        <w:t>Synthèse et recommandations</w:t>
+      </w:r>
+      <w:r>
+        <w:rPr>
+          <w:rStyle w:val="lev"/>
+          <w:b w:val="0"/>
+          <w:bCs w:val="0"/>
+        </w:rPr>
+        <w:t xml:space="preserve"> </w:t>
+      </w:r>
+      <w:r>
+        <w:rPr>
+          <w:rStyle w:val="lev"/>
+          <w:b w:val="0"/>
+          <w:bCs w:val="0"/>
+        </w:rPr>
+        <w:t>:</w:t>
+      </w:r>
+    </w:p>
+    <w:p>
+      <w:pPr>
+        <w:pStyle w:val="Sansinterligne"/>
+        <w:ind w:left="360"/>
+      </w:pPr>
+    </w:p>
+    <w:p>
+      <w:pPr>
+        <w:ind w:left="360"/>
+      </w:pPr>
+      <w:r>
+        <w:rPr>
+          <w:b/>
+          <w:bCs/>
+        </w:rPr>
+        <w:t>Méthodes :</w:t>
+      </w:r>
+      <w:r>
+        <w:t xml:space="preserve"> Analyse croisée des résultats, hiérarchisation des facteurs d'influence, modélisation d'impact des interventions potentielles</w:t>
+      </w:r>
+    </w:p>
+    <w:p>
+      <w:pPr>
+        <w:ind w:left="360"/>
+      </w:pPr>
+      <w:r>
+        <w:lastRenderedPageBreak/>
+        <w:br/>
+      </w:r>
+      <w:r>
+        <w:rPr>
+          <w:rStyle w:val="lev"/>
+        </w:rPr>
+        <w:t>Objectif :</w:t>
+      </w:r>
+      <w:r>
+        <w:t xml:space="preserve"> Formuler des recommandations concrètes et hiérarchisées pour réduire les écarts de performance entre départements.</w:t>
+      </w:r>
+    </w:p>
+    <w:p>
+      <w:pPr>
+        <w:ind w:left="360"/>
       </w:pPr>
     </w:p>
     <w:p>
@@ -3506,377 +3984,6 @@
           <w:ilvl w:val="0"/>
           <w:numId w:val="6"/>
         </w:numPr>
-      </w:pPr>
-      <w:bookmarkStart w:id="2" w:name="_Toc196491567"/>
-      <w:r>
-        <w:t>Méthodologie</w:t>
-      </w:r>
-      <w:bookmarkEnd w:id="2"/>
-    </w:p>
-    <w:p>
-      <w:pPr>
-        <w:rPr>
-          <w:lang w:eastAsia="fr-FR"/>
-        </w:rPr>
-      </w:pPr>
-    </w:p>
-    <w:p>
-      <w:pPr>
-        <w:pStyle w:val="Titre2"/>
-        <w:numPr>
-          <w:ilvl w:val="0"/>
-          <w:numId w:val="22"/>
-        </w:numPr>
-      </w:pPr>
-      <w:bookmarkStart w:id="3" w:name="_Toc196491568"/>
-      <w:r>
-        <w:rPr>
-          <w:rFonts w:eastAsiaTheme="minorEastAsia"/>
-        </w:rPr>
-        <w:t>Analyse des départements</w:t>
-      </w:r>
-      <w:r>
-        <w:rPr>
-          <w:rFonts w:eastAsiaTheme="minorEastAsia"/>
-        </w:rPr>
-        <w:t xml:space="preserve"> </w:t>
-      </w:r>
-      <w:r>
-        <w:rPr>
-          <w:rFonts w:eastAsiaTheme="minorEastAsia"/>
-        </w:rPr>
-        <w:t>:</w:t>
-      </w:r>
-      <w:bookmarkEnd w:id="3"/>
-      <w:r>
-        <w:rPr>
-          <w:rFonts w:eastAsiaTheme="minorEastAsia"/>
-        </w:rPr>
-        <w:t xml:space="preserve"> </w:t>
-      </w:r>
-    </w:p>
-    <w:p>
-      <w:pPr>
-        <w:pStyle w:val="Sansinterligne"/>
-        <w:ind w:left="360"/>
-      </w:pPr>
-    </w:p>
-    <w:p>
-      <w:pPr>
-        <w:ind w:left="360"/>
-      </w:pPr>
-      <w:r>
-        <w:rPr>
-          <w:b/>
-          <w:bCs/>
-        </w:rPr>
-        <w:t>Méthodes :</w:t>
-      </w:r>
-      <w:r>
-        <w:t xml:space="preserve"> </w:t>
-      </w:r>
-      <w:r>
-        <w:t>Statistiques descriptives comparatives, tests d'hypothèses sur les différences (ANOVA, tests t), analyse de distribution des performances</w:t>
-      </w:r>
-    </w:p>
-    <w:p>
-      <w:pPr>
-        <w:ind w:left="360"/>
-      </w:pPr>
-      <w:r>
-        <w:br/>
-      </w:r>
-      <w:r>
-        <w:rPr>
-          <w:b/>
-          <w:bCs/>
-        </w:rPr>
-        <w:t>Objectif</w:t>
-      </w:r>
-      <w:r>
-        <w:t xml:space="preserve"> : Identifier et quantifier les écarts de performance entre les départements, en répondant à la question : "Existe-t-il des écarts significatifs de performance entre les départements ?"</w:t>
-      </w:r>
-    </w:p>
-    <w:p>
-      <w:pPr>
-        <w:pStyle w:val="Sansinterligne"/>
-        <w:rPr>
-          <w:i/>
-          <w:iCs/>
-        </w:rPr>
-      </w:pPr>
-    </w:p>
-    <w:p>
-      <w:pPr>
-        <w:pStyle w:val="Titre2"/>
-        <w:numPr>
-          <w:ilvl w:val="0"/>
-          <w:numId w:val="22"/>
-        </w:numPr>
-      </w:pPr>
-      <w:bookmarkStart w:id="4" w:name="_Toc196491569"/>
-      <w:r>
-        <w:t>Analyse des facteurs explicatifs :</w:t>
-      </w:r>
-      <w:bookmarkEnd w:id="4"/>
-      <w:r>
-        <w:t xml:space="preserve"> </w:t>
-      </w:r>
-    </w:p>
-    <w:p>
-      <w:pPr>
-        <w:pStyle w:val="Sansinterligne"/>
-        <w:ind w:left="360"/>
-      </w:pPr>
-    </w:p>
-    <w:p>
-      <w:pPr>
-        <w:ind w:left="360"/>
-      </w:pPr>
-      <w:r>
-        <w:rPr>
-          <w:b/>
-          <w:bCs/>
-        </w:rPr>
-        <w:t>Méthodes :</w:t>
-      </w:r>
-      <w:r>
-        <w:t xml:space="preserve"> </w:t>
-      </w:r>
-      <w:r>
-        <w:t>Analyse de corrélation bivariée et multivariée, modélisation des relations entre variables, analyse de régression</w:t>
-      </w:r>
-    </w:p>
-    <w:p>
-      <w:pPr>
-        <w:ind w:left="360"/>
-        <w:rPr>
-          <w:i/>
-          <w:iCs/>
-        </w:rPr>
-      </w:pPr>
-      <w:r>
-        <w:br/>
-      </w:r>
-      <w:r>
-        <w:rPr>
-          <w:b/>
-          <w:bCs/>
-        </w:rPr>
-        <w:t>Objectif :</w:t>
-      </w:r>
-      <w:r>
-        <w:t xml:space="preserve"> Déterminer l'influence de la satisfaction des employés et des heures travaillées sur la performance, pour répondre à : </w:t>
-      </w:r>
-      <w:r>
-        <w:rPr>
-          <w:i/>
-          <w:iCs/>
-        </w:rPr>
-        <w:t>"Quels facteurs expliquent les écarts de performance observés entre les départements ?"</w:t>
-      </w:r>
-    </w:p>
-    <w:p>
-      <w:pPr>
-        <w:pStyle w:val="Sansinterligne"/>
-        <w:rPr>
-          <w:i/>
-          <w:iCs/>
-        </w:rPr>
-      </w:pPr>
-    </w:p>
-    <w:p>
-      <w:pPr>
-        <w:pStyle w:val="Titre2"/>
-        <w:numPr>
-          <w:ilvl w:val="0"/>
-          <w:numId w:val="22"/>
-        </w:numPr>
-      </w:pPr>
-      <w:bookmarkStart w:id="5" w:name="_Toc196491570"/>
-      <w:r>
-        <w:t>Identification des profils de départements</w:t>
-      </w:r>
-      <w:r>
-        <w:t xml:space="preserve"> </w:t>
-      </w:r>
-      <w:r>
-        <w:t>:</w:t>
-      </w:r>
-      <w:bookmarkEnd w:id="5"/>
-      <w:r>
-        <w:t xml:space="preserve"> </w:t>
-      </w:r>
-    </w:p>
-    <w:p>
-      <w:pPr>
-        <w:pStyle w:val="Sansinterligne"/>
-        <w:ind w:left="360"/>
-      </w:pPr>
-    </w:p>
-    <w:p>
-      <w:pPr>
-        <w:ind w:left="360"/>
-      </w:pPr>
-      <w:r>
-        <w:rPr>
-          <w:b/>
-          <w:bCs/>
-        </w:rPr>
-        <w:t>Méthodes :</w:t>
-      </w:r>
-      <w:r>
-        <w:t xml:space="preserve"> </w:t>
-      </w:r>
-      <w:r>
-        <w:t>Techniques de segmentation, analyse comparative des groupes de performance, caractérisation multidimensionnelle des profils</w:t>
-      </w:r>
-    </w:p>
-    <w:p>
-      <w:pPr>
-        <w:ind w:left="360"/>
-        <w:rPr>
-          <w:i/>
-          <w:iCs/>
-        </w:rPr>
-      </w:pPr>
-      <w:r>
-        <w:br/>
-      </w:r>
-      <w:r>
-        <w:rPr>
-          <w:b/>
-          <w:bCs/>
-        </w:rPr>
-        <w:t>Objectif :</w:t>
-      </w:r>
-      <w:r>
-        <w:t xml:space="preserve"> Caractériser les départements sur</w:t>
-      </w:r>
-      <w:r>
-        <w:t>-</w:t>
-      </w:r>
-      <w:r>
-        <w:t xml:space="preserve">performants et </w:t>
-      </w:r>
-      <w:proofErr w:type="spellStart"/>
-      <w:r>
-        <w:t>sous-performant</w:t>
-      </w:r>
-      <w:r>
-        <w:t>s</w:t>
-      </w:r>
-      <w:proofErr w:type="spellEnd"/>
-      <w:r>
-        <w:t xml:space="preserve"> et identifier leurs attributs distinctifs, répondant à : </w:t>
-      </w:r>
-      <w:r>
-        <w:rPr>
-          <w:i/>
-          <w:iCs/>
-        </w:rPr>
-        <w:t>"Peut-on identifier des profils de départements plus performants ou moins performants que la moyenne ?"</w:t>
-      </w:r>
-    </w:p>
-    <w:p>
-      <w:pPr>
-        <w:pStyle w:val="Sansinterligne"/>
-        <w:ind w:left="360"/>
-        <w:rPr>
-          <w:i/>
-          <w:iCs/>
-        </w:rPr>
-      </w:pPr>
-    </w:p>
-    <w:p>
-      <w:pPr>
-        <w:pStyle w:val="Titre5"/>
-        <w:numPr>
-          <w:ilvl w:val="0"/>
-          <w:numId w:val="22"/>
-        </w:numPr>
-        <w:rPr>
-          <w:rStyle w:val="lev"/>
-          <w:b w:val="0"/>
-          <w:bCs w:val="0"/>
-        </w:rPr>
-      </w:pPr>
-      <w:r>
-        <w:rPr>
-          <w:rStyle w:val="lev"/>
-          <w:b w:val="0"/>
-          <w:bCs w:val="0"/>
-        </w:rPr>
-        <w:t>Synthèse et recommandations</w:t>
-      </w:r>
-      <w:r>
-        <w:rPr>
-          <w:rStyle w:val="lev"/>
-          <w:b w:val="0"/>
-          <w:bCs w:val="0"/>
-        </w:rPr>
-        <w:t xml:space="preserve"> </w:t>
-      </w:r>
-      <w:r>
-        <w:rPr>
-          <w:rStyle w:val="lev"/>
-          <w:b w:val="0"/>
-          <w:bCs w:val="0"/>
-        </w:rPr>
-        <w:t>:</w:t>
-      </w:r>
-    </w:p>
-    <w:p>
-      <w:pPr>
-        <w:pStyle w:val="Sansinterligne"/>
-        <w:ind w:left="360"/>
-      </w:pPr>
-    </w:p>
-    <w:p>
-      <w:pPr>
-        <w:ind w:left="360"/>
-      </w:pPr>
-      <w:r>
-        <w:rPr>
-          <w:b/>
-          <w:bCs/>
-        </w:rPr>
-        <w:t>Méthodes :</w:t>
-      </w:r>
-      <w:r>
-        <w:t xml:space="preserve"> Analyse croisée des résultats, hiérarchisation des facteurs d'influence, modélisation d'impact des interventions potentielles</w:t>
-      </w:r>
-    </w:p>
-    <w:p>
-      <w:pPr>
-        <w:ind w:left="360"/>
-      </w:pPr>
-      <w:r>
-        <w:lastRenderedPageBreak/>
-        <w:br/>
-      </w:r>
-      <w:r>
-        <w:rPr>
-          <w:rStyle w:val="lev"/>
-        </w:rPr>
-        <w:t>Objectif :</w:t>
-      </w:r>
-      <w:r>
-        <w:t xml:space="preserve"> Formuler des recommandations concrètes et hiérarchisées pour réduire les écarts de performance entre départements.</w:t>
-      </w:r>
-    </w:p>
-    <w:p>
-      <w:pPr>
-        <w:ind w:left="360"/>
-      </w:pPr>
-    </w:p>
-    <w:p>
-      <w:pPr>
-        <w:pStyle w:val="Titre1"/>
-        <w:numPr>
-          <w:ilvl w:val="0"/>
-          <w:numId w:val="6"/>
-        </w:numPr>
         <w:rPr>
           <w:rFonts w:eastAsia="Times New Roman"/>
           <w:lang w:eastAsia="fr-FR"/>
@@ -3964,6 +4071,7 @@
       <w:r>
         <w:rPr>
           <w:rFonts w:ascii="Times New Roman" w:eastAsia="Times New Roman" w:hAnsi="Times New Roman" w:cs="Times New Roman"/>
+          <w:noProof/>
           <w:szCs w:val="22"/>
           <w:lang w:eastAsia="fr-FR"/>
         </w:rPr>
@@ -4078,24 +4186,14 @@
                             <w:r>
                               <w:t xml:space="preserve">Tableau </w:t>
                             </w:r>
-                            <w:r>
-                              <w:fldChar w:fldCharType="begin"/>
-                            </w:r>
-                            <w:r>
-                              <w:instrText xml:space="preserve"> SEQ Tableau \* ARABIC </w:instrText>
-                            </w:r>
-                            <w:r>
-                              <w:fldChar w:fldCharType="separate"/>
-                            </w:r>
-                            <w:r>
-                              <w:rPr>
-                                <w:noProof/>
-                              </w:rPr>
-                              <w:t>1</w:t>
-                            </w:r>
-                            <w:r>
-                              <w:fldChar w:fldCharType="end"/>
-                            </w:r>
+                            <w:fldSimple w:instr=" SEQ Tableau \* ARABIC ">
+                              <w:r>
+                                <w:rPr>
+                                  <w:noProof/>
+                                </w:rPr>
+                                <w:t>1</w:t>
+                              </w:r>
+                            </w:fldSimple>
                             <w:r>
                               <w:t xml:space="preserve"> : Statistiques descriptives par département</w:t>
                             </w:r>
@@ -4129,24 +4227,14 @@
                       <w:r>
                         <w:t xml:space="preserve">Tableau </w:t>
                       </w:r>
-                      <w:r>
-                        <w:fldChar w:fldCharType="begin"/>
-                      </w:r>
-                      <w:r>
-                        <w:instrText xml:space="preserve"> SEQ Tableau \* ARABIC </w:instrText>
-                      </w:r>
-                      <w:r>
-                        <w:fldChar w:fldCharType="separate"/>
-                      </w:r>
-                      <w:r>
-                        <w:rPr>
-                          <w:noProof/>
-                        </w:rPr>
-                        <w:t>1</w:t>
-                      </w:r>
-                      <w:r>
-                        <w:fldChar w:fldCharType="end"/>
-                      </w:r>
+                      <w:fldSimple w:instr=" SEQ Tableau \* ARABIC ">
+                        <w:r>
+                          <w:rPr>
+                            <w:noProof/>
+                          </w:rPr>
+                          <w:t>1</w:t>
+                        </w:r>
+                      </w:fldSimple>
                       <w:r>
                         <w:t xml:space="preserve"> : Statistiques descriptives par département</w:t>
                       </w:r>
@@ -4847,24 +4935,14 @@
                             <w:r>
                               <w:t xml:space="preserve">Tableau </w:t>
                             </w:r>
-                            <w:r>
-                              <w:fldChar w:fldCharType="begin"/>
-                            </w:r>
-                            <w:r>
-                              <w:instrText xml:space="preserve"> SEQ Tableau \* ARABIC </w:instrText>
-                            </w:r>
-                            <w:r>
-                              <w:fldChar w:fldCharType="separate"/>
-                            </w:r>
-                            <w:r>
-                              <w:rPr>
-                                <w:noProof/>
-                              </w:rPr>
-                              <w:t>2</w:t>
-                            </w:r>
-                            <w:r>
-                              <w:fldChar w:fldCharType="end"/>
-                            </w:r>
+                            <w:fldSimple w:instr=" SEQ Tableau \* ARABIC ">
+                              <w:r>
+                                <w:rPr>
+                                  <w:noProof/>
+                                </w:rPr>
+                                <w:t>2</w:t>
+                              </w:r>
+                            </w:fldSimple>
                             <w:r>
                               <w:t xml:space="preserve"> : Test ANOVA des variables quantitatives</w:t>
                             </w:r>
@@ -4901,24 +4979,14 @@
                       <w:r>
                         <w:t xml:space="preserve">Tableau </w:t>
                       </w:r>
-                      <w:r>
-                        <w:fldChar w:fldCharType="begin"/>
-                      </w:r>
-                      <w:r>
-                        <w:instrText xml:space="preserve"> SEQ Tableau \* ARABIC </w:instrText>
-                      </w:r>
-                      <w:r>
-                        <w:fldChar w:fldCharType="separate"/>
-                      </w:r>
-                      <w:r>
-                        <w:rPr>
-                          <w:noProof/>
-                        </w:rPr>
-                        <w:t>2</w:t>
-                      </w:r>
-                      <w:r>
-                        <w:fldChar w:fldCharType="end"/>
-                      </w:r>
+                      <w:fldSimple w:instr=" SEQ Tableau \* ARABIC ">
+                        <w:r>
+                          <w:rPr>
+                            <w:noProof/>
+                          </w:rPr>
+                          <w:t>2</w:t>
+                        </w:r>
+                      </w:fldSimple>
                       <w:r>
                         <w:t xml:space="preserve"> : Test ANOVA des variables quantitatives</w:t>
                       </w:r>
@@ -4934,6 +5002,7 @@
       <w:r>
         <w:rPr>
           <w:rFonts w:eastAsia="Times New Roman"/>
+          <w:noProof/>
           <w:szCs w:val="22"/>
           <w:lang w:eastAsia="fr-FR"/>
         </w:rPr>
@@ -5228,24 +5297,14 @@
                             <w:r>
                               <w:t xml:space="preserve">Figure </w:t>
                             </w:r>
-                            <w:r>
-                              <w:fldChar w:fldCharType="begin"/>
-                            </w:r>
-                            <w:r>
-                              <w:instrText xml:space="preserve"> SEQ Figure \* ARABIC </w:instrText>
-                            </w:r>
-                            <w:r>
-                              <w:fldChar w:fldCharType="separate"/>
-                            </w:r>
-                            <w:r>
-                              <w:rPr>
-                                <w:noProof/>
-                              </w:rPr>
-                              <w:t>1</w:t>
-                            </w:r>
-                            <w:r>
-                              <w:fldChar w:fldCharType="end"/>
-                            </w:r>
+                            <w:fldSimple w:instr=" SEQ Figure \* ARABIC ">
+                              <w:r>
+                                <w:rPr>
+                                  <w:noProof/>
+                                </w:rPr>
+                                <w:t>1</w:t>
+                              </w:r>
+                            </w:fldSimple>
                             <w:r>
                               <w:t xml:space="preserve"> : Histogramme de la répartition des scores par département</w:t>
                             </w:r>
@@ -5279,24 +5338,14 @@
                       <w:r>
                         <w:t xml:space="preserve">Figure </w:t>
                       </w:r>
-                      <w:r>
-                        <w:fldChar w:fldCharType="begin"/>
-                      </w:r>
-                      <w:r>
-                        <w:instrText xml:space="preserve"> SEQ Figure \* ARABIC </w:instrText>
-                      </w:r>
-                      <w:r>
-                        <w:fldChar w:fldCharType="separate"/>
-                      </w:r>
-                      <w:r>
-                        <w:rPr>
-                          <w:noProof/>
-                        </w:rPr>
-                        <w:t>1</w:t>
-                      </w:r>
-                      <w:r>
-                        <w:fldChar w:fldCharType="end"/>
-                      </w:r>
+                      <w:fldSimple w:instr=" SEQ Figure \* ARABIC ">
+                        <w:r>
+                          <w:rPr>
+                            <w:noProof/>
+                          </w:rPr>
+                          <w:t>1</w:t>
+                        </w:r>
+                      </w:fldSimple>
                       <w:r>
                         <w:t xml:space="preserve"> : Histogramme de la répartition des scores par département</w:t>
                       </w:r>
@@ -5736,24 +5785,14 @@
                             <w:r>
                               <w:t xml:space="preserve">Figure </w:t>
                             </w:r>
-                            <w:r>
-                              <w:fldChar w:fldCharType="begin"/>
-                            </w:r>
-                            <w:r>
-                              <w:instrText xml:space="preserve"> SEQ Figure \* ARABIC </w:instrText>
-                            </w:r>
-                            <w:r>
-                              <w:fldChar w:fldCharType="separate"/>
-                            </w:r>
-                            <w:r>
-                              <w:rPr>
-                                <w:noProof/>
-                              </w:rPr>
-                              <w:t>2</w:t>
-                            </w:r>
-                            <w:r>
-                              <w:fldChar w:fldCharType="end"/>
-                            </w:r>
+                            <w:fldSimple w:instr=" SEQ Figure \* ARABIC ">
+                              <w:r>
+                                <w:rPr>
+                                  <w:noProof/>
+                                </w:rPr>
+                                <w:t>2</w:t>
+                              </w:r>
+                            </w:fldSimple>
                             <w:r>
                               <w:t xml:space="preserve"> : Corrélation du score de performance sur les variables quantitatives</w:t>
                             </w:r>
@@ -5788,24 +5827,14 @@
                       <w:r>
                         <w:t xml:space="preserve">Figure </w:t>
                       </w:r>
-                      <w:r>
-                        <w:fldChar w:fldCharType="begin"/>
-                      </w:r>
-                      <w:r>
-                        <w:instrText xml:space="preserve"> SEQ Figure \* ARABIC </w:instrText>
-                      </w:r>
-                      <w:r>
-                        <w:fldChar w:fldCharType="separate"/>
-                      </w:r>
-                      <w:r>
-                        <w:rPr>
-                          <w:noProof/>
-                        </w:rPr>
-                        <w:t>2</w:t>
-                      </w:r>
-                      <w:r>
-                        <w:fldChar w:fldCharType="end"/>
-                      </w:r>
+                      <w:fldSimple w:instr=" SEQ Figure \* ARABIC ">
+                        <w:r>
+                          <w:rPr>
+                            <w:noProof/>
+                          </w:rPr>
+                          <w:t>2</w:t>
+                        </w:r>
+                      </w:fldSimple>
                       <w:r>
                         <w:t xml:space="preserve"> : Corrélation du score de performance sur les variables quantitatives</w:t>
                       </w:r>
@@ -6007,24 +6036,14 @@
                             <w:r>
                               <w:t xml:space="preserve">Tableau </w:t>
                             </w:r>
-                            <w:r>
-                              <w:fldChar w:fldCharType="begin"/>
-                            </w:r>
-                            <w:r>
-                              <w:instrText xml:space="preserve"> SEQ Tableau \* ARABIC </w:instrText>
-                            </w:r>
-                            <w:r>
-                              <w:fldChar w:fldCharType="separate"/>
-                            </w:r>
-                            <w:r>
-                              <w:rPr>
-                                <w:noProof/>
-                              </w:rPr>
-                              <w:t>3</w:t>
-                            </w:r>
-                            <w:r>
-                              <w:fldChar w:fldCharType="end"/>
-                            </w:r>
+                            <w:fldSimple w:instr=" SEQ Tableau \* ARABIC ">
+                              <w:r>
+                                <w:rPr>
+                                  <w:noProof/>
+                                </w:rPr>
+                                <w:t>3</w:t>
+                              </w:r>
+                            </w:fldSimple>
                             <w:r>
                               <w:t xml:space="preserve"> : Régression multivariée sur le Score de Performance</w:t>
                             </w:r>
@@ -6059,24 +6078,14 @@
                       <w:r>
                         <w:t xml:space="preserve">Tableau </w:t>
                       </w:r>
-                      <w:r>
-                        <w:fldChar w:fldCharType="begin"/>
-                      </w:r>
-                      <w:r>
-                        <w:instrText xml:space="preserve"> SEQ Tableau \* ARABIC </w:instrText>
-                      </w:r>
-                      <w:r>
-                        <w:fldChar w:fldCharType="separate"/>
-                      </w:r>
-                      <w:r>
-                        <w:rPr>
-                          <w:noProof/>
-                        </w:rPr>
-                        <w:t>3</w:t>
-                      </w:r>
-                      <w:r>
-                        <w:fldChar w:fldCharType="end"/>
-                      </w:r>
+                      <w:fldSimple w:instr=" SEQ Tableau \* ARABIC ">
+                        <w:r>
+                          <w:rPr>
+                            <w:noProof/>
+                          </w:rPr>
+                          <w:t>3</w:t>
+                        </w:r>
+                      </w:fldSimple>
                       <w:r>
                         <w:t xml:space="preserve"> : Régression multivariée sur le Score de Performance</w:t>
                       </w:r>
@@ -6092,6 +6101,7 @@
       <w:r>
         <w:rPr>
           <w:rFonts w:eastAsia="Times New Roman"/>
+          <w:noProof/>
           <w:lang w:val="en-GB" w:eastAsia="fr-FR"/>
         </w:rPr>
         <w:drawing>
@@ -6543,24 +6553,14 @@
                             <w:r>
                               <w:t xml:space="preserve">Tableau </w:t>
                             </w:r>
-                            <w:r>
-                              <w:fldChar w:fldCharType="begin"/>
-                            </w:r>
-                            <w:r>
-                              <w:instrText xml:space="preserve"> SEQ Tableau \* ARABIC </w:instrText>
-                            </w:r>
-                            <w:r>
-                              <w:fldChar w:fldCharType="separate"/>
-                            </w:r>
-                            <w:r>
-                              <w:rPr>
-                                <w:noProof/>
-                              </w:rPr>
-                              <w:t>4</w:t>
-                            </w:r>
-                            <w:r>
-                              <w:fldChar w:fldCharType="end"/>
-                            </w:r>
+                            <w:fldSimple w:instr=" SEQ Tableau \* ARABIC ">
+                              <w:r>
+                                <w:rPr>
+                                  <w:noProof/>
+                                </w:rPr>
+                                <w:t>4</w:t>
+                              </w:r>
+                            </w:fldSimple>
                             <w:r>
                               <w:t xml:space="preserve"> : </w:t>
                             </w:r>
@@ -6598,24 +6598,14 @@
                       <w:r>
                         <w:t xml:space="preserve">Tableau </w:t>
                       </w:r>
-                      <w:r>
-                        <w:fldChar w:fldCharType="begin"/>
-                      </w:r>
-                      <w:r>
-                        <w:instrText xml:space="preserve"> SEQ Tableau \* ARABIC </w:instrText>
-                      </w:r>
-                      <w:r>
-                        <w:fldChar w:fldCharType="separate"/>
-                      </w:r>
-                      <w:r>
-                        <w:rPr>
-                          <w:noProof/>
-                        </w:rPr>
-                        <w:t>4</w:t>
-                      </w:r>
-                      <w:r>
-                        <w:fldChar w:fldCharType="end"/>
-                      </w:r>
+                      <w:fldSimple w:instr=" SEQ Tableau \* ARABIC ">
+                        <w:r>
+                          <w:rPr>
+                            <w:noProof/>
+                          </w:rPr>
+                          <w:t>4</w:t>
+                        </w:r>
+                      </w:fldSimple>
                       <w:r>
                         <w:t xml:space="preserve"> : </w:t>
                       </w:r>
@@ -6634,6 +6624,7 @@
       <w:r>
         <w:rPr>
           <w:rFonts w:eastAsia="Times New Roman"/>
+          <w:noProof/>
           <w:lang w:eastAsia="fr-FR"/>
         </w:rPr>
         <w:drawing>
@@ -6930,24 +6921,14 @@
                             <w:r>
                               <w:t xml:space="preserve">Figure </w:t>
                             </w:r>
-                            <w:r>
-                              <w:fldChar w:fldCharType="begin"/>
-                            </w:r>
-                            <w:r>
-                              <w:instrText xml:space="preserve"> SEQ Figure \* ARABIC </w:instrText>
-                            </w:r>
-                            <w:r>
-                              <w:fldChar w:fldCharType="separate"/>
-                            </w:r>
-                            <w:r>
-                              <w:rPr>
-                                <w:noProof/>
-                              </w:rPr>
-                              <w:t>3</w:t>
-                            </w:r>
-                            <w:r>
-                              <w:fldChar w:fldCharType="end"/>
-                            </w:r>
+                            <w:fldSimple w:instr=" SEQ Figure \* ARABIC ">
+                              <w:r>
+                                <w:rPr>
+                                  <w:noProof/>
+                                </w:rPr>
+                                <w:t>3</w:t>
+                              </w:r>
+                            </w:fldSimple>
                             <w:r>
                               <w:t xml:space="preserve"> : Distribution des variables qualitatives par département</w:t>
                             </w:r>
@@ -6982,24 +6963,14 @@
                       <w:r>
                         <w:t xml:space="preserve">Figure </w:t>
                       </w:r>
-                      <w:r>
-                        <w:fldChar w:fldCharType="begin"/>
-                      </w:r>
-                      <w:r>
-                        <w:instrText xml:space="preserve"> SEQ Figure \* ARABIC </w:instrText>
-                      </w:r>
-                      <w:r>
-                        <w:fldChar w:fldCharType="separate"/>
-                      </w:r>
-                      <w:r>
-                        <w:rPr>
-                          <w:noProof/>
-                        </w:rPr>
-                        <w:t>3</w:t>
-                      </w:r>
-                      <w:r>
-                        <w:fldChar w:fldCharType="end"/>
-                      </w:r>
+                      <w:fldSimple w:instr=" SEQ Figure \* ARABIC ">
+                        <w:r>
+                          <w:rPr>
+                            <w:noProof/>
+                          </w:rPr>
+                          <w:t>3</w:t>
+                        </w:r>
+                      </w:fldSimple>
                       <w:r>
                         <w:t xml:space="preserve"> : Distribution des variables qualitatives par département</w:t>
                       </w:r>
@@ -7517,24 +7488,14 @@
                             <w:r>
                               <w:t xml:space="preserve">Tableau </w:t>
                             </w:r>
-                            <w:r>
-                              <w:fldChar w:fldCharType="begin"/>
-                            </w:r>
-                            <w:r>
-                              <w:instrText xml:space="preserve"> SEQ Tableau \* ARABIC </w:instrText>
-                            </w:r>
-                            <w:r>
-                              <w:fldChar w:fldCharType="separate"/>
-                            </w:r>
-                            <w:r>
-                              <w:rPr>
-                                <w:noProof/>
-                              </w:rPr>
-                              <w:t>5</w:t>
-                            </w:r>
-                            <w:r>
-                              <w:fldChar w:fldCharType="end"/>
-                            </w:r>
+                            <w:fldSimple w:instr=" SEQ Tableau \* ARABIC ">
+                              <w:r>
+                                <w:rPr>
+                                  <w:noProof/>
+                                </w:rPr>
+                                <w:t>5</w:t>
+                              </w:r>
+                            </w:fldSimple>
                             <w:r>
                               <w:t xml:space="preserve"> : Test du Chi² sur les variables qualitatives</w:t>
                             </w:r>
@@ -7569,24 +7530,14 @@
                       <w:r>
                         <w:t xml:space="preserve">Tableau </w:t>
                       </w:r>
-                      <w:r>
-                        <w:fldChar w:fldCharType="begin"/>
-                      </w:r>
-                      <w:r>
-                        <w:instrText xml:space="preserve"> SEQ Tableau \* ARABIC </w:instrText>
-                      </w:r>
-                      <w:r>
-                        <w:fldChar w:fldCharType="separate"/>
-                      </w:r>
-                      <w:r>
-                        <w:rPr>
-                          <w:noProof/>
-                        </w:rPr>
-                        <w:t>5</w:t>
-                      </w:r>
-                      <w:r>
-                        <w:fldChar w:fldCharType="end"/>
-                      </w:r>
+                      <w:fldSimple w:instr=" SEQ Tableau \* ARABIC ">
+                        <w:r>
+                          <w:rPr>
+                            <w:noProof/>
+                          </w:rPr>
+                          <w:t>5</w:t>
+                        </w:r>
+                      </w:fldSimple>
                       <w:r>
                         <w:t xml:space="preserve"> : Test du Chi² sur les variables qualitatives</w:t>
                       </w:r>
@@ -7602,6 +7553,7 @@
       <w:r>
         <w:rPr>
           <w:rFonts w:eastAsia="Times New Roman"/>
+          <w:noProof/>
           <w:lang w:eastAsia="fr-FR"/>
         </w:rPr>
         <w:drawing>
@@ -7812,24 +7764,14 @@
                             <w:r>
                               <w:t xml:space="preserve">Tableau </w:t>
                             </w:r>
-                            <w:r>
-                              <w:fldChar w:fldCharType="begin"/>
-                            </w:r>
-                            <w:r>
-                              <w:instrText xml:space="preserve"> SEQ Tableau \* ARABIC </w:instrText>
-                            </w:r>
-                            <w:r>
-                              <w:fldChar w:fldCharType="separate"/>
-                            </w:r>
-                            <w:r>
-                              <w:rPr>
-                                <w:noProof/>
-                              </w:rPr>
-                              <w:t>6</w:t>
-                            </w:r>
-                            <w:r>
-                              <w:fldChar w:fldCharType="end"/>
-                            </w:r>
+                            <w:fldSimple w:instr=" SEQ Tableau \* ARABIC ">
+                              <w:r>
+                                <w:rPr>
+                                  <w:noProof/>
+                                </w:rPr>
+                                <w:t>6</w:t>
+                              </w:r>
+                            </w:fldSimple>
                             <w:r>
                               <w:t xml:space="preserve"> : </w:t>
                             </w:r>
@@ -7867,24 +7809,14 @@
                       <w:r>
                         <w:t xml:space="preserve">Tableau </w:t>
                       </w:r>
-                      <w:r>
-                        <w:fldChar w:fldCharType="begin"/>
-                      </w:r>
-                      <w:r>
-                        <w:instrText xml:space="preserve"> SEQ Tableau \* ARABIC </w:instrText>
-                      </w:r>
-                      <w:r>
-                        <w:fldChar w:fldCharType="separate"/>
-                      </w:r>
-                      <w:r>
-                        <w:rPr>
-                          <w:noProof/>
-                        </w:rPr>
-                        <w:t>6</w:t>
-                      </w:r>
-                      <w:r>
-                        <w:fldChar w:fldCharType="end"/>
-                      </w:r>
+                      <w:fldSimple w:instr=" SEQ Tableau \* ARABIC ">
+                        <w:r>
+                          <w:rPr>
+                            <w:noProof/>
+                          </w:rPr>
+                          <w:t>6</w:t>
+                        </w:r>
+                      </w:fldSimple>
                       <w:r>
                         <w:t xml:space="preserve"> : </w:t>
                       </w:r>
@@ -7903,6 +7835,7 @@
       <w:r>
         <w:rPr>
           <w:rFonts w:eastAsia="Times New Roman"/>
+          <w:noProof/>
           <w:lang w:eastAsia="fr-FR"/>
         </w:rPr>
         <w:drawing>
@@ -9389,24 +9322,14 @@
                             <w:r>
                               <w:t xml:space="preserve">Tableau </w:t>
                             </w:r>
-                            <w:r>
-                              <w:fldChar w:fldCharType="begin"/>
-                            </w:r>
-                            <w:r>
-                              <w:instrText xml:space="preserve"> SEQ Tableau \* ARABIC </w:instrText>
-                            </w:r>
-                            <w:r>
-                              <w:fldChar w:fldCharType="separate"/>
-                            </w:r>
-                            <w:r>
-                              <w:rPr>
-                                <w:noProof/>
-                              </w:rPr>
-                              <w:t>7</w:t>
-                            </w:r>
-                            <w:r>
-                              <w:fldChar w:fldCharType="end"/>
-                            </w:r>
+                            <w:fldSimple w:instr=" SEQ Tableau \* ARABIC ">
+                              <w:r>
+                                <w:rPr>
+                                  <w:noProof/>
+                                </w:rPr>
+                                <w:t>7</w:t>
+                              </w:r>
+                            </w:fldSimple>
                             <w:r>
                               <w:t xml:space="preserve"> : Résultats du R² sur les variables explicatives pas département</w:t>
                             </w:r>
@@ -9441,24 +9364,14 @@
                       <w:r>
                         <w:t xml:space="preserve">Tableau </w:t>
                       </w:r>
-                      <w:r>
-                        <w:fldChar w:fldCharType="begin"/>
-                      </w:r>
-                      <w:r>
-                        <w:instrText xml:space="preserve"> SEQ Tableau \* ARABIC </w:instrText>
-                      </w:r>
-                      <w:r>
-                        <w:fldChar w:fldCharType="separate"/>
-                      </w:r>
-                      <w:r>
-                        <w:rPr>
-                          <w:noProof/>
-                        </w:rPr>
-                        <w:t>7</w:t>
-                      </w:r>
-                      <w:r>
-                        <w:fldChar w:fldCharType="end"/>
-                      </w:r>
+                      <w:fldSimple w:instr=" SEQ Tableau \* ARABIC ">
+                        <w:r>
+                          <w:rPr>
+                            <w:noProof/>
+                          </w:rPr>
+                          <w:t>7</w:t>
+                        </w:r>
+                      </w:fldSimple>
                       <w:r>
                         <w:t xml:space="preserve"> : Résultats du R² sur les variables explicatives pas département</w:t>
                       </w:r>
@@ -9474,6 +9387,7 @@
       <w:r>
         <w:rPr>
           <w:rFonts w:eastAsia="Times New Roman"/>
+          <w:noProof/>
           <w:lang w:eastAsia="fr-FR"/>
         </w:rPr>
         <w:drawing>
@@ -9539,6 +9453,7 @@
       <w:r>
         <w:rPr>
           <w:rFonts w:eastAsia="Times New Roman"/>
+          <w:noProof/>
           <w:lang w:eastAsia="fr-FR"/>
         </w:rPr>
         <w:drawing>
@@ -10224,24 +10139,14 @@
                             <w:r>
                               <w:t xml:space="preserve">Tableau </w:t>
                             </w:r>
-                            <w:r>
-                              <w:fldChar w:fldCharType="begin"/>
-                            </w:r>
-                            <w:r>
-                              <w:instrText xml:space="preserve"> SEQ Tableau \* ARABIC </w:instrText>
-                            </w:r>
-                            <w:r>
-                              <w:fldChar w:fldCharType="separate"/>
-                            </w:r>
-                            <w:r>
-                              <w:rPr>
-                                <w:noProof/>
-                              </w:rPr>
-                              <w:t>8</w:t>
-                            </w:r>
-                            <w:r>
-                              <w:fldChar w:fldCharType="end"/>
-                            </w:r>
+                            <w:fldSimple w:instr=" SEQ Tableau \* ARABIC ">
+                              <w:r>
+                                <w:rPr>
+                                  <w:noProof/>
+                                </w:rPr>
+                                <w:t>8</w:t>
+                              </w:r>
+                            </w:fldSimple>
                             <w:r>
                               <w:t xml:space="preserve"> : Test de normalité avec Shapiro-</w:t>
                             </w:r>
@@ -10281,24 +10186,14 @@
                       <w:r>
                         <w:t xml:space="preserve">Tableau </w:t>
                       </w:r>
-                      <w:r>
-                        <w:fldChar w:fldCharType="begin"/>
-                      </w:r>
-                      <w:r>
-                        <w:instrText xml:space="preserve"> SEQ Tableau \* ARABIC </w:instrText>
-                      </w:r>
-                      <w:r>
-                        <w:fldChar w:fldCharType="separate"/>
-                      </w:r>
-                      <w:r>
-                        <w:rPr>
-                          <w:noProof/>
-                        </w:rPr>
-                        <w:t>8</w:t>
-                      </w:r>
-                      <w:r>
-                        <w:fldChar w:fldCharType="end"/>
-                      </w:r>
+                      <w:fldSimple w:instr=" SEQ Tableau \* ARABIC ">
+                        <w:r>
+                          <w:rPr>
+                            <w:noProof/>
+                          </w:rPr>
+                          <w:t>8</w:t>
+                        </w:r>
+                      </w:fldSimple>
                       <w:r>
                         <w:t xml:space="preserve"> : Test de normalité avec Shapiro-</w:t>
                       </w:r>
@@ -10319,6 +10214,7 @@
       <w:r>
         <w:rPr>
           <w:rFonts w:eastAsia="Times New Roman"/>
+          <w:noProof/>
           <w:lang w:eastAsia="fr-FR"/>
         </w:rPr>
         <w:drawing>
@@ -10528,24 +10424,14 @@
                             <w:r>
                               <w:t xml:space="preserve">Tableau </w:t>
                             </w:r>
-                            <w:r>
-                              <w:fldChar w:fldCharType="begin"/>
-                            </w:r>
-                            <w:r>
-                              <w:instrText xml:space="preserve"> SEQ Tableau \* ARABIC </w:instrText>
-                            </w:r>
-                            <w:r>
-                              <w:fldChar w:fldCharType="separate"/>
-                            </w:r>
-                            <w:r>
-                              <w:rPr>
-                                <w:noProof/>
-                              </w:rPr>
-                              <w:t>9</w:t>
-                            </w:r>
-                            <w:r>
-                              <w:fldChar w:fldCharType="end"/>
-                            </w:r>
+                            <w:fldSimple w:instr=" SEQ Tableau \* ARABIC ">
+                              <w:r>
+                                <w:rPr>
+                                  <w:noProof/>
+                                </w:rPr>
+                                <w:t>9</w:t>
+                              </w:r>
+                            </w:fldSimple>
                             <w:r>
                               <w:t xml:space="preserve"> : Corrélations du </w:t>
                             </w:r>
@@ -10587,24 +10473,14 @@
                       <w:r>
                         <w:t xml:space="preserve">Tableau </w:t>
                       </w:r>
-                      <w:r>
-                        <w:fldChar w:fldCharType="begin"/>
-                      </w:r>
-                      <w:r>
-                        <w:instrText xml:space="preserve"> SEQ Tableau \* ARABIC </w:instrText>
-                      </w:r>
-                      <w:r>
-                        <w:fldChar w:fldCharType="separate"/>
-                      </w:r>
-                      <w:r>
-                        <w:rPr>
-                          <w:noProof/>
-                        </w:rPr>
-                        <w:t>9</w:t>
-                      </w:r>
-                      <w:r>
-                        <w:fldChar w:fldCharType="end"/>
-                      </w:r>
+                      <w:fldSimple w:instr=" SEQ Tableau \* ARABIC ">
+                        <w:r>
+                          <w:rPr>
+                            <w:noProof/>
+                          </w:rPr>
+                          <w:t>9</w:t>
+                        </w:r>
+                      </w:fldSimple>
                       <w:r>
                         <w:t xml:space="preserve"> : Corrélations du </w:t>
                       </w:r>
@@ -10631,6 +10507,9 @@
     </w:p>
     <w:p>
       <w:r>
+        <w:rPr>
+          <w:noProof/>
+        </w:rPr>
         <w:drawing>
           <wp:anchor distT="0" distB="0" distL="114300" distR="114300" simplePos="0" relativeHeight="251695104" behindDoc="0" locked="0" layoutInCell="1" allowOverlap="1" wp14:anchorId="3568072F" wp14:editId="427ADADA">
             <wp:simplePos x="0" y="0"/>
@@ -10929,24 +10808,14 @@
                             <w:r>
                               <w:t xml:space="preserve">Figure </w:t>
                             </w:r>
-                            <w:r>
-                              <w:fldChar w:fldCharType="begin"/>
-                            </w:r>
-                            <w:r>
-                              <w:instrText xml:space="preserve"> SEQ Figure \* ARABIC </w:instrText>
-                            </w:r>
-                            <w:r>
-                              <w:fldChar w:fldCharType="separate"/>
-                            </w:r>
-                            <w:r>
-                              <w:rPr>
-                                <w:noProof/>
-                              </w:rPr>
-                              <w:t>4</w:t>
-                            </w:r>
-                            <w:r>
-                              <w:fldChar w:fldCharType="end"/>
-                            </w:r>
+                            <w:fldSimple w:instr=" SEQ Figure \* ARABIC ">
+                              <w:r>
+                                <w:rPr>
+                                  <w:noProof/>
+                                </w:rPr>
+                                <w:t>4</w:t>
+                              </w:r>
+                            </w:fldSimple>
                             <w:r>
                               <w:t xml:space="preserve"> : Histogramme de la répartition des niveaux d'études par département</w:t>
                             </w:r>
@@ -10981,24 +10850,14 @@
                       <w:r>
                         <w:t xml:space="preserve">Figure </w:t>
                       </w:r>
-                      <w:r>
-                        <w:fldChar w:fldCharType="begin"/>
-                      </w:r>
-                      <w:r>
-                        <w:instrText xml:space="preserve"> SEQ Figure \* ARABIC </w:instrText>
-                      </w:r>
-                      <w:r>
-                        <w:fldChar w:fldCharType="separate"/>
-                      </w:r>
-                      <w:r>
-                        <w:rPr>
-                          <w:noProof/>
-                        </w:rPr>
-                        <w:t>4</w:t>
-                      </w:r>
-                      <w:r>
-                        <w:fldChar w:fldCharType="end"/>
-                      </w:r>
+                      <w:fldSimple w:instr=" SEQ Figure \* ARABIC ">
+                        <w:r>
+                          <w:rPr>
+                            <w:noProof/>
+                          </w:rPr>
+                          <w:t>4</w:t>
+                        </w:r>
+                      </w:fldSimple>
                       <w:r>
                         <w:t xml:space="preserve"> : Histogramme de la répartition des niveaux d'études par département</w:t>
                       </w:r>
@@ -16064,6 +15923,7 @@
   <w:style w:type="character" w:default="1" w:styleId="Policepardfaut">
     <w:name w:val="Default Paragraph Font"/>
     <w:uiPriority w:val="1"/>
+    <w:semiHidden/>
     <w:unhideWhenUsed/>
   </w:style>
   <w:style w:type="table" w:default="1" w:styleId="TableauNormal">
@@ -16685,7 +16545,7 @@
     <w:charset w:val="00"/>
     <w:family w:val="roman"/>
     <w:pitch w:val="variable"/>
-    <w:sig w:usb0="E0002AFF" w:usb1="C0007843" w:usb2="00000009" w:usb3="00000000" w:csb0="000001FF" w:csb1="00000000"/>
+    <w:sig w:usb0="E0002EFF" w:usb1="C000785B" w:usb2="00000009" w:usb3="00000000" w:csb0="000001FF" w:csb1="00000000"/>
   </w:font>
   <w:font w:name="Courier New">
     <w:panose1 w:val="02070309020205020404"/>
@@ -16715,19 +16575,26 @@
     <w:pitch w:val="variable"/>
     <w:sig w:usb0="00000287" w:usb1="00000000" w:usb2="00000000" w:usb3="00000000" w:csb0="0000009F" w:csb1="00000000"/>
   </w:font>
+  <w:font w:name="Arial">
+    <w:panose1 w:val="020B0604020202020204"/>
+    <w:charset w:val="00"/>
+    <w:family w:val="swiss"/>
+    <w:pitch w:val="variable"/>
+    <w:sig w:usb0="E0002EFF" w:usb1="C000785B" w:usb2="00000009" w:usb3="00000000" w:csb0="000001FF" w:csb1="00000000"/>
+  </w:font>
   <w:font w:name="Calibri">
     <w:panose1 w:val="020F0502020204030204"/>
     <w:charset w:val="00"/>
     <w:family w:val="swiss"/>
     <w:pitch w:val="variable"/>
-    <w:sig w:usb0="E00002FF" w:usb1="4000ACFF" w:usb2="00000001" w:usb3="00000000" w:csb0="0000019F" w:csb1="00000000"/>
+    <w:sig w:usb0="E4002EFF" w:usb1="C200247B" w:usb2="00000009" w:usb3="00000000" w:csb0="000001FF" w:csb1="00000000"/>
   </w:font>
   <w:font w:name="Calibri Light">
     <w:panose1 w:val="020F0302020204030204"/>
     <w:charset w:val="00"/>
     <w:family w:val="swiss"/>
     <w:pitch w:val="variable"/>
-    <w:sig w:usb0="A00002EF" w:usb1="4000207B" w:usb2="00000000" w:usb3="00000000" w:csb0="0000009F" w:csb1="00000000"/>
+    <w:sig w:usb0="E4002EFF" w:usb1="C200247B" w:usb2="00000009" w:usb3="00000000" w:csb0="000001FF" w:csb1="00000000"/>
   </w:font>
 </w:fonts>
 </file>
@@ -16751,6 +16618,7 @@
     <w:rsidRoot w:val="004131D1"/>
     <w:rsid w:val="001551FC"/>
     <w:rsid w:val="00195AF0"/>
+    <w:rsid w:val="002B5E12"/>
     <w:rsid w:val="00353CA6"/>
     <w:rsid w:val="004131D1"/>
     <w:rsid w:val="007B3F50"/>

</xml_diff>